<commit_message>
fixed some scripts & docs
</commit_message>
<xml_diff>
--- a/How_to_setup_and_work_with_ESP-IDF_and_ESP-Matter.docx
+++ b/How_to_setup_and_work_with_ESP-IDF_and_ESP-Matter.docx
@@ -64,21 +64,12 @@
         </w:rPr>
         <w:t xml:space="preserve">Windows </w:t>
       </w:r>
-      <w:proofErr w:type="spellStart"/>
-      <w:r>
-        <w:rPr>
-          <w:rFonts w:asciiTheme="minorHAnsi" w:hAnsiTheme="minorHAnsi" w:cstheme="minorHAnsi"/>
-          <w:lang w:val="en-US"/>
-        </w:rPr>
-        <w:t>Powershell</w:t>
-      </w:r>
-      <w:proofErr w:type="spellEnd"/>
-      <w:r>
-        <w:rPr>
-          <w:rFonts w:asciiTheme="minorHAnsi" w:hAnsiTheme="minorHAnsi" w:cstheme="minorHAnsi"/>
-          <w:lang w:val="en-US"/>
-        </w:rPr>
-        <w:t xml:space="preserve"> (with Administrator rights):</w:t>
+      <w:r>
+        <w:rPr>
+          <w:rFonts w:asciiTheme="minorHAnsi" w:hAnsiTheme="minorHAnsi" w:cstheme="minorHAnsi"/>
+          <w:lang w:val="en-US"/>
+        </w:rPr>
+        <w:t>Powershell (with Administrator rights):</w:t>
       </w:r>
       <w:r>
         <w:rPr>
@@ -101,7 +92,6 @@
         </w:rPr>
         <w:br/>
       </w:r>
-      <w:proofErr w:type="spellStart"/>
       <w:r>
         <w:rPr>
           <w:rFonts w:ascii="Consolas" w:hAnsi="Consolas" w:cstheme="minorHAnsi"/>
@@ -110,7 +100,6 @@
         </w:rPr>
         <w:t>systeminfo</w:t>
       </w:r>
-      <w:proofErr w:type="spellEnd"/>
       <w:r>
         <w:rPr>
           <w:rFonts w:asciiTheme="minorHAnsi" w:hAnsiTheme="minorHAnsi" w:cstheme="minorHAnsi"/>
@@ -211,7 +200,6 @@
         </w:rPr>
         <w:br/>
       </w:r>
-      <w:proofErr w:type="spellStart"/>
       <w:r>
         <w:rPr>
           <w:rFonts w:ascii="Consolas" w:hAnsi="Consolas" w:cstheme="minorHAnsi"/>
@@ -220,7 +208,6 @@
         </w:rPr>
         <w:t>systeminfo</w:t>
       </w:r>
-      <w:proofErr w:type="spellEnd"/>
       <w:r>
         <w:rPr>
           <w:rFonts w:asciiTheme="minorHAnsi" w:hAnsiTheme="minorHAnsi" w:cstheme="minorHAnsi"/>
@@ -419,17 +406,8 @@
           <w:rFonts w:asciiTheme="minorHAnsi" w:hAnsiTheme="minorHAnsi" w:cstheme="minorHAnsi"/>
           <w:lang w:val="en-US"/>
         </w:rPr>
-        <w:t>Check Ubuntu version</w:t>
-      </w:r>
-      <w:proofErr w:type="gramStart"/>
-      <w:r>
-        <w:rPr>
-          <w:rFonts w:asciiTheme="minorHAnsi" w:hAnsiTheme="minorHAnsi" w:cstheme="minorHAnsi"/>
-          <w:lang w:val="en-US"/>
-        </w:rPr>
-        <w:t>:</w:t>
-      </w:r>
-      <w:proofErr w:type="gramEnd"/>
+        <w:t>Check Ubuntu version:</w:t>
+      </w:r>
       <w:r>
         <w:rPr>
           <w:rFonts w:asciiTheme="minorHAnsi" w:hAnsiTheme="minorHAnsi" w:cstheme="minorHAnsi"/>
@@ -453,23 +431,13 @@
         </w:rPr>
         <w:br/>
       </w:r>
-      <w:proofErr w:type="spellStart"/>
-      <w:r>
-        <w:rPr>
-          <w:rFonts w:ascii="Consolas" w:hAnsi="Consolas" w:cstheme="minorHAnsi"/>
-          <w:color w:val="C00000"/>
-          <w:lang w:val="en-US"/>
-        </w:rPr>
-        <w:t>lsb_release</w:t>
-      </w:r>
-      <w:proofErr w:type="spellEnd"/>
-      <w:r>
-        <w:rPr>
-          <w:rFonts w:ascii="Consolas" w:hAnsi="Consolas" w:cstheme="minorHAnsi"/>
-          <w:color w:val="C00000"/>
-          <w:lang w:val="en-US"/>
-        </w:rPr>
-        <w:t xml:space="preserve"> -a</w:t>
+      <w:r>
+        <w:rPr>
+          <w:rFonts w:ascii="Consolas" w:hAnsi="Consolas" w:cstheme="minorHAnsi"/>
+          <w:color w:val="C00000"/>
+          <w:lang w:val="en-US"/>
+        </w:rPr>
+        <w:t>lsb_release -a</w:t>
       </w:r>
       <w:r>
         <w:rPr>
@@ -530,24 +498,13 @@
         </w:rPr>
         <w:t xml:space="preserve">Windows </w:t>
       </w:r>
-      <w:proofErr w:type="spellStart"/>
-      <w:r>
-        <w:rPr>
-          <w:rFonts w:asciiTheme="minorHAnsi" w:hAnsiTheme="minorHAnsi" w:cstheme="minorHAnsi"/>
-          <w:lang w:val="en-US"/>
-        </w:rPr>
-        <w:t>Powershell</w:t>
-      </w:r>
-      <w:proofErr w:type="spellEnd"/>
-      <w:proofErr w:type="gramStart"/>
-      <w:r>
-        <w:rPr>
-          <w:rFonts w:asciiTheme="minorHAnsi" w:hAnsiTheme="minorHAnsi" w:cstheme="minorHAnsi"/>
-          <w:lang w:val="en-US"/>
-        </w:rPr>
-        <w:t>:</w:t>
-      </w:r>
-      <w:proofErr w:type="gramEnd"/>
+      <w:r>
+        <w:rPr>
+          <w:rFonts w:asciiTheme="minorHAnsi" w:hAnsiTheme="minorHAnsi" w:cstheme="minorHAnsi"/>
+          <w:lang w:val="en-US"/>
+        </w:rPr>
+        <w:t>Powershell:</w:t>
+      </w:r>
       <w:r>
         <w:rPr>
           <w:rFonts w:asciiTheme="minorHAnsi" w:hAnsiTheme="minorHAnsi" w:cstheme="minorHAnsi"/>
@@ -570,7 +527,38 @@
         </w:rPr>
         <w:br/>
       </w:r>
-      <w:proofErr w:type="spellStart"/>
+      <w:r>
+        <w:rPr>
+          <w:rFonts w:ascii="Consolas" w:hAnsi="Consolas" w:cstheme="minorHAnsi"/>
+          <w:color w:val="C00000"/>
+          <w:lang w:val="en-US"/>
+        </w:rPr>
+        <w:t>ubuntu config --default-user root</w:t>
+      </w:r>
+      <w:r>
+        <w:rPr>
+          <w:rFonts w:ascii="Consolas" w:hAnsi="Consolas" w:cstheme="minorHAnsi"/>
+          <w:color w:val="C00000"/>
+          <w:lang w:val="en-US"/>
+        </w:rPr>
+        <w:t xml:space="preserve">       </w:t>
+      </w:r>
+      <w:r>
+        <w:rPr>
+          <w:rFonts w:ascii="Consolas" w:hAnsi="Consolas" w:cstheme="minorHAnsi"/>
+          <w:color w:val="7F7F7F" w:themeColor="text1" w:themeTint="80"/>
+          <w:lang w:val="en-US"/>
+        </w:rPr>
+        <w:t>#-- default instance</w:t>
+      </w:r>
+      <w:r>
+        <w:rPr>
+          <w:rFonts w:ascii="Consolas" w:hAnsi="Consolas" w:cstheme="minorHAnsi"/>
+          <w:color w:val="C00000"/>
+          <w:lang w:val="en-US"/>
+        </w:rPr>
+        <w:br/>
+      </w:r>
       <w:r>
         <w:rPr>
           <w:rFonts w:ascii="Consolas" w:hAnsi="Consolas" w:cstheme="minorHAnsi"/>
@@ -579,65 +567,6 @@
         </w:rPr>
         <w:t>ubuntu</w:t>
       </w:r>
-      <w:proofErr w:type="spellEnd"/>
-      <w:r>
-        <w:rPr>
-          <w:rFonts w:ascii="Consolas" w:hAnsi="Consolas" w:cstheme="minorHAnsi"/>
-          <w:color w:val="C00000"/>
-          <w:lang w:val="en-US"/>
-        </w:rPr>
-        <w:t xml:space="preserve"> </w:t>
-      </w:r>
-      <w:proofErr w:type="spellStart"/>
-      <w:r>
-        <w:rPr>
-          <w:rFonts w:ascii="Consolas" w:hAnsi="Consolas" w:cstheme="minorHAnsi"/>
-          <w:color w:val="C00000"/>
-          <w:lang w:val="en-US"/>
-        </w:rPr>
-        <w:t>config</w:t>
-      </w:r>
-      <w:proofErr w:type="spellEnd"/>
-      <w:r>
-        <w:rPr>
-          <w:rFonts w:ascii="Consolas" w:hAnsi="Consolas" w:cstheme="minorHAnsi"/>
-          <w:color w:val="C00000"/>
-          <w:lang w:val="en-US"/>
-        </w:rPr>
-        <w:t xml:space="preserve"> --default-user root</w:t>
-      </w:r>
-      <w:r>
-        <w:rPr>
-          <w:rFonts w:ascii="Consolas" w:hAnsi="Consolas" w:cstheme="minorHAnsi"/>
-          <w:color w:val="C00000"/>
-          <w:lang w:val="en-US"/>
-        </w:rPr>
-        <w:t xml:space="preserve">       </w:t>
-      </w:r>
-      <w:r>
-        <w:rPr>
-          <w:rFonts w:ascii="Consolas" w:hAnsi="Consolas" w:cstheme="minorHAnsi"/>
-          <w:color w:val="7F7F7F" w:themeColor="text1" w:themeTint="80"/>
-          <w:lang w:val="en-US"/>
-        </w:rPr>
-        <w:t>#-- default instance</w:t>
-      </w:r>
-      <w:r>
-        <w:rPr>
-          <w:rFonts w:ascii="Consolas" w:hAnsi="Consolas" w:cstheme="minorHAnsi"/>
-          <w:color w:val="C00000"/>
-          <w:lang w:val="en-US"/>
-        </w:rPr>
-        <w:br/>
-      </w:r>
-      <w:r>
-        <w:rPr>
-          <w:rFonts w:ascii="Consolas" w:hAnsi="Consolas" w:cstheme="minorHAnsi"/>
-          <w:color w:val="C00000"/>
-          <w:lang w:val="en-US"/>
-        </w:rPr>
-        <w:t>ubuntu</w:t>
-      </w:r>
       <w:r>
         <w:rPr>
           <w:rFonts w:ascii="Consolas" w:hAnsi="Consolas" w:cstheme="minorHAnsi"/>
@@ -652,25 +581,7 @@
           <w:color w:val="C00000"/>
           <w:lang w:val="en-US"/>
         </w:rPr>
-        <w:t xml:space="preserve"> </w:t>
-      </w:r>
-      <w:proofErr w:type="spellStart"/>
-      <w:r>
-        <w:rPr>
-          <w:rFonts w:ascii="Consolas" w:hAnsi="Consolas" w:cstheme="minorHAnsi"/>
-          <w:color w:val="C00000"/>
-          <w:lang w:val="en-US"/>
-        </w:rPr>
-        <w:t>config</w:t>
-      </w:r>
-      <w:proofErr w:type="spellEnd"/>
-      <w:r>
-        <w:rPr>
-          <w:rFonts w:ascii="Consolas" w:hAnsi="Consolas" w:cstheme="minorHAnsi"/>
-          <w:color w:val="C00000"/>
-          <w:lang w:val="en-US"/>
-        </w:rPr>
-        <w:t xml:space="preserve"> --default-user root</w:t>
+        <w:t xml:space="preserve"> config --default-user root</w:t>
       </w:r>
       <w:r>
         <w:rPr>
@@ -815,25 +726,7 @@
           <w:color w:val="000000" w:themeColor="text1"/>
           <w:lang w:val="en-US"/>
         </w:rPr>
-        <w:t xml:space="preserve"> (for instance). So, the project examples </w:t>
-      </w:r>
-      <w:proofErr w:type="gramStart"/>
-      <w:r>
-        <w:rPr>
-          <w:rFonts w:asciiTheme="minorHAnsi" w:hAnsiTheme="minorHAnsi" w:cstheme="minorHAnsi"/>
-          <w:color w:val="000000" w:themeColor="text1"/>
-          <w:lang w:val="en-US"/>
-        </w:rPr>
-        <w:t>can be found</w:t>
-      </w:r>
-      <w:proofErr w:type="gramEnd"/>
-      <w:r>
-        <w:rPr>
-          <w:rFonts w:asciiTheme="minorHAnsi" w:hAnsiTheme="minorHAnsi" w:cstheme="minorHAnsi"/>
-          <w:color w:val="000000" w:themeColor="text1"/>
-          <w:lang w:val="en-US"/>
-        </w:rPr>
-        <w:t xml:space="preserve"> in </w:t>
+        <w:t xml:space="preserve"> (for instance). So, the project examples can be found in </w:t>
       </w:r>
       <w:r>
         <w:rPr>
@@ -1008,7 +901,6 @@
         </w:rPr>
         <w:br/>
       </w:r>
-      <w:proofErr w:type="gramStart"/>
       <w:r>
         <w:rPr>
           <w:rFonts w:asciiTheme="majorHAnsi" w:hAnsiTheme="majorHAnsi" w:cstheme="majorHAnsi"/>
@@ -1017,7 +909,6 @@
         </w:rPr>
         <w:t>ubuntu_wsl.png</w:t>
       </w:r>
-      <w:proofErr w:type="gramEnd"/>
       <w:r>
         <w:rPr>
           <w:rFonts w:asciiTheme="minorHAnsi" w:hAnsiTheme="minorHAnsi" w:cstheme="minorHAnsi"/>
@@ -1114,219 +1005,31 @@
         </w:rPr>
         <w:br/>
       </w:r>
-      <w:proofErr w:type="spellStart"/>
-      <w:r>
-        <w:rPr>
-          <w:rFonts w:ascii="Consolas" w:hAnsi="Consolas" w:cstheme="minorHAnsi"/>
-          <w:color w:val="C00000"/>
-          <w:lang w:val="en-US"/>
-        </w:rPr>
-        <w:t>sudo</w:t>
-      </w:r>
-      <w:proofErr w:type="spellEnd"/>
-      <w:r>
-        <w:rPr>
-          <w:rFonts w:ascii="Consolas" w:hAnsi="Consolas" w:cstheme="minorHAnsi"/>
-          <w:color w:val="C00000"/>
-          <w:lang w:val="en-US"/>
-        </w:rPr>
-        <w:t xml:space="preserve"> apt update</w:t>
-      </w:r>
-      <w:r>
-        <w:rPr>
-          <w:rFonts w:ascii="Consolas" w:hAnsi="Consolas" w:cstheme="minorHAnsi"/>
-          <w:color w:val="C00000"/>
-          <w:lang w:val="en-US"/>
-        </w:rPr>
-        <w:br/>
-      </w:r>
-      <w:proofErr w:type="spellStart"/>
-      <w:r>
-        <w:rPr>
-          <w:rFonts w:ascii="Consolas" w:hAnsi="Consolas" w:cstheme="minorHAnsi"/>
-          <w:color w:val="C00000"/>
-          <w:lang w:val="en-US"/>
-        </w:rPr>
-        <w:t>sudo</w:t>
-      </w:r>
-      <w:proofErr w:type="spellEnd"/>
-      <w:r>
-        <w:rPr>
-          <w:rFonts w:ascii="Consolas" w:hAnsi="Consolas" w:cstheme="minorHAnsi"/>
-          <w:color w:val="C00000"/>
-          <w:lang w:val="en-US"/>
-        </w:rPr>
-        <w:t xml:space="preserve"> apt upgrade</w:t>
-      </w:r>
-      <w:r>
-        <w:rPr>
-          <w:rFonts w:ascii="Consolas" w:hAnsi="Consolas" w:cstheme="minorHAnsi"/>
-          <w:color w:val="C00000"/>
-          <w:lang w:val="en-US"/>
-        </w:rPr>
-        <w:br/>
-      </w:r>
-      <w:proofErr w:type="spellStart"/>
-      <w:r>
-        <w:rPr>
-          <w:rFonts w:ascii="Consolas" w:hAnsi="Consolas" w:cstheme="minorHAnsi"/>
-          <w:color w:val="C00000"/>
-          <w:lang w:val="en-US"/>
-        </w:rPr>
-        <w:t>sudo</w:t>
-      </w:r>
-      <w:proofErr w:type="spellEnd"/>
-      <w:r>
-        <w:rPr>
-          <w:rFonts w:ascii="Consolas" w:hAnsi="Consolas" w:cstheme="minorHAnsi"/>
-          <w:color w:val="C00000"/>
-          <w:lang w:val="en-US"/>
-        </w:rPr>
-        <w:t xml:space="preserve"> apt-get install </w:t>
-      </w:r>
-      <w:proofErr w:type="spellStart"/>
-      <w:r>
-        <w:rPr>
-          <w:rFonts w:ascii="Consolas" w:hAnsi="Consolas" w:cstheme="minorHAnsi"/>
-          <w:color w:val="C00000"/>
-          <w:lang w:val="en-US"/>
-        </w:rPr>
-        <w:t>git</w:t>
-      </w:r>
-      <w:proofErr w:type="spellEnd"/>
-      <w:r>
-        <w:rPr>
-          <w:rFonts w:ascii="Consolas" w:hAnsi="Consolas" w:cstheme="minorHAnsi"/>
-          <w:color w:val="C00000"/>
-          <w:lang w:val="en-US"/>
-        </w:rPr>
-        <w:t xml:space="preserve"> </w:t>
-      </w:r>
-      <w:proofErr w:type="spellStart"/>
-      <w:r>
-        <w:rPr>
-          <w:rFonts w:ascii="Consolas" w:hAnsi="Consolas" w:cstheme="minorHAnsi"/>
-          <w:color w:val="C00000"/>
-          <w:lang w:val="en-US"/>
-        </w:rPr>
-        <w:t>wget</w:t>
-      </w:r>
-      <w:proofErr w:type="spellEnd"/>
-      <w:r>
-        <w:rPr>
-          <w:rFonts w:ascii="Consolas" w:hAnsi="Consolas" w:cstheme="minorHAnsi"/>
-          <w:color w:val="C00000"/>
-          <w:lang w:val="en-US"/>
-        </w:rPr>
-        <w:t xml:space="preserve"> flex bison </w:t>
-      </w:r>
-      <w:proofErr w:type="spellStart"/>
-      <w:r>
-        <w:rPr>
-          <w:rFonts w:ascii="Consolas" w:hAnsi="Consolas" w:cstheme="minorHAnsi"/>
-          <w:color w:val="C00000"/>
-          <w:lang w:val="en-US"/>
-        </w:rPr>
-        <w:t>gperf</w:t>
-      </w:r>
-      <w:proofErr w:type="spellEnd"/>
-      <w:r>
-        <w:rPr>
-          <w:rFonts w:ascii="Consolas" w:hAnsi="Consolas" w:cstheme="minorHAnsi"/>
-          <w:color w:val="C00000"/>
-          <w:lang w:val="en-US"/>
-        </w:rPr>
-        <w:t xml:space="preserve"> python3 python3-pip python3-venv </w:t>
-      </w:r>
-      <w:proofErr w:type="spellStart"/>
-      <w:r>
-        <w:rPr>
-          <w:rFonts w:ascii="Consolas" w:hAnsi="Consolas" w:cstheme="minorHAnsi"/>
-          <w:color w:val="C00000"/>
-          <w:lang w:val="en-US"/>
-        </w:rPr>
-        <w:t>cmake</w:t>
-      </w:r>
-      <w:proofErr w:type="spellEnd"/>
-      <w:r>
-        <w:rPr>
-          <w:rFonts w:ascii="Consolas" w:hAnsi="Consolas" w:cstheme="minorHAnsi"/>
-          <w:color w:val="C00000"/>
-          <w:lang w:val="en-US"/>
-        </w:rPr>
-        <w:t xml:space="preserve"> ninja-build </w:t>
-      </w:r>
-      <w:proofErr w:type="spellStart"/>
-      <w:r>
-        <w:rPr>
-          <w:rFonts w:ascii="Consolas" w:hAnsi="Consolas" w:cstheme="minorHAnsi"/>
-          <w:color w:val="C00000"/>
-          <w:lang w:val="en-US"/>
-        </w:rPr>
-        <w:t>ccache</w:t>
-      </w:r>
-      <w:proofErr w:type="spellEnd"/>
-      <w:r>
-        <w:rPr>
-          <w:rFonts w:ascii="Consolas" w:hAnsi="Consolas" w:cstheme="minorHAnsi"/>
-          <w:color w:val="C00000"/>
-          <w:lang w:val="en-US"/>
-        </w:rPr>
-        <w:t xml:space="preserve"> </w:t>
-      </w:r>
-      <w:proofErr w:type="spellStart"/>
-      <w:r>
-        <w:rPr>
-          <w:rFonts w:ascii="Consolas" w:hAnsi="Consolas" w:cstheme="minorHAnsi"/>
-          <w:color w:val="C00000"/>
-          <w:lang w:val="en-US"/>
-        </w:rPr>
-        <w:t>libffi</w:t>
-      </w:r>
-      <w:proofErr w:type="spellEnd"/>
-      <w:r>
-        <w:rPr>
-          <w:rFonts w:ascii="Consolas" w:hAnsi="Consolas" w:cstheme="minorHAnsi"/>
-          <w:color w:val="C00000"/>
-          <w:lang w:val="en-US"/>
-        </w:rPr>
-        <w:t xml:space="preserve">-dev </w:t>
-      </w:r>
-      <w:proofErr w:type="spellStart"/>
-      <w:r>
-        <w:rPr>
-          <w:rFonts w:ascii="Consolas" w:hAnsi="Consolas" w:cstheme="minorHAnsi"/>
-          <w:color w:val="C00000"/>
-          <w:lang w:val="en-US"/>
-        </w:rPr>
-        <w:t>libssl</w:t>
-      </w:r>
-      <w:proofErr w:type="spellEnd"/>
-      <w:r>
-        <w:rPr>
-          <w:rFonts w:ascii="Consolas" w:hAnsi="Consolas" w:cstheme="minorHAnsi"/>
-          <w:color w:val="C00000"/>
-          <w:lang w:val="en-US"/>
-        </w:rPr>
-        <w:t xml:space="preserve">-dev </w:t>
-      </w:r>
-      <w:proofErr w:type="spellStart"/>
-      <w:r>
-        <w:rPr>
-          <w:rFonts w:ascii="Consolas" w:hAnsi="Consolas" w:cstheme="minorHAnsi"/>
-          <w:color w:val="C00000"/>
-          <w:lang w:val="en-US"/>
-        </w:rPr>
-        <w:t>dfu-util</w:t>
-      </w:r>
-      <w:proofErr w:type="spellEnd"/>
-      <w:r>
-        <w:rPr>
-          <w:rFonts w:ascii="Consolas" w:hAnsi="Consolas" w:cstheme="minorHAnsi"/>
-          <w:color w:val="C00000"/>
-          <w:lang w:val="en-US"/>
-        </w:rPr>
-        <w:t xml:space="preserve"> libusb-1.0-0</w:t>
+      <w:r>
+        <w:rPr>
+          <w:rFonts w:ascii="Consolas" w:hAnsi="Consolas" w:cstheme="minorHAnsi"/>
+          <w:color w:val="C00000"/>
+          <w:lang w:val="en-US"/>
+        </w:rPr>
+        <w:t>sudo apt update</w:t>
+      </w:r>
+      <w:r>
+        <w:rPr>
+          <w:rFonts w:ascii="Consolas" w:hAnsi="Consolas" w:cstheme="minorHAnsi"/>
+          <w:color w:val="C00000"/>
+          <w:lang w:val="en-US"/>
+        </w:rPr>
+        <w:br/>
+        <w:t>sudo apt upgrade</w:t>
+      </w:r>
+      <w:r>
+        <w:rPr>
+          <w:rFonts w:ascii="Consolas" w:hAnsi="Consolas" w:cstheme="minorHAnsi"/>
+          <w:color w:val="C00000"/>
+          <w:lang w:val="en-US"/>
+        </w:rPr>
+        <w:br/>
+        <w:t>sudo apt-get install git wget flex bison gperf python3 python3-pip python3-venv cmake ninja-build ccache libffi-dev libssl-dev dfu-util libusb-1.0-0</w:t>
       </w:r>
       <w:r>
         <w:rPr>
@@ -1393,20 +1096,8 @@
           <w:szCs w:val="22"/>
           <w:lang w:val="en-US"/>
         </w:rPr>
-        <w:t xml:space="preserve"> (Windows and Ubuntu</w:t>
-      </w:r>
-      <w:proofErr w:type="gramStart"/>
-      <w:r>
-        <w:rPr>
-          <w:rFonts w:asciiTheme="minorHAnsi" w:hAnsiTheme="minorHAnsi" w:cstheme="minorHAnsi"/>
-          <w:b/>
-          <w:sz w:val="22"/>
-          <w:szCs w:val="22"/>
-          <w:lang w:val="en-US"/>
-        </w:rPr>
-        <w:t>)</w:t>
-      </w:r>
-      <w:proofErr w:type="gramEnd"/>
+        <w:t xml:space="preserve"> (Windows and Ubuntu)</w:t>
+      </w:r>
       <w:r>
         <w:rPr>
           <w:rFonts w:asciiTheme="minorHAnsi" w:hAnsiTheme="minorHAnsi" w:cstheme="minorHAnsi"/>
@@ -1447,25 +1138,14 @@
         </w:rPr>
         <w:t xml:space="preserve">Windows </w:t>
       </w:r>
-      <w:proofErr w:type="spellStart"/>
-      <w:r>
-        <w:rPr>
-          <w:rFonts w:asciiTheme="minorHAnsi" w:hAnsiTheme="minorHAnsi" w:cstheme="minorHAnsi"/>
-          <w:sz w:val="22"/>
-          <w:szCs w:val="22"/>
-          <w:lang w:val="en-US"/>
-        </w:rPr>
-        <w:t>Powershell</w:t>
-      </w:r>
-      <w:proofErr w:type="spellEnd"/>
-      <w:r>
-        <w:rPr>
-          <w:rFonts w:asciiTheme="minorHAnsi" w:hAnsiTheme="minorHAnsi" w:cstheme="minorHAnsi"/>
-          <w:sz w:val="22"/>
-          <w:szCs w:val="22"/>
-          <w:lang w:val="en-US"/>
-        </w:rPr>
-        <w:t xml:space="preserve"> (with Administrator rights):</w:t>
+      <w:r>
+        <w:rPr>
+          <w:rFonts w:asciiTheme="minorHAnsi" w:hAnsiTheme="minorHAnsi" w:cstheme="minorHAnsi"/>
+          <w:sz w:val="22"/>
+          <w:szCs w:val="22"/>
+          <w:lang w:val="en-US"/>
+        </w:rPr>
+        <w:t>Powershell (with Administrator rights):</w:t>
       </w:r>
       <w:r>
         <w:rPr>
@@ -1516,28 +1196,7 @@
           <w:lang w:val="en-US"/>
         </w:rPr>
         <w:br/>
-      </w:r>
-      <w:proofErr w:type="spellStart"/>
-      <w:r>
-        <w:rPr>
-          <w:rFonts w:ascii="Consolas" w:hAnsi="Consolas" w:cstheme="minorHAnsi"/>
-          <w:color w:val="C00000"/>
-          <w:sz w:val="22"/>
-          <w:szCs w:val="22"/>
-          <w:lang w:val="en-US"/>
-        </w:rPr>
-        <w:t>mkdir</w:t>
-      </w:r>
-      <w:proofErr w:type="spellEnd"/>
-      <w:r>
-        <w:rPr>
-          <w:rFonts w:ascii="Consolas" w:hAnsi="Consolas" w:cstheme="minorHAnsi"/>
-          <w:color w:val="C00000"/>
-          <w:sz w:val="22"/>
-          <w:szCs w:val="22"/>
-          <w:lang w:val="en-US"/>
-        </w:rPr>
-        <w:t xml:space="preserve"> Espressif</w:t>
+        <w:t>mkdir Espressif</w:t>
       </w:r>
       <w:r>
         <w:rPr>
@@ -1570,25 +1229,14 @@
         <w:br/>
         <w:t>Both, Windows and Ubuntu (</w:t>
       </w:r>
-      <w:proofErr w:type="spellStart"/>
-      <w:r>
-        <w:rPr>
-          <w:rFonts w:asciiTheme="minorHAnsi" w:hAnsiTheme="minorHAnsi" w:cstheme="minorHAnsi"/>
-          <w:sz w:val="22"/>
-          <w:szCs w:val="22"/>
-          <w:lang w:val="en-US"/>
-        </w:rPr>
-        <w:t>esp-idf</w:t>
-      </w:r>
-      <w:proofErr w:type="spellEnd"/>
-      <w:r>
-        <w:rPr>
-          <w:rFonts w:asciiTheme="minorHAnsi" w:hAnsiTheme="minorHAnsi" w:cstheme="minorHAnsi"/>
-          <w:sz w:val="22"/>
-          <w:szCs w:val="22"/>
-          <w:lang w:val="en-US"/>
-        </w:rPr>
-        <w:t xml:space="preserve"> v5.2.4 is recommended</w:t>
+      <w:r>
+        <w:rPr>
+          <w:rFonts w:asciiTheme="minorHAnsi" w:hAnsiTheme="minorHAnsi" w:cstheme="minorHAnsi"/>
+          <w:sz w:val="22"/>
+          <w:szCs w:val="22"/>
+          <w:lang w:val="en-US"/>
+        </w:rPr>
+        <w:t>esp-idf v5.2.4 is recommended</w:t>
       </w:r>
       <w:r>
         <w:rPr>
@@ -1620,7 +1268,6 @@
         </w:rPr>
         <w:br/>
       </w:r>
-      <w:proofErr w:type="spellStart"/>
       <w:r>
         <w:rPr>
           <w:rStyle w:val="n"/>
@@ -1632,7 +1279,6 @@
         </w:rPr>
         <w:t>git</w:t>
       </w:r>
-      <w:proofErr w:type="spellEnd"/>
       <w:r>
         <w:rPr>
           <w:rFonts w:ascii="Consolas" w:hAnsi="Consolas"/>
@@ -1862,7 +1508,6 @@
           <w:lang w:val="en-US"/>
         </w:rPr>
       </w:pPr>
-      <w:proofErr w:type="gramStart"/>
       <w:r>
         <w:rPr>
           <w:rStyle w:val="n"/>
@@ -1874,7 +1519,6 @@
         </w:rPr>
         <w:t>cd</w:t>
       </w:r>
-      <w:proofErr w:type="gramEnd"/>
       <w:r>
         <w:rPr>
           <w:rFonts w:ascii="Consolas" w:hAnsi="Consolas"/>
@@ -1885,7 +1529,6 @@
         </w:rPr>
         <w:t xml:space="preserve"> </w:t>
       </w:r>
-      <w:proofErr w:type="spellStart"/>
       <w:r>
         <w:rPr>
           <w:rStyle w:val="n"/>
@@ -1919,7 +1562,6 @@
         </w:rPr>
         <w:t>idf</w:t>
       </w:r>
-      <w:proofErr w:type="spellEnd"/>
       <w:r>
         <w:rPr>
           <w:rStyle w:val="n"/>
@@ -1931,7 +1573,6 @@
         </w:rPr>
         <w:br/>
       </w:r>
-      <w:proofErr w:type="spellStart"/>
       <w:r>
         <w:rPr>
           <w:rStyle w:val="n"/>
@@ -1943,7 +1584,6 @@
         </w:rPr>
         <w:t>git</w:t>
       </w:r>
-      <w:proofErr w:type="spellEnd"/>
       <w:r>
         <w:rPr>
           <w:rFonts w:ascii="Consolas" w:hAnsi="Consolas"/>
@@ -2019,7 +1659,6 @@
         </w:rPr>
         <w:br/>
       </w:r>
-      <w:proofErr w:type="spellStart"/>
       <w:r>
         <w:rPr>
           <w:rStyle w:val="n"/>
@@ -2031,7 +1670,6 @@
         </w:rPr>
         <w:t>git</w:t>
       </w:r>
-      <w:proofErr w:type="spellEnd"/>
       <w:r>
         <w:rPr>
           <w:rFonts w:ascii="Consolas" w:hAnsi="Consolas"/>
@@ -2095,7 +1733,6 @@
         </w:rPr>
         <w:t>--</w:t>
       </w:r>
-      <w:proofErr w:type="spellStart"/>
       <w:r>
         <w:rPr>
           <w:rStyle w:val="n"/>
@@ -2107,7 +1744,6 @@
         </w:rPr>
         <w:t>init</w:t>
       </w:r>
-      <w:proofErr w:type="spellEnd"/>
       <w:r>
         <w:rPr>
           <w:rFonts w:ascii="Consolas" w:hAnsi="Consolas"/>
@@ -2210,7 +1846,6 @@
           <w:lang w:val="en-US"/>
         </w:rPr>
       </w:pPr>
-      <w:proofErr w:type="gramStart"/>
       <w:r>
         <w:rPr>
           <w:rStyle w:val="n"/>
@@ -2222,7 +1857,6 @@
         </w:rPr>
         <w:t>source</w:t>
       </w:r>
-      <w:proofErr w:type="gramEnd"/>
       <w:r>
         <w:rPr>
           <w:rFonts w:ascii="Consolas" w:hAnsi="Consolas"/>
@@ -2439,46 +2073,16 @@
           <w:lang w:val="en-US"/>
         </w:rPr>
         <w:br/>
-        <w:t>To /root/.</w:t>
-      </w:r>
-      <w:proofErr w:type="spellStart"/>
-      <w:r>
-        <w:rPr>
-          <w:rFonts w:asciiTheme="minorHAnsi" w:hAnsiTheme="minorHAnsi" w:cstheme="minorHAnsi"/>
-          <w:sz w:val="22"/>
-          <w:szCs w:val="22"/>
-          <w:lang w:val="en-US"/>
-        </w:rPr>
-        <w:t>bashrc</w:t>
-      </w:r>
-      <w:proofErr w:type="spellEnd"/>
-      <w:r>
-        <w:rPr>
-          <w:rFonts w:asciiTheme="minorHAnsi" w:hAnsiTheme="minorHAnsi" w:cstheme="minorHAnsi"/>
-          <w:sz w:val="22"/>
-          <w:szCs w:val="22"/>
-          <w:lang w:val="en-US"/>
-        </w:rPr>
-        <w:t xml:space="preserve"> add</w:t>
-      </w:r>
-      <w:r>
-        <w:rPr>
-          <w:rFonts w:asciiTheme="minorHAnsi" w:hAnsiTheme="minorHAnsi" w:cstheme="minorHAnsi"/>
-          <w:sz w:val="22"/>
-          <w:szCs w:val="22"/>
-          <w:lang w:val="en-US"/>
-        </w:rPr>
-        <w:t xml:space="preserve"> (Ubuntu only</w:t>
-      </w:r>
-      <w:proofErr w:type="gramStart"/>
-      <w:r>
-        <w:rPr>
-          <w:rFonts w:asciiTheme="minorHAnsi" w:hAnsiTheme="minorHAnsi" w:cstheme="minorHAnsi"/>
-          <w:sz w:val="22"/>
-          <w:szCs w:val="22"/>
-          <w:lang w:val="en-US"/>
-        </w:rPr>
-        <w:t>)</w:t>
+        <w:t>To /root/.bashrc add</w:t>
+      </w:r>
+      <w:r>
+        <w:rPr>
+          <w:rFonts w:asciiTheme="minorHAnsi" w:hAnsiTheme="minorHAnsi" w:cstheme="minorHAnsi"/>
+          <w:sz w:val="22"/>
+          <w:szCs w:val="22"/>
+          <w:lang w:val="en-US"/>
+        </w:rPr>
+        <w:t xml:space="preserve"> (Ubuntu only)</w:t>
       </w:r>
       <w:r>
         <w:rPr>
@@ -2489,7 +2093,6 @@
         </w:rPr>
         <w:t>:</w:t>
       </w:r>
-      <w:proofErr w:type="gramEnd"/>
       <w:r>
         <w:rPr>
           <w:rFonts w:asciiTheme="minorHAnsi" w:hAnsiTheme="minorHAnsi" w:cstheme="minorHAnsi"/>
@@ -2547,51 +2150,7 @@
           <w:szCs w:val="22"/>
           <w:lang w:val="en-US"/>
         </w:rPr>
-        <w:t xml:space="preserve">alias </w:t>
-      </w:r>
-      <w:proofErr w:type="spellStart"/>
-      <w:r>
-        <w:rPr>
-          <w:rFonts w:ascii="Consolas" w:hAnsi="Consolas" w:cstheme="minorHAnsi"/>
-          <w:color w:val="C00000"/>
-          <w:sz w:val="22"/>
-          <w:szCs w:val="22"/>
-          <w:lang w:val="en-US"/>
-        </w:rPr>
-        <w:t>get_idf</w:t>
-      </w:r>
-      <w:proofErr w:type="spellEnd"/>
-      <w:r>
-        <w:rPr>
-          <w:rFonts w:ascii="Consolas" w:hAnsi="Consolas" w:cstheme="minorHAnsi"/>
-          <w:color w:val="C00000"/>
-          <w:sz w:val="22"/>
-          <w:szCs w:val="22"/>
-          <w:lang w:val="en-US"/>
-        </w:rPr>
-        <w:t>='. ~/</w:t>
-      </w:r>
-      <w:proofErr w:type="spellStart"/>
-      <w:r>
-        <w:rPr>
-          <w:rFonts w:ascii="Consolas" w:hAnsi="Consolas" w:cstheme="minorHAnsi"/>
-          <w:color w:val="C00000"/>
-          <w:sz w:val="22"/>
-          <w:szCs w:val="22"/>
-          <w:lang w:val="en-US"/>
-        </w:rPr>
-        <w:t>esp-idf</w:t>
-      </w:r>
-      <w:proofErr w:type="spellEnd"/>
-      <w:r>
-        <w:rPr>
-          <w:rFonts w:ascii="Consolas" w:hAnsi="Consolas" w:cstheme="minorHAnsi"/>
-          <w:color w:val="C00000"/>
-          <w:sz w:val="22"/>
-          <w:szCs w:val="22"/>
-          <w:lang w:val="en-US"/>
-        </w:rPr>
-        <w:t>/export.sh'</w:t>
+        <w:t>alias get_idf='. ~/esp-idf/export.sh'</w:t>
       </w:r>
       <w:r>
         <w:rPr>
@@ -2629,19 +2188,8 @@
           <w:szCs w:val="22"/>
           <w:lang w:val="en-US"/>
         </w:rPr>
-        <w:t>Than run</w:t>
-      </w:r>
-      <w:proofErr w:type="gramStart"/>
-      <w:r>
-        <w:rPr>
-          <w:rFonts w:asciiTheme="minorHAnsi" w:hAnsiTheme="minorHAnsi" w:cstheme="minorHAnsi"/>
-          <w:sz w:val="22"/>
-          <w:szCs w:val="22"/>
-          <w:lang w:val="en-US"/>
-        </w:rPr>
-        <w:t>:</w:t>
-      </w:r>
-      <w:proofErr w:type="gramEnd"/>
+        <w:t>Than run:</w:t>
+      </w:r>
       <w:r>
         <w:rPr>
           <w:rFonts w:asciiTheme="minorHAnsi" w:hAnsiTheme="minorHAnsi" w:cstheme="minorHAnsi"/>
@@ -2679,20 +2227,8 @@
           <w:szCs w:val="22"/>
           <w:lang w:val="en-US"/>
         </w:rPr>
-        <w:t>source ~/.</w:t>
-      </w:r>
-      <w:proofErr w:type="spellStart"/>
-      <w:r>
-        <w:rPr>
-          <w:rFonts w:ascii="Consolas" w:hAnsi="Consolas" w:cstheme="minorHAnsi"/>
-          <w:color w:val="C00000"/>
-          <w:sz w:val="22"/>
-          <w:szCs w:val="22"/>
-          <w:lang w:val="en-US"/>
-        </w:rPr>
-        <w:t>bashrc</w:t>
-      </w:r>
-      <w:proofErr w:type="spellEnd"/>
+        <w:t>source ~/.bashrc</w:t>
+      </w:r>
       <w:r>
         <w:rPr>
           <w:rFonts w:asciiTheme="minorHAnsi" w:hAnsiTheme="minorHAnsi" w:cstheme="minorHAnsi"/>
@@ -2722,7 +2258,6 @@
         <w:br/>
         <w:t xml:space="preserve">Now it is possible to run </w:t>
       </w:r>
-      <w:proofErr w:type="spellStart"/>
       <w:r>
         <w:rPr>
           <w:rFonts w:ascii="Consolas" w:hAnsi="Consolas" w:cstheme="minorHAnsi"/>
@@ -2743,25 +2278,14 @@
         </w:rPr>
         <w:t>idf</w:t>
       </w:r>
-      <w:proofErr w:type="spellEnd"/>
-      <w:r>
-        <w:rPr>
-          <w:rFonts w:asciiTheme="minorHAnsi" w:hAnsiTheme="minorHAnsi" w:cstheme="minorHAnsi"/>
-          <w:sz w:val="22"/>
-          <w:szCs w:val="22"/>
-          <w:lang w:val="en-US"/>
-        </w:rPr>
-        <w:t xml:space="preserve"> to set up or refresh the </w:t>
-      </w:r>
-      <w:proofErr w:type="spellStart"/>
-      <w:r>
-        <w:rPr>
-          <w:rFonts w:asciiTheme="minorHAnsi" w:hAnsiTheme="minorHAnsi" w:cstheme="minorHAnsi"/>
-          <w:sz w:val="22"/>
-          <w:szCs w:val="22"/>
-          <w:lang w:val="en-US"/>
-        </w:rPr>
-        <w:t>esp-</w:t>
+      <w:r>
+        <w:rPr>
+          <w:rFonts w:asciiTheme="minorHAnsi" w:hAnsiTheme="minorHAnsi" w:cstheme="minorHAnsi"/>
+          <w:sz w:val="22"/>
+          <w:szCs w:val="22"/>
+          <w:lang w:val="en-US"/>
+        </w:rPr>
+        <w:t xml:space="preserve"> to set up or refresh the esp-</w:t>
       </w:r>
       <w:r>
         <w:rPr>
@@ -2772,7 +2296,6 @@
         </w:rPr>
         <w:t>idf</w:t>
       </w:r>
-      <w:proofErr w:type="spellEnd"/>
       <w:r>
         <w:rPr>
           <w:rFonts w:asciiTheme="minorHAnsi" w:hAnsiTheme="minorHAnsi" w:cstheme="minorHAnsi"/>
@@ -2832,18 +2355,8 @@
           <w:b/>
           <w:lang w:val="en-US"/>
         </w:rPr>
-        <w:t xml:space="preserve"> (Ubuntu only</w:t>
-      </w:r>
-      <w:proofErr w:type="gramStart"/>
-      <w:r>
-        <w:rPr>
-          <w:rFonts w:asciiTheme="minorHAnsi" w:hAnsiTheme="minorHAnsi" w:cstheme="minorHAnsi"/>
-          <w:b/>
-          <w:lang w:val="en-US"/>
-        </w:rPr>
-        <w:t>)</w:t>
-      </w:r>
-      <w:proofErr w:type="gramEnd"/>
+        <w:t xml:space="preserve"> (Ubuntu only)</w:t>
+      </w:r>
       <w:r>
         <w:rPr>
           <w:rFonts w:asciiTheme="minorHAnsi" w:hAnsiTheme="minorHAnsi" w:cstheme="minorHAnsi"/>
@@ -2913,142 +2426,14 @@
         </w:rPr>
         <w:br/>
       </w:r>
-      <w:proofErr w:type="spellStart"/>
-      <w:r>
-        <w:rPr>
-          <w:rFonts w:ascii="Consolas" w:hAnsi="Consolas" w:cstheme="minorHAnsi"/>
-          <w:color w:val="C00000"/>
-          <w:lang w:val="en-US"/>
-        </w:rPr>
-        <w:t>sudo</w:t>
-      </w:r>
-      <w:proofErr w:type="spellEnd"/>
-      <w:r>
-        <w:rPr>
-          <w:rFonts w:ascii="Consolas" w:hAnsi="Consolas" w:cstheme="minorHAnsi"/>
-          <w:color w:val="C00000"/>
-          <w:lang w:val="en-US"/>
-        </w:rPr>
-        <w:t xml:space="preserve"> apt-get install </w:t>
-      </w:r>
-      <w:proofErr w:type="spellStart"/>
-      <w:r>
-        <w:rPr>
-          <w:rFonts w:ascii="Consolas" w:hAnsi="Consolas" w:cstheme="minorHAnsi"/>
-          <w:color w:val="C00000"/>
-          <w:lang w:val="en-US"/>
-        </w:rPr>
-        <w:t>git</w:t>
-      </w:r>
-      <w:proofErr w:type="spellEnd"/>
-      <w:r>
-        <w:rPr>
-          <w:rFonts w:ascii="Consolas" w:hAnsi="Consolas" w:cstheme="minorHAnsi"/>
-          <w:color w:val="C00000"/>
-          <w:lang w:val="en-US"/>
-        </w:rPr>
-        <w:t xml:space="preserve"> </w:t>
-      </w:r>
-      <w:proofErr w:type="spellStart"/>
-      <w:r>
-        <w:rPr>
-          <w:rFonts w:ascii="Consolas" w:hAnsi="Consolas" w:cstheme="minorHAnsi"/>
-          <w:color w:val="C00000"/>
-          <w:lang w:val="en-US"/>
-        </w:rPr>
-        <w:t>gcc</w:t>
-      </w:r>
-      <w:proofErr w:type="spellEnd"/>
-      <w:r>
-        <w:rPr>
-          <w:rFonts w:ascii="Consolas" w:hAnsi="Consolas" w:cstheme="minorHAnsi"/>
-          <w:color w:val="C00000"/>
-          <w:lang w:val="en-US"/>
-        </w:rPr>
-        <w:t xml:space="preserve"> g++ </w:t>
-      </w:r>
-      <w:proofErr w:type="spellStart"/>
-      <w:r>
-        <w:rPr>
-          <w:rFonts w:ascii="Consolas" w:hAnsi="Consolas" w:cstheme="minorHAnsi"/>
-          <w:color w:val="C00000"/>
-          <w:lang w:val="en-US"/>
-        </w:rPr>
-        <w:t>pkg-config</w:t>
-      </w:r>
-      <w:proofErr w:type="spellEnd"/>
-      <w:r>
-        <w:rPr>
-          <w:rFonts w:ascii="Consolas" w:hAnsi="Consolas" w:cstheme="minorHAnsi"/>
-          <w:color w:val="C00000"/>
-          <w:lang w:val="en-US"/>
-        </w:rPr>
-        <w:t xml:space="preserve"> </w:t>
-      </w:r>
-      <w:proofErr w:type="spellStart"/>
-      <w:r>
-        <w:rPr>
-          <w:rFonts w:ascii="Consolas" w:hAnsi="Consolas" w:cstheme="minorHAnsi"/>
-          <w:color w:val="C00000"/>
-          <w:lang w:val="en-US"/>
-        </w:rPr>
-        <w:t>libssl</w:t>
-      </w:r>
-      <w:proofErr w:type="spellEnd"/>
-      <w:r>
-        <w:rPr>
-          <w:rFonts w:ascii="Consolas" w:hAnsi="Consolas" w:cstheme="minorHAnsi"/>
-          <w:color w:val="C00000"/>
-          <w:lang w:val="en-US"/>
-        </w:rPr>
-        <w:t xml:space="preserve">-dev libdbus-1-dev libglib2.0-dev </w:t>
-      </w:r>
-      <w:proofErr w:type="spellStart"/>
-      <w:r>
-        <w:rPr>
-          <w:rFonts w:ascii="Consolas" w:hAnsi="Consolas" w:cstheme="minorHAnsi"/>
-          <w:color w:val="C00000"/>
-          <w:lang w:val="en-US"/>
-        </w:rPr>
-        <w:t>libavahi</w:t>
-      </w:r>
-      <w:proofErr w:type="spellEnd"/>
-      <w:r>
-        <w:rPr>
-          <w:rFonts w:ascii="Consolas" w:hAnsi="Consolas" w:cstheme="minorHAnsi"/>
-          <w:color w:val="C00000"/>
-          <w:lang w:val="en-US"/>
-        </w:rPr>
-        <w:t xml:space="preserve">-client-dev ninja-build python3-venv python3-dev python3-pip unzip libgirepository1.0-dev libcairo2-dev </w:t>
-      </w:r>
-      <w:proofErr w:type="spellStart"/>
-      <w:r>
-        <w:rPr>
-          <w:rFonts w:ascii="Consolas" w:hAnsi="Consolas" w:cstheme="minorHAnsi"/>
-          <w:color w:val="C00000"/>
-          <w:lang w:val="en-US"/>
-        </w:rPr>
-        <w:t>libreadline</w:t>
-      </w:r>
-      <w:proofErr w:type="spellEnd"/>
-      <w:r>
-        <w:rPr>
-          <w:rFonts w:ascii="Consolas" w:hAnsi="Consolas" w:cstheme="minorHAnsi"/>
-          <w:color w:val="C00000"/>
-          <w:lang w:val="en-US"/>
-        </w:rPr>
-        <w:t>-dev default-</w:t>
-      </w:r>
-      <w:proofErr w:type="spellStart"/>
-      <w:r>
-        <w:rPr>
-          <w:rFonts w:ascii="Consolas" w:hAnsi="Consolas" w:cstheme="minorHAnsi"/>
-          <w:color w:val="C00000"/>
-          <w:lang w:val="en-US"/>
-        </w:rPr>
-        <w:t>jre</w:t>
-      </w:r>
-      <w:proofErr w:type="spellEnd"/>
+      <w:r>
+        <w:rPr>
+          <w:rFonts w:ascii="Consolas" w:hAnsi="Consolas" w:cstheme="minorHAnsi"/>
+          <w:color w:val="C00000"/>
+          <w:lang w:val="en-US"/>
+        </w:rPr>
+        <w:t>sudo apt-get install git gcc g++ pkg-config libssl-dev libdbus-1-dev libglib2.0-dev libavahi-client-dev ninja-build python3-venv python3-dev python3-pip unzip libgirepository1.0-dev libcairo2-dev libreadline-dev default-jre</w:t>
+      </w:r>
       <w:r>
         <w:rPr>
           <w:rFonts w:asciiTheme="minorHAnsi" w:hAnsiTheme="minorHAnsi" w:cstheme="minorHAnsi"/>
@@ -3112,18 +2497,8 @@
           <w:b/>
           <w:lang w:val="en-US"/>
         </w:rPr>
-        <w:t xml:space="preserve"> (Ubuntu only</w:t>
-      </w:r>
-      <w:proofErr w:type="gramStart"/>
-      <w:r>
-        <w:rPr>
-          <w:rFonts w:asciiTheme="minorHAnsi" w:hAnsiTheme="minorHAnsi" w:cstheme="minorHAnsi"/>
-          <w:b/>
-          <w:lang w:val="en-US"/>
-        </w:rPr>
-        <w:t>)</w:t>
-      </w:r>
-      <w:proofErr w:type="gramEnd"/>
+        <w:t xml:space="preserve"> (Ubuntu only)</w:t>
+      </w:r>
       <w:r>
         <w:rPr>
           <w:rFonts w:asciiTheme="minorHAnsi" w:hAnsiTheme="minorHAnsi" w:cstheme="minorHAnsi"/>
@@ -3196,20 +2571,8 @@
           <w:szCs w:val="22"/>
           <w:lang w:val="en-US"/>
         </w:rPr>
-        <w:t xml:space="preserve">cd </w:t>
-      </w:r>
-      <w:proofErr w:type="spellStart"/>
-      <w:r>
-        <w:rPr>
-          <w:rFonts w:ascii="Consolas" w:hAnsi="Consolas" w:cstheme="minorHAnsi"/>
-          <w:color w:val="C00000"/>
-          <w:sz w:val="22"/>
-          <w:szCs w:val="22"/>
-          <w:lang w:val="en-US"/>
-        </w:rPr>
-        <w:t>esp-idf</w:t>
-      </w:r>
-      <w:proofErr w:type="spellEnd"/>
+        <w:t>cd esp-idf</w:t>
+      </w:r>
     </w:p>
     <w:p>
       <w:pPr>
@@ -3222,27 +2585,15 @@
           <w:lang w:val="en-US"/>
         </w:rPr>
       </w:pPr>
-      <w:proofErr w:type="gramStart"/>
-      <w:r>
-        <w:rPr>
-          <w:rFonts w:ascii="Consolas" w:hAnsi="Consolas" w:cstheme="minorHAnsi"/>
-          <w:color w:val="C00000"/>
-          <w:sz w:val="22"/>
-          <w:szCs w:val="22"/>
-          <w:lang w:val="en-US"/>
-        </w:rPr>
-        <w:t>source</w:t>
-      </w:r>
-      <w:proofErr w:type="gramEnd"/>
-      <w:r>
-        <w:rPr>
-          <w:rFonts w:ascii="Consolas" w:hAnsi="Consolas" w:cstheme="minorHAnsi"/>
-          <w:color w:val="C00000"/>
-          <w:sz w:val="22"/>
-          <w:szCs w:val="22"/>
-          <w:lang w:val="en-US"/>
-        </w:rPr>
-        <w:t xml:space="preserve"> ./export.sh</w:t>
+      <w:r>
+        <w:rPr>
+          <w:rFonts w:ascii="Consolas" w:hAnsi="Consolas" w:cstheme="minorHAnsi"/>
+          <w:color w:val="C00000"/>
+          <w:sz w:val="22"/>
+          <w:szCs w:val="22"/>
+          <w:lang w:val="en-US"/>
+        </w:rPr>
+        <w:t>source ./export.sh</w:t>
       </w:r>
     </w:p>
     <w:p>
@@ -3256,7 +2607,6 @@
           <w:lang w:val="en-US"/>
         </w:rPr>
       </w:pPr>
-      <w:proofErr w:type="gramStart"/>
       <w:r>
         <w:rPr>
           <w:rFonts w:ascii="Consolas" w:hAnsi="Consolas" w:cstheme="minorHAnsi"/>
@@ -3267,7 +2617,6 @@
         </w:rPr>
         <w:t>cd ..</w:t>
       </w:r>
-      <w:proofErr w:type="gramEnd"/>
     </w:p>
     <w:p>
       <w:pPr>
@@ -3292,29 +2641,15 @@
           <w:lang w:val="en-US"/>
         </w:rPr>
       </w:pPr>
-      <w:proofErr w:type="spellStart"/>
-      <w:proofErr w:type="gramStart"/>
-      <w:r>
-        <w:rPr>
-          <w:rFonts w:ascii="Consolas" w:hAnsi="Consolas" w:cstheme="minorHAnsi"/>
-          <w:color w:val="C00000"/>
-          <w:sz w:val="22"/>
-          <w:szCs w:val="22"/>
-          <w:lang w:val="en-US"/>
-        </w:rPr>
-        <w:t>git</w:t>
-      </w:r>
-      <w:proofErr w:type="spellEnd"/>
-      <w:proofErr w:type="gramEnd"/>
-      <w:r>
-        <w:rPr>
-          <w:rFonts w:ascii="Consolas" w:hAnsi="Consolas" w:cstheme="minorHAnsi"/>
-          <w:color w:val="C00000"/>
-          <w:sz w:val="22"/>
-          <w:szCs w:val="22"/>
-          <w:lang w:val="en-US"/>
-        </w:rPr>
-        <w:t xml:space="preserve"> clone --depth 1 https://github.com/espressif/esp-matter.git</w:t>
+      <w:r>
+        <w:rPr>
+          <w:rFonts w:ascii="Consolas" w:hAnsi="Consolas" w:cstheme="minorHAnsi"/>
+          <w:color w:val="C00000"/>
+          <w:sz w:val="22"/>
+          <w:szCs w:val="22"/>
+          <w:lang w:val="en-US"/>
+        </w:rPr>
+        <w:t>git clone --depth 1 https://github.com/espressif/esp-matter.git</w:t>
       </w:r>
     </w:p>
     <w:p>
@@ -3328,49 +2663,15 @@
           <w:lang w:val="en-US"/>
         </w:rPr>
       </w:pPr>
-      <w:proofErr w:type="gramStart"/>
-      <w:r>
-        <w:rPr>
-          <w:rFonts w:ascii="Consolas" w:hAnsi="Consolas" w:cstheme="minorHAnsi"/>
-          <w:color w:val="C00000"/>
-          <w:sz w:val="22"/>
-          <w:szCs w:val="22"/>
-          <w:lang w:val="en-US"/>
-        </w:rPr>
-        <w:t>cd</w:t>
-      </w:r>
-      <w:proofErr w:type="gramEnd"/>
-      <w:r>
-        <w:rPr>
-          <w:rFonts w:ascii="Consolas" w:hAnsi="Consolas" w:cstheme="minorHAnsi"/>
-          <w:color w:val="C00000"/>
-          <w:sz w:val="22"/>
-          <w:szCs w:val="22"/>
-          <w:lang w:val="en-US"/>
-        </w:rPr>
-        <w:t xml:space="preserve"> </w:t>
-      </w:r>
-      <w:proofErr w:type="spellStart"/>
-      <w:r>
-        <w:rPr>
-          <w:rFonts w:ascii="Consolas" w:hAnsi="Consolas" w:cstheme="minorHAnsi"/>
-          <w:color w:val="C00000"/>
-          <w:sz w:val="22"/>
-          <w:szCs w:val="22"/>
-          <w:lang w:val="en-US"/>
-        </w:rPr>
-        <w:t>esp</w:t>
-      </w:r>
-      <w:proofErr w:type="spellEnd"/>
-      <w:r>
-        <w:rPr>
-          <w:rFonts w:ascii="Consolas" w:hAnsi="Consolas" w:cstheme="minorHAnsi"/>
-          <w:color w:val="C00000"/>
-          <w:sz w:val="22"/>
-          <w:szCs w:val="22"/>
-          <w:lang w:val="en-US"/>
-        </w:rPr>
-        <w:t>-matter</w:t>
+      <w:r>
+        <w:rPr>
+          <w:rFonts w:ascii="Consolas" w:hAnsi="Consolas" w:cstheme="minorHAnsi"/>
+          <w:color w:val="C00000"/>
+          <w:sz w:val="22"/>
+          <w:szCs w:val="22"/>
+          <w:lang w:val="en-US"/>
+        </w:rPr>
+        <w:t>cd esp-matter</w:t>
       </w:r>
     </w:p>
     <w:p>
@@ -3384,51 +2685,15 @@
           <w:lang w:val="en-US"/>
         </w:rPr>
       </w:pPr>
-      <w:proofErr w:type="spellStart"/>
-      <w:proofErr w:type="gramStart"/>
-      <w:r>
-        <w:rPr>
-          <w:rFonts w:ascii="Consolas" w:hAnsi="Consolas" w:cstheme="minorHAnsi"/>
-          <w:color w:val="C00000"/>
-          <w:sz w:val="22"/>
-          <w:szCs w:val="22"/>
-          <w:lang w:val="en-US"/>
-        </w:rPr>
-        <w:t>git</w:t>
-      </w:r>
-      <w:proofErr w:type="spellEnd"/>
-      <w:proofErr w:type="gramEnd"/>
-      <w:r>
-        <w:rPr>
-          <w:rFonts w:ascii="Consolas" w:hAnsi="Consolas" w:cstheme="minorHAnsi"/>
-          <w:color w:val="C00000"/>
-          <w:sz w:val="22"/>
-          <w:szCs w:val="22"/>
-          <w:lang w:val="en-US"/>
-        </w:rPr>
-        <w:t xml:space="preserve"> submodule update --</w:t>
-      </w:r>
-      <w:proofErr w:type="spellStart"/>
-      <w:r>
-        <w:rPr>
-          <w:rFonts w:ascii="Consolas" w:hAnsi="Consolas" w:cstheme="minorHAnsi"/>
-          <w:color w:val="C00000"/>
-          <w:sz w:val="22"/>
-          <w:szCs w:val="22"/>
-          <w:lang w:val="en-US"/>
-        </w:rPr>
-        <w:t>init</w:t>
-      </w:r>
-      <w:proofErr w:type="spellEnd"/>
-      <w:r>
-        <w:rPr>
-          <w:rFonts w:ascii="Consolas" w:hAnsi="Consolas" w:cstheme="minorHAnsi"/>
-          <w:color w:val="C00000"/>
-          <w:sz w:val="22"/>
-          <w:szCs w:val="22"/>
-          <w:lang w:val="en-US"/>
-        </w:rPr>
-        <w:t xml:space="preserve"> --depth 1</w:t>
+      <w:r>
+        <w:rPr>
+          <w:rFonts w:ascii="Consolas" w:hAnsi="Consolas" w:cstheme="minorHAnsi"/>
+          <w:color w:val="C00000"/>
+          <w:sz w:val="22"/>
+          <w:szCs w:val="22"/>
+          <w:lang w:val="en-US"/>
+        </w:rPr>
+        <w:t>git submodule update --init --depth 1</w:t>
       </w:r>
     </w:p>
     <w:p>
@@ -3442,62 +2707,16 @@
           <w:lang w:val="en-US"/>
         </w:rPr>
       </w:pPr>
-      <w:proofErr w:type="gramStart"/>
-      <w:r>
-        <w:rPr>
-          <w:rFonts w:ascii="Consolas" w:hAnsi="Consolas" w:cstheme="minorHAnsi"/>
-          <w:color w:val="C00000"/>
-          <w:sz w:val="22"/>
-          <w:szCs w:val="22"/>
-          <w:lang w:val="en-US"/>
-        </w:rPr>
-        <w:t>cd</w:t>
-      </w:r>
-      <w:proofErr w:type="gramEnd"/>
-      <w:r>
-        <w:rPr>
-          <w:rFonts w:ascii="Consolas" w:hAnsi="Consolas" w:cstheme="minorHAnsi"/>
-          <w:color w:val="C00000"/>
-          <w:sz w:val="22"/>
-          <w:szCs w:val="22"/>
-          <w:lang w:val="en-US"/>
-        </w:rPr>
-        <w:t xml:space="preserve"> ./</w:t>
-      </w:r>
-      <w:proofErr w:type="spellStart"/>
-      <w:r>
-        <w:rPr>
-          <w:rFonts w:ascii="Consolas" w:hAnsi="Consolas" w:cstheme="minorHAnsi"/>
-          <w:color w:val="C00000"/>
-          <w:sz w:val="22"/>
-          <w:szCs w:val="22"/>
-          <w:lang w:val="en-US"/>
-        </w:rPr>
-        <w:t>connectedhomeip</w:t>
-      </w:r>
-      <w:proofErr w:type="spellEnd"/>
-      <w:r>
-        <w:rPr>
-          <w:rFonts w:ascii="Consolas" w:hAnsi="Consolas" w:cstheme="minorHAnsi"/>
-          <w:color w:val="C00000"/>
-          <w:sz w:val="22"/>
-          <w:szCs w:val="22"/>
-          <w:lang w:val="en-US"/>
-        </w:rPr>
-        <w:t>/</w:t>
-      </w:r>
-      <w:proofErr w:type="spellStart"/>
-      <w:r>
-        <w:rPr>
-          <w:rFonts w:ascii="Consolas" w:hAnsi="Consolas" w:cstheme="minorHAnsi"/>
-          <w:color w:val="C00000"/>
-          <w:sz w:val="22"/>
-          <w:szCs w:val="22"/>
-          <w:lang w:val="en-US"/>
-        </w:rPr>
-        <w:t>connectedhomeip</w:t>
-      </w:r>
-      <w:proofErr w:type="spellEnd"/>
+      <w:r>
+        <w:rPr>
+          <w:rFonts w:ascii="Consolas" w:hAnsi="Consolas" w:cstheme="minorHAnsi"/>
+          <w:color w:val="C00000"/>
+          <w:sz w:val="22"/>
+          <w:szCs w:val="22"/>
+          <w:lang w:val="en-US"/>
+        </w:rPr>
+        <w:t>cd ./connectedhomeip/connectedhomeip</w:t>
+      </w:r>
     </w:p>
     <w:p>
       <w:pPr>
@@ -3518,29 +2737,7 @@
           <w:szCs w:val="22"/>
           <w:lang w:val="en-US"/>
         </w:rPr>
-        <w:t xml:space="preserve">./scripts/checkout_submodules.py --platform esp32 </w:t>
-      </w:r>
-      <w:proofErr w:type="spellStart"/>
-      <w:r>
-        <w:rPr>
-          <w:rFonts w:ascii="Consolas" w:hAnsi="Consolas" w:cstheme="minorHAnsi"/>
-          <w:color w:val="C00000"/>
-          <w:sz w:val="22"/>
-          <w:szCs w:val="22"/>
-          <w:lang w:val="en-US"/>
-        </w:rPr>
-        <w:t>linux</w:t>
-      </w:r>
-      <w:proofErr w:type="spellEnd"/>
-      <w:r>
-        <w:rPr>
-          <w:rFonts w:ascii="Consolas" w:hAnsi="Consolas" w:cstheme="minorHAnsi"/>
-          <w:color w:val="C00000"/>
-          <w:sz w:val="22"/>
-          <w:szCs w:val="22"/>
-          <w:lang w:val="en-US"/>
-        </w:rPr>
-        <w:t xml:space="preserve"> --shallow</w:t>
+        <w:t>./scripts/checkout_submodules.py --platform esp32 linux --shallow</w:t>
       </w:r>
     </w:p>
     <w:p>
@@ -3554,27 +2751,15 @@
           <w:lang w:val="en-US"/>
         </w:rPr>
       </w:pPr>
-      <w:proofErr w:type="gramStart"/>
-      <w:r>
-        <w:rPr>
-          <w:rFonts w:ascii="Consolas" w:hAnsi="Consolas" w:cstheme="minorHAnsi"/>
-          <w:color w:val="C00000"/>
-          <w:sz w:val="22"/>
-          <w:szCs w:val="22"/>
-          <w:lang w:val="en-US"/>
-        </w:rPr>
-        <w:t>cd ..</w:t>
-      </w:r>
-      <w:proofErr w:type="gramEnd"/>
-      <w:r>
-        <w:rPr>
-          <w:rFonts w:ascii="Consolas" w:hAnsi="Consolas" w:cstheme="minorHAnsi"/>
-          <w:color w:val="C00000"/>
-          <w:sz w:val="22"/>
-          <w:szCs w:val="22"/>
-          <w:lang w:val="en-US"/>
-        </w:rPr>
-        <w:t>/..</w:t>
+      <w:r>
+        <w:rPr>
+          <w:rFonts w:ascii="Consolas" w:hAnsi="Consolas" w:cstheme="minorHAnsi"/>
+          <w:color w:val="C00000"/>
+          <w:sz w:val="22"/>
+          <w:szCs w:val="22"/>
+          <w:lang w:val="en-US"/>
+        </w:rPr>
+        <w:t>cd ../..</w:t>
       </w:r>
     </w:p>
     <w:p>
@@ -3610,7 +2795,6 @@
           <w:lang w:val="en-US"/>
         </w:rPr>
       </w:pPr>
-      <w:proofErr w:type="gramStart"/>
       <w:r>
         <w:rPr>
           <w:rFonts w:ascii="Consolas" w:hAnsi="Consolas" w:cstheme="minorHAnsi"/>
@@ -3621,7 +2805,6 @@
         </w:rPr>
         <w:t>cd ..</w:t>
       </w:r>
-      <w:proofErr w:type="gramEnd"/>
     </w:p>
     <w:p>
       <w:pPr>
@@ -3631,6 +2814,7 @@
           <w:color w:val="C00000"/>
           <w:sz w:val="22"/>
           <w:szCs w:val="22"/>
+          <w:lang w:val="en-US"/>
         </w:rPr>
       </w:pPr>
       <w:r>
@@ -3642,50 +2826,7 @@
           <w:lang w:val="en-US"/>
         </w:rPr>
         <w:br/>
-      </w:r>
-      <w:proofErr w:type="gramStart"/>
-      <w:r>
-        <w:rPr>
-          <w:rFonts w:ascii="Consolas" w:hAnsi="Consolas" w:cstheme="minorHAnsi"/>
-          <w:color w:val="C00000"/>
-          <w:sz w:val="22"/>
-          <w:szCs w:val="22"/>
-          <w:lang w:val="en-US"/>
-        </w:rPr>
-        <w:t>cd</w:t>
-      </w:r>
-      <w:proofErr w:type="gramEnd"/>
-      <w:r>
-        <w:rPr>
-          <w:rFonts w:ascii="Consolas" w:hAnsi="Consolas" w:cstheme="minorHAnsi"/>
-          <w:color w:val="C00000"/>
-          <w:sz w:val="22"/>
-          <w:szCs w:val="22"/>
-          <w:lang w:val="en-US"/>
-        </w:rPr>
-        <w:t xml:space="preserve"> </w:t>
-      </w:r>
-      <w:proofErr w:type="spellStart"/>
-      <w:r>
-        <w:rPr>
-          <w:rFonts w:ascii="Consolas" w:hAnsi="Consolas" w:cstheme="minorHAnsi"/>
-          <w:color w:val="C00000"/>
-          <w:sz w:val="22"/>
-          <w:szCs w:val="22"/>
-          <w:lang w:val="en-US"/>
-        </w:rPr>
-        <w:t>esp-idf</w:t>
-      </w:r>
-      <w:proofErr w:type="spellEnd"/>
-      <w:r>
-        <w:rPr>
-          <w:rFonts w:ascii="Consolas" w:hAnsi="Consolas" w:cstheme="minorHAnsi"/>
-          <w:color w:val="C00000"/>
-          <w:sz w:val="22"/>
-          <w:szCs w:val="22"/>
-          <w:lang w:val="en-US"/>
-        </w:rPr>
-        <w:t>; source ./export.sh; cd ..</w:t>
+        <w:t>cd esp-idf; source ./export.sh; cd ..</w:t>
       </w:r>
     </w:p>
     <w:p>
@@ -3699,91 +2840,45 @@
           <w:lang w:val="en-US"/>
         </w:rPr>
       </w:pPr>
-      <w:proofErr w:type="gramStart"/>
-      <w:r>
-        <w:rPr>
-          <w:rFonts w:ascii="Consolas" w:hAnsi="Consolas" w:cstheme="minorHAnsi"/>
-          <w:color w:val="C00000"/>
-          <w:sz w:val="22"/>
-          <w:szCs w:val="22"/>
-          <w:lang w:val="en-US"/>
-        </w:rPr>
-        <w:t>cd</w:t>
-      </w:r>
-      <w:proofErr w:type="gramEnd"/>
-      <w:r>
-        <w:rPr>
-          <w:rFonts w:ascii="Consolas" w:hAnsi="Consolas" w:cstheme="minorHAnsi"/>
-          <w:color w:val="C00000"/>
-          <w:sz w:val="22"/>
-          <w:szCs w:val="22"/>
-          <w:lang w:val="en-US"/>
-        </w:rPr>
-        <w:t xml:space="preserve"> </w:t>
-      </w:r>
-      <w:proofErr w:type="spellStart"/>
-      <w:r>
-        <w:rPr>
-          <w:rFonts w:ascii="Consolas" w:hAnsi="Consolas" w:cstheme="minorHAnsi"/>
-          <w:color w:val="C00000"/>
-          <w:sz w:val="22"/>
-          <w:szCs w:val="22"/>
-          <w:lang w:val="en-US"/>
-        </w:rPr>
-        <w:t>esp</w:t>
-      </w:r>
-      <w:proofErr w:type="spellEnd"/>
-      <w:r>
-        <w:rPr>
-          <w:rFonts w:ascii="Consolas" w:hAnsi="Consolas" w:cstheme="minorHAnsi"/>
-          <w:color w:val="C00000"/>
-          <w:sz w:val="22"/>
-          <w:szCs w:val="22"/>
-          <w:lang w:val="en-US"/>
-        </w:rPr>
-        <w:t>-matter; source ./export.sh; cd ..</w:t>
-      </w:r>
-      <w:r>
-        <w:rPr>
-          <w:rFonts w:ascii="Consolas" w:hAnsi="Consolas" w:cstheme="minorHAnsi"/>
-          <w:color w:val="C00000"/>
-          <w:sz w:val="22"/>
-          <w:szCs w:val="22"/>
-          <w:lang w:val="en-US"/>
-        </w:rPr>
-        <w:br/>
-      </w:r>
-      <w:r>
-        <w:rPr>
-          <w:rFonts w:ascii="Consolas" w:hAnsi="Consolas" w:cstheme="minorHAnsi"/>
-          <w:color w:val="C00000"/>
-          <w:sz w:val="22"/>
-          <w:szCs w:val="22"/>
-          <w:lang w:val="en-US"/>
-        </w:rPr>
-        <w:br/>
-      </w:r>
-      <w:proofErr w:type="gramStart"/>
-      <w:r>
-        <w:rPr>
-          <w:rFonts w:ascii="Consolas" w:hAnsi="Consolas" w:cstheme="minorHAnsi"/>
-          <w:color w:val="C00000"/>
-          <w:sz w:val="22"/>
-          <w:szCs w:val="22"/>
-          <w:lang w:val="en-US"/>
-        </w:rPr>
-        <w:t>export</w:t>
-      </w:r>
-      <w:proofErr w:type="gramEnd"/>
-      <w:r>
-        <w:rPr>
-          <w:rFonts w:ascii="Consolas" w:hAnsi="Consolas" w:cstheme="minorHAnsi"/>
-          <w:color w:val="C00000"/>
-          <w:sz w:val="22"/>
-          <w:szCs w:val="22"/>
-          <w:lang w:val="en-US"/>
-        </w:rPr>
-        <w:t xml:space="preserve"> IDF_CCACHE_ENABLE=1</w:t>
+      <w:r>
+        <w:rPr>
+          <w:rFonts w:ascii="Consolas" w:hAnsi="Consolas" w:cstheme="minorHAnsi"/>
+          <w:color w:val="C00000"/>
+          <w:sz w:val="22"/>
+          <w:szCs w:val="22"/>
+          <w:lang w:val="en-US"/>
+        </w:rPr>
+        <w:t>cd esp-matter; source ./export.sh; cd ..</w:t>
+      </w:r>
+      <w:r>
+        <w:rPr>
+          <w:rFonts w:ascii="Consolas" w:hAnsi="Consolas" w:cstheme="minorHAnsi"/>
+          <w:color w:val="C00000"/>
+          <w:sz w:val="22"/>
+          <w:szCs w:val="22"/>
+          <w:lang w:val="en-US"/>
+        </w:rPr>
+        <w:br/>
+      </w:r>
+      <w:r>
+        <w:rPr>
+          <w:rFonts w:ascii="Consolas" w:hAnsi="Consolas" w:cstheme="minorHAnsi"/>
+          <w:color w:val="C00000"/>
+          <w:sz w:val="22"/>
+          <w:szCs w:val="22"/>
+          <w:lang w:val="en-US"/>
+        </w:rPr>
+        <w:br/>
+      </w:r>
+      <w:r>
+        <w:rPr>
+          <w:rFonts w:ascii="Consolas" w:hAnsi="Consolas" w:cstheme="minorHAnsi"/>
+          <w:color w:val="C00000"/>
+          <w:sz w:val="22"/>
+          <w:szCs w:val="22"/>
+          <w:lang w:val="en-US"/>
+        </w:rPr>
+        <w:t>export IDF_CCACHE_ENABLE=1</w:t>
       </w:r>
       <w:r>
         <w:rPr>
@@ -3820,27 +2915,7 @@
           <w:szCs w:val="22"/>
           <w:lang w:val="en-US"/>
         </w:rPr>
-        <w:t>To /root/.</w:t>
-      </w:r>
-      <w:proofErr w:type="spellStart"/>
-      <w:r>
-        <w:rPr>
-          <w:rFonts w:asciiTheme="minorHAnsi" w:hAnsiTheme="minorHAnsi" w:cstheme="minorHAnsi"/>
-          <w:sz w:val="22"/>
-          <w:szCs w:val="22"/>
-          <w:lang w:val="en-US"/>
-        </w:rPr>
-        <w:t>bashrc</w:t>
-      </w:r>
-      <w:proofErr w:type="spellEnd"/>
-      <w:r>
-        <w:rPr>
-          <w:rFonts w:asciiTheme="minorHAnsi" w:hAnsiTheme="minorHAnsi" w:cstheme="minorHAnsi"/>
-          <w:sz w:val="22"/>
-          <w:szCs w:val="22"/>
-          <w:lang w:val="en-US"/>
-        </w:rPr>
-        <w:t xml:space="preserve"> add:</w:t>
+        <w:t>To /root/.bashrc add:</w:t>
       </w:r>
       <w:r>
         <w:rPr>
@@ -3896,9 +2971,168 @@
           <w:szCs w:val="22"/>
           <w:lang w:val="en-US"/>
         </w:rPr>
-        <w:t xml:space="preserve">alias </w:t>
-      </w:r>
-      <w:proofErr w:type="spellStart"/>
+        <w:t>alias get_matter='. ~/esp-matter/export.sh'</w:t>
+      </w:r>
+      <w:r>
+        <w:rPr>
+          <w:rFonts w:asciiTheme="minorHAnsi" w:hAnsiTheme="minorHAnsi" w:cstheme="minorHAnsi"/>
+          <w:sz w:val="22"/>
+          <w:szCs w:val="22"/>
+          <w:lang w:val="en-US"/>
+        </w:rPr>
+        <w:br/>
+      </w:r>
+      <w:r>
+        <w:rPr>
+          <w:rFonts w:ascii="Consolas" w:hAnsi="Consolas" w:cstheme="minorHAnsi"/>
+          <w:color w:val="C00000"/>
+          <w:sz w:val="22"/>
+          <w:szCs w:val="22"/>
+          <w:lang w:val="en-US"/>
+        </w:rPr>
+        <w:br/>
+      </w:r>
+      <w:r>
+        <w:rPr>
+          <w:rFonts w:ascii="Consolas" w:hAnsi="Consolas" w:cstheme="minorHAnsi"/>
+          <w:color w:val="7F7F7F" w:themeColor="text1" w:themeTint="80"/>
+          <w:sz w:val="22"/>
+          <w:szCs w:val="22"/>
+          <w:lang w:val="en-US"/>
+        </w:rPr>
+        <w:t xml:space="preserve">#-- Enable </w:t>
+      </w:r>
+      <w:r>
+        <w:rPr>
+          <w:rFonts w:ascii="Consolas" w:hAnsi="Consolas" w:cstheme="minorHAnsi"/>
+          <w:color w:val="7F7F7F" w:themeColor="text1" w:themeTint="80"/>
+          <w:sz w:val="22"/>
+          <w:szCs w:val="22"/>
+          <w:lang w:val="en-US"/>
+        </w:rPr>
+        <w:t>ccache to speed up compilation</w:t>
+      </w:r>
+      <w:r>
+        <w:rPr>
+          <w:rFonts w:ascii="Consolas" w:hAnsi="Consolas" w:cstheme="minorHAnsi"/>
+          <w:color w:val="C00000"/>
+          <w:sz w:val="22"/>
+          <w:szCs w:val="22"/>
+          <w:lang w:val="en-US"/>
+        </w:rPr>
+        <w:br/>
+      </w:r>
+      <w:r>
+        <w:rPr>
+          <w:rFonts w:ascii="Consolas" w:hAnsi="Consolas" w:cstheme="minorHAnsi"/>
+          <w:color w:val="C00000"/>
+          <w:sz w:val="22"/>
+          <w:szCs w:val="22"/>
+          <w:lang w:val="en-US"/>
+        </w:rPr>
+        <w:t>alias set_cache='export IDF_CCACHE_ENABLE=1'</w:t>
+      </w:r>
+      <w:r>
+        <w:rPr>
+          <w:rFonts w:asciiTheme="minorHAnsi" w:hAnsiTheme="minorHAnsi" w:cstheme="minorHAnsi"/>
+          <w:sz w:val="22"/>
+          <w:szCs w:val="22"/>
+          <w:lang w:val="en-US"/>
+        </w:rPr>
+        <w:br/>
+      </w:r>
+      <w:r>
+        <w:rPr>
+          <w:rFonts w:asciiTheme="minorHAnsi" w:hAnsiTheme="minorHAnsi" w:cstheme="minorHAnsi"/>
+          <w:sz w:val="22"/>
+          <w:szCs w:val="22"/>
+          <w:lang w:val="en-US"/>
+        </w:rPr>
+        <w:t>~~~</w:t>
+      </w:r>
+      <w:r>
+        <w:rPr>
+          <w:rFonts w:asciiTheme="minorHAnsi" w:hAnsiTheme="minorHAnsi" w:cstheme="minorHAnsi"/>
+          <w:sz w:val="22"/>
+          <w:szCs w:val="22"/>
+          <w:lang w:val="en-US"/>
+        </w:rPr>
+        <w:br/>
+      </w:r>
+      <w:r>
+        <w:rPr>
+          <w:rFonts w:asciiTheme="minorHAnsi" w:hAnsiTheme="minorHAnsi" w:cstheme="minorHAnsi"/>
+          <w:sz w:val="22"/>
+          <w:szCs w:val="22"/>
+          <w:lang w:val="en-US"/>
+        </w:rPr>
+        <w:t>Than run:</w:t>
+      </w:r>
+      <w:r>
+        <w:rPr>
+          <w:rFonts w:asciiTheme="minorHAnsi" w:hAnsiTheme="minorHAnsi" w:cstheme="minorHAnsi"/>
+          <w:sz w:val="22"/>
+          <w:szCs w:val="22"/>
+          <w:lang w:val="en-US"/>
+        </w:rPr>
+        <w:br/>
+      </w:r>
+      <w:r>
+        <w:rPr>
+          <w:rFonts w:asciiTheme="minorHAnsi" w:hAnsiTheme="minorHAnsi" w:cstheme="minorHAnsi"/>
+          <w:sz w:val="22"/>
+          <w:szCs w:val="22"/>
+          <w:lang w:val="en-US"/>
+        </w:rPr>
+        <w:t>~~~</w:t>
+      </w:r>
+      <w:r>
+        <w:rPr>
+          <w:rFonts w:asciiTheme="minorHAnsi" w:hAnsiTheme="minorHAnsi" w:cstheme="minorHAnsi"/>
+          <w:sz w:val="22"/>
+          <w:szCs w:val="22"/>
+          <w:lang w:val="en-US"/>
+        </w:rPr>
+        <w:br/>
+      </w:r>
+      <w:r>
+        <w:rPr>
+          <w:rFonts w:ascii="Consolas" w:hAnsi="Consolas" w:cstheme="minorHAnsi"/>
+          <w:color w:val="C00000"/>
+          <w:sz w:val="22"/>
+          <w:szCs w:val="22"/>
+          <w:lang w:val="en-US"/>
+        </w:rPr>
+        <w:t>source ~/.bashrc</w:t>
+      </w:r>
+      <w:r>
+        <w:rPr>
+          <w:rFonts w:asciiTheme="minorHAnsi" w:hAnsiTheme="minorHAnsi" w:cstheme="minorHAnsi"/>
+          <w:sz w:val="22"/>
+          <w:szCs w:val="22"/>
+          <w:lang w:val="en-US"/>
+        </w:rPr>
+        <w:br/>
+      </w:r>
+      <w:r>
+        <w:rPr>
+          <w:rFonts w:asciiTheme="minorHAnsi" w:hAnsiTheme="minorHAnsi" w:cstheme="minorHAnsi"/>
+          <w:sz w:val="22"/>
+          <w:szCs w:val="22"/>
+          <w:lang w:val="en-US"/>
+        </w:rPr>
+        <w:t>~~~</w:t>
+      </w:r>
+      <w:r>
+        <w:rPr>
+          <w:rFonts w:asciiTheme="minorHAnsi" w:hAnsiTheme="minorHAnsi" w:cstheme="minorHAnsi"/>
+          <w:sz w:val="22"/>
+          <w:szCs w:val="22"/>
+          <w:lang w:val="en-US"/>
+        </w:rPr>
+        <w:br/>
+        <w:t xml:space="preserve">Now it is possible to run </w:t>
+      </w:r>
       <w:r>
         <w:rPr>
           <w:rFonts w:ascii="Consolas" w:hAnsi="Consolas" w:cstheme="minorHAnsi"/>
@@ -3909,111 +3143,15 @@
         </w:rPr>
         <w:t>get_matter</w:t>
       </w:r>
-      <w:proofErr w:type="spellEnd"/>
-      <w:r>
-        <w:rPr>
-          <w:rFonts w:ascii="Consolas" w:hAnsi="Consolas" w:cstheme="minorHAnsi"/>
-          <w:color w:val="C00000"/>
-          <w:sz w:val="22"/>
-          <w:szCs w:val="22"/>
-          <w:lang w:val="en-US"/>
-        </w:rPr>
-        <w:t>='. ~/</w:t>
-      </w:r>
-      <w:proofErr w:type="spellStart"/>
-      <w:r>
-        <w:rPr>
-          <w:rFonts w:ascii="Consolas" w:hAnsi="Consolas" w:cstheme="minorHAnsi"/>
-          <w:color w:val="C00000"/>
-          <w:sz w:val="22"/>
-          <w:szCs w:val="22"/>
-          <w:lang w:val="en-US"/>
-        </w:rPr>
-        <w:t>esp</w:t>
-      </w:r>
-      <w:proofErr w:type="spellEnd"/>
-      <w:r>
-        <w:rPr>
-          <w:rFonts w:ascii="Consolas" w:hAnsi="Consolas" w:cstheme="minorHAnsi"/>
-          <w:color w:val="C00000"/>
-          <w:sz w:val="22"/>
-          <w:szCs w:val="22"/>
-          <w:lang w:val="en-US"/>
-        </w:rPr>
-        <w:t>-matter/export.sh'</w:t>
-      </w:r>
-      <w:r>
-        <w:rPr>
-          <w:rFonts w:asciiTheme="minorHAnsi" w:hAnsiTheme="minorHAnsi" w:cstheme="minorHAnsi"/>
-          <w:sz w:val="22"/>
-          <w:szCs w:val="22"/>
-          <w:lang w:val="en-US"/>
-        </w:rPr>
-        <w:br/>
-      </w:r>
-      <w:r>
-        <w:rPr>
-          <w:rFonts w:ascii="Consolas" w:hAnsi="Consolas" w:cstheme="minorHAnsi"/>
-          <w:color w:val="C00000"/>
-          <w:sz w:val="22"/>
-          <w:szCs w:val="22"/>
-          <w:lang w:val="en-US"/>
-        </w:rPr>
-        <w:br/>
-      </w:r>
-      <w:r>
-        <w:rPr>
-          <w:rFonts w:ascii="Consolas" w:hAnsi="Consolas" w:cstheme="minorHAnsi"/>
-          <w:color w:val="7F7F7F" w:themeColor="text1" w:themeTint="80"/>
-          <w:sz w:val="22"/>
-          <w:szCs w:val="22"/>
-          <w:lang w:val="en-US"/>
-        </w:rPr>
-        <w:t xml:space="preserve">#-- Enable </w:t>
-      </w:r>
-      <w:proofErr w:type="spellStart"/>
-      <w:r>
-        <w:rPr>
-          <w:rFonts w:ascii="Consolas" w:hAnsi="Consolas" w:cstheme="minorHAnsi"/>
-          <w:color w:val="7F7F7F" w:themeColor="text1" w:themeTint="80"/>
-          <w:sz w:val="22"/>
-          <w:szCs w:val="22"/>
-          <w:lang w:val="en-US"/>
-        </w:rPr>
-        <w:t>ccache</w:t>
-      </w:r>
-      <w:proofErr w:type="spellEnd"/>
-      <w:r>
-        <w:rPr>
-          <w:rFonts w:ascii="Consolas" w:hAnsi="Consolas" w:cstheme="minorHAnsi"/>
-          <w:color w:val="7F7F7F" w:themeColor="text1" w:themeTint="80"/>
-          <w:sz w:val="22"/>
-          <w:szCs w:val="22"/>
-          <w:lang w:val="en-US"/>
-        </w:rPr>
-        <w:t xml:space="preserve"> to speed up compilation</w:t>
-      </w:r>
-      <w:r>
-        <w:rPr>
-          <w:rFonts w:ascii="Consolas" w:hAnsi="Consolas" w:cstheme="minorHAnsi"/>
-          <w:color w:val="C00000"/>
-          <w:sz w:val="22"/>
-          <w:szCs w:val="22"/>
-          <w:lang w:val="en-US"/>
-        </w:rPr>
-        <w:br/>
-      </w:r>
-      <w:r>
-        <w:rPr>
-          <w:rFonts w:ascii="Consolas" w:hAnsi="Consolas" w:cstheme="minorHAnsi"/>
-          <w:color w:val="C00000"/>
-          <w:sz w:val="22"/>
-          <w:szCs w:val="22"/>
-          <w:lang w:val="en-US"/>
-        </w:rPr>
-        <w:t xml:space="preserve">alias </w:t>
-      </w:r>
-      <w:proofErr w:type="spellStart"/>
+      <w:r>
+        <w:rPr>
+          <w:rFonts w:asciiTheme="minorHAnsi" w:hAnsiTheme="minorHAnsi" w:cstheme="minorHAnsi"/>
+          <w:sz w:val="22"/>
+          <w:szCs w:val="22"/>
+          <w:lang w:val="en-US"/>
+        </w:rPr>
+        <w:t xml:space="preserve"> and </w:t>
+      </w:r>
       <w:r>
         <w:rPr>
           <w:rFonts w:ascii="Consolas" w:hAnsi="Consolas" w:cstheme="minorHAnsi"/>
@@ -4024,202 +3162,14 @@
         </w:rPr>
         <w:t>set_cache</w:t>
       </w:r>
-      <w:proofErr w:type="spellEnd"/>
-      <w:r>
-        <w:rPr>
-          <w:rFonts w:ascii="Consolas" w:hAnsi="Consolas" w:cstheme="minorHAnsi"/>
-          <w:color w:val="C00000"/>
-          <w:sz w:val="22"/>
-          <w:szCs w:val="22"/>
-          <w:lang w:val="en-US"/>
-        </w:rPr>
-        <w:t>='export IDF_CCACHE_ENABLE=1'</w:t>
-      </w:r>
-      <w:r>
-        <w:rPr>
-          <w:rFonts w:asciiTheme="minorHAnsi" w:hAnsiTheme="minorHAnsi" w:cstheme="minorHAnsi"/>
-          <w:sz w:val="22"/>
-          <w:szCs w:val="22"/>
-          <w:lang w:val="en-US"/>
-        </w:rPr>
-        <w:br/>
-      </w:r>
-      <w:r>
-        <w:rPr>
-          <w:rFonts w:asciiTheme="minorHAnsi" w:hAnsiTheme="minorHAnsi" w:cstheme="minorHAnsi"/>
-          <w:sz w:val="22"/>
-          <w:szCs w:val="22"/>
-          <w:lang w:val="en-US"/>
-        </w:rPr>
-        <w:t>~~~</w:t>
-      </w:r>
-      <w:r>
-        <w:rPr>
-          <w:rFonts w:asciiTheme="minorHAnsi" w:hAnsiTheme="minorHAnsi" w:cstheme="minorHAnsi"/>
-          <w:sz w:val="22"/>
-          <w:szCs w:val="22"/>
-          <w:lang w:val="en-US"/>
-        </w:rPr>
-        <w:br/>
-      </w:r>
-      <w:r>
-        <w:rPr>
-          <w:rFonts w:asciiTheme="minorHAnsi" w:hAnsiTheme="minorHAnsi" w:cstheme="minorHAnsi"/>
-          <w:sz w:val="22"/>
-          <w:szCs w:val="22"/>
-          <w:lang w:val="en-US"/>
-        </w:rPr>
-        <w:t>Than run</w:t>
-      </w:r>
-      <w:proofErr w:type="gramStart"/>
-      <w:r>
-        <w:rPr>
-          <w:rFonts w:asciiTheme="minorHAnsi" w:hAnsiTheme="minorHAnsi" w:cstheme="minorHAnsi"/>
-          <w:sz w:val="22"/>
-          <w:szCs w:val="22"/>
-          <w:lang w:val="en-US"/>
-        </w:rPr>
-        <w:t>:</w:t>
-      </w:r>
-      <w:proofErr w:type="gramEnd"/>
-      <w:r>
-        <w:rPr>
-          <w:rFonts w:asciiTheme="minorHAnsi" w:hAnsiTheme="minorHAnsi" w:cstheme="minorHAnsi"/>
-          <w:sz w:val="22"/>
-          <w:szCs w:val="22"/>
-          <w:lang w:val="en-US"/>
-        </w:rPr>
-        <w:br/>
-      </w:r>
-      <w:r>
-        <w:rPr>
-          <w:rFonts w:asciiTheme="minorHAnsi" w:hAnsiTheme="minorHAnsi" w:cstheme="minorHAnsi"/>
-          <w:sz w:val="22"/>
-          <w:szCs w:val="22"/>
-          <w:lang w:val="en-US"/>
-        </w:rPr>
-        <w:t>~~~</w:t>
-      </w:r>
-      <w:r>
-        <w:rPr>
-          <w:rFonts w:asciiTheme="minorHAnsi" w:hAnsiTheme="minorHAnsi" w:cstheme="minorHAnsi"/>
-          <w:sz w:val="22"/>
-          <w:szCs w:val="22"/>
-          <w:lang w:val="en-US"/>
-        </w:rPr>
-        <w:br/>
-      </w:r>
-      <w:r>
-        <w:rPr>
-          <w:rFonts w:ascii="Consolas" w:hAnsi="Consolas" w:cstheme="minorHAnsi"/>
-          <w:color w:val="C00000"/>
-          <w:sz w:val="22"/>
-          <w:szCs w:val="22"/>
-          <w:lang w:val="en-US"/>
-        </w:rPr>
-        <w:t>source ~/.</w:t>
-      </w:r>
-      <w:proofErr w:type="spellStart"/>
-      <w:r>
-        <w:rPr>
-          <w:rFonts w:ascii="Consolas" w:hAnsi="Consolas" w:cstheme="minorHAnsi"/>
-          <w:color w:val="C00000"/>
-          <w:sz w:val="22"/>
-          <w:szCs w:val="22"/>
-          <w:lang w:val="en-US"/>
-        </w:rPr>
-        <w:t>bashrc</w:t>
-      </w:r>
-      <w:proofErr w:type="spellEnd"/>
-      <w:r>
-        <w:rPr>
-          <w:rFonts w:asciiTheme="minorHAnsi" w:hAnsiTheme="minorHAnsi" w:cstheme="minorHAnsi"/>
-          <w:sz w:val="22"/>
-          <w:szCs w:val="22"/>
-          <w:lang w:val="en-US"/>
-        </w:rPr>
-        <w:br/>
-      </w:r>
-      <w:r>
-        <w:rPr>
-          <w:rFonts w:asciiTheme="minorHAnsi" w:hAnsiTheme="minorHAnsi" w:cstheme="minorHAnsi"/>
-          <w:sz w:val="22"/>
-          <w:szCs w:val="22"/>
-          <w:lang w:val="en-US"/>
-        </w:rPr>
-        <w:t>~~~</w:t>
-      </w:r>
-      <w:r>
-        <w:rPr>
-          <w:rFonts w:asciiTheme="minorHAnsi" w:hAnsiTheme="minorHAnsi" w:cstheme="minorHAnsi"/>
-          <w:sz w:val="22"/>
-          <w:szCs w:val="22"/>
-          <w:lang w:val="en-US"/>
-        </w:rPr>
-        <w:br/>
-        <w:t xml:space="preserve">Now it is possible to run </w:t>
-      </w:r>
-      <w:proofErr w:type="spellStart"/>
-      <w:r>
-        <w:rPr>
-          <w:rFonts w:ascii="Consolas" w:hAnsi="Consolas" w:cstheme="minorHAnsi"/>
-          <w:color w:val="C00000"/>
-          <w:sz w:val="22"/>
-          <w:szCs w:val="22"/>
-          <w:lang w:val="en-US"/>
-        </w:rPr>
-        <w:t>get_matter</w:t>
-      </w:r>
-      <w:proofErr w:type="spellEnd"/>
-      <w:r>
-        <w:rPr>
-          <w:rFonts w:asciiTheme="minorHAnsi" w:hAnsiTheme="minorHAnsi" w:cstheme="minorHAnsi"/>
-          <w:sz w:val="22"/>
-          <w:szCs w:val="22"/>
-          <w:lang w:val="en-US"/>
-        </w:rPr>
-        <w:t xml:space="preserve"> and </w:t>
-      </w:r>
-      <w:proofErr w:type="spellStart"/>
-      <w:r>
-        <w:rPr>
-          <w:rFonts w:ascii="Consolas" w:hAnsi="Consolas" w:cstheme="minorHAnsi"/>
-          <w:color w:val="C00000"/>
-          <w:sz w:val="22"/>
-          <w:szCs w:val="22"/>
-          <w:lang w:val="en-US"/>
-        </w:rPr>
-        <w:t>set_cache</w:t>
-      </w:r>
-      <w:proofErr w:type="spellEnd"/>
-      <w:r>
-        <w:rPr>
-          <w:rFonts w:asciiTheme="minorHAnsi" w:hAnsiTheme="minorHAnsi" w:cstheme="minorHAnsi"/>
-          <w:sz w:val="22"/>
-          <w:szCs w:val="22"/>
-          <w:lang w:val="en-US"/>
-        </w:rPr>
-        <w:t xml:space="preserve"> to set up or refresh the </w:t>
-      </w:r>
-      <w:proofErr w:type="spellStart"/>
-      <w:r>
-        <w:rPr>
-          <w:rFonts w:asciiTheme="minorHAnsi" w:hAnsiTheme="minorHAnsi" w:cstheme="minorHAnsi"/>
-          <w:sz w:val="22"/>
-          <w:szCs w:val="22"/>
-          <w:lang w:val="en-US"/>
-        </w:rPr>
-        <w:t>esp</w:t>
-      </w:r>
-      <w:proofErr w:type="spellEnd"/>
-      <w:r>
-        <w:rPr>
-          <w:rFonts w:asciiTheme="minorHAnsi" w:hAnsiTheme="minorHAnsi" w:cstheme="minorHAnsi"/>
-          <w:sz w:val="22"/>
-          <w:szCs w:val="22"/>
-          <w:lang w:val="en-US"/>
-        </w:rPr>
-        <w:t>-matter environment in any terminal session.</w:t>
+      <w:r>
+        <w:rPr>
+          <w:rFonts w:asciiTheme="minorHAnsi" w:hAnsiTheme="minorHAnsi" w:cstheme="minorHAnsi"/>
+          <w:sz w:val="22"/>
+          <w:szCs w:val="22"/>
+          <w:lang w:val="en-US"/>
+        </w:rPr>
+        <w:t xml:space="preserve"> to set up or refresh the esp-matter environment in any terminal session.</w:t>
       </w:r>
       <w:r>
         <w:rPr>
@@ -4427,34 +3377,7 @@
           <w:b/>
           <w:lang w:val="en-US"/>
         </w:rPr>
-        <w:t xml:space="preserve">. </w:t>
-      </w:r>
-      <w:proofErr w:type="gramStart"/>
-      <w:r>
-        <w:rPr>
-          <w:rFonts w:asciiTheme="minorHAnsi" w:hAnsiTheme="minorHAnsi" w:cstheme="minorHAnsi"/>
-          <w:b/>
-          <w:lang w:val="en-US"/>
-        </w:rPr>
-        <w:t xml:space="preserve">Install </w:t>
-      </w:r>
-      <w:proofErr w:type="spellStart"/>
-      <w:r>
-        <w:rPr>
-          <w:rFonts w:asciiTheme="minorHAnsi" w:hAnsiTheme="minorHAnsi" w:cstheme="minorHAnsi"/>
-          <w:b/>
-          <w:lang w:val="en-US"/>
-        </w:rPr>
-        <w:t>usbipd</w:t>
-      </w:r>
-      <w:proofErr w:type="spellEnd"/>
-      <w:r>
-        <w:rPr>
-          <w:rFonts w:asciiTheme="minorHAnsi" w:hAnsiTheme="minorHAnsi" w:cstheme="minorHAnsi"/>
-          <w:b/>
-          <w:lang w:val="en-US"/>
-        </w:rPr>
-        <w:t>-win</w:t>
+        <w:t>. Install usbipd-win</w:t>
       </w:r>
       <w:r>
         <w:rPr>
@@ -4505,21 +3428,12 @@
         </w:rPr>
         <w:t xml:space="preserve">Windows </w:t>
       </w:r>
-      <w:proofErr w:type="spellStart"/>
-      <w:r>
-        <w:rPr>
-          <w:rFonts w:asciiTheme="minorHAnsi" w:hAnsiTheme="minorHAnsi" w:cstheme="minorHAnsi"/>
-          <w:lang w:val="en-US"/>
-        </w:rPr>
-        <w:t>Powershell</w:t>
-      </w:r>
-      <w:proofErr w:type="spellEnd"/>
-      <w:r>
-        <w:rPr>
-          <w:rFonts w:asciiTheme="minorHAnsi" w:hAnsiTheme="minorHAnsi" w:cstheme="minorHAnsi"/>
-          <w:lang w:val="en-US"/>
-        </w:rPr>
-        <w:t>:</w:t>
+      <w:r>
+        <w:rPr>
+          <w:rFonts w:asciiTheme="minorHAnsi" w:hAnsiTheme="minorHAnsi" w:cstheme="minorHAnsi"/>
+          <w:lang w:val="en-US"/>
+        </w:rPr>
+        <w:t>Powershell:</w:t>
       </w:r>
       <w:r>
         <w:rPr>
@@ -4536,49 +3450,29 @@
         </w:rPr>
         <w:br/>
       </w:r>
-      <w:proofErr w:type="spellStart"/>
-      <w:r>
-        <w:rPr>
-          <w:rFonts w:ascii="Consolas" w:hAnsi="Consolas" w:cstheme="minorHAnsi"/>
-          <w:color w:val="C00000"/>
-          <w:lang w:val="en-US"/>
-        </w:rPr>
-        <w:t>usbipd</w:t>
-      </w:r>
-      <w:proofErr w:type="spellEnd"/>
-      <w:r>
-        <w:rPr>
-          <w:rFonts w:ascii="Consolas" w:hAnsi="Consolas" w:cstheme="minorHAnsi"/>
-          <w:color w:val="C00000"/>
-          <w:lang w:val="en-US"/>
-        </w:rPr>
-        <w:t xml:space="preserve"> list</w:t>
-      </w:r>
-      <w:r>
-        <w:rPr>
-          <w:rFonts w:ascii="Consolas" w:hAnsi="Consolas" w:cstheme="minorHAnsi"/>
-          <w:color w:val="C00000"/>
-          <w:lang w:val="en-US"/>
-        </w:rPr>
-        <w:br/>
-      </w:r>
-      <w:proofErr w:type="spellStart"/>
-      <w:r>
-        <w:rPr>
-          <w:rFonts w:ascii="Consolas" w:hAnsi="Consolas" w:cstheme="minorHAnsi"/>
-          <w:color w:val="C00000"/>
-          <w:lang w:val="en-US"/>
-        </w:rPr>
-        <w:t>usbipd</w:t>
-      </w:r>
-      <w:proofErr w:type="spellEnd"/>
-      <w:r>
-        <w:rPr>
-          <w:rFonts w:ascii="Consolas" w:hAnsi="Consolas" w:cstheme="minorHAnsi"/>
-          <w:color w:val="C00000"/>
-          <w:lang w:val="en-US"/>
-        </w:rPr>
-        <w:t xml:space="preserve"> list </w:t>
+      <w:r>
+        <w:rPr>
+          <w:rFonts w:ascii="Consolas" w:hAnsi="Consolas" w:cstheme="minorHAnsi"/>
+          <w:color w:val="C00000"/>
+          <w:lang w:val="en-US"/>
+        </w:rPr>
+        <w:t>usbipd list</w:t>
+      </w:r>
+      <w:r>
+        <w:rPr>
+          <w:rFonts w:ascii="Consolas" w:hAnsi="Consolas" w:cstheme="minorHAnsi"/>
+          <w:color w:val="C00000"/>
+          <w:lang w:val="en-US"/>
+        </w:rPr>
+        <w:br/>
+      </w:r>
+      <w:r>
+        <w:rPr>
+          <w:rFonts w:ascii="Consolas" w:hAnsi="Consolas" w:cstheme="minorHAnsi"/>
+          <w:color w:val="C00000"/>
+          <w:lang w:val="en-US"/>
+        </w:rPr>
+        <w:t xml:space="preserve">usbipd list </w:t>
       </w:r>
       <w:r>
         <w:rPr>
@@ -4603,104 +3497,16 @@
           <w:lang w:val="en-US"/>
         </w:rPr>
         <w:br/>
-      </w:r>
-      <w:proofErr w:type="spellStart"/>
-      <w:r>
-        <w:rPr>
-          <w:rFonts w:ascii="Consolas" w:hAnsi="Consolas" w:cstheme="minorHAnsi"/>
-          <w:color w:val="C00000"/>
-          <w:lang w:val="en-US"/>
-        </w:rPr>
-        <w:t>usbipd</w:t>
-      </w:r>
-      <w:proofErr w:type="spellEnd"/>
-      <w:r>
-        <w:rPr>
-          <w:rFonts w:ascii="Consolas" w:hAnsi="Consolas" w:cstheme="minorHAnsi"/>
-          <w:color w:val="C00000"/>
-          <w:lang w:val="en-US"/>
-        </w:rPr>
-        <w:t xml:space="preserve"> bind --</w:t>
-      </w:r>
-      <w:proofErr w:type="spellStart"/>
-      <w:r>
-        <w:rPr>
-          <w:rFonts w:ascii="Consolas" w:hAnsi="Consolas" w:cstheme="minorHAnsi"/>
-          <w:color w:val="C00000"/>
-          <w:lang w:val="en-US"/>
-        </w:rPr>
-        <w:t>busid</w:t>
-      </w:r>
-      <w:proofErr w:type="spellEnd"/>
-      <w:r>
-        <w:rPr>
-          <w:rFonts w:ascii="Consolas" w:hAnsi="Consolas" w:cstheme="minorHAnsi"/>
-          <w:color w:val="C00000"/>
-          <w:lang w:val="en-US"/>
-        </w:rPr>
-        <w:t xml:space="preserve"> 1-3</w:t>
-      </w:r>
-      <w:r>
-        <w:rPr>
-          <w:rFonts w:ascii="Consolas" w:hAnsi="Consolas" w:cstheme="minorHAnsi"/>
-          <w:color w:val="C00000"/>
-          <w:lang w:val="en-US"/>
-        </w:rPr>
-        <w:br/>
-      </w:r>
-      <w:proofErr w:type="spellStart"/>
-      <w:r>
-        <w:rPr>
-          <w:rFonts w:ascii="Consolas" w:hAnsi="Consolas" w:cstheme="minorHAnsi"/>
-          <w:color w:val="C00000"/>
-          <w:lang w:val="en-US"/>
-        </w:rPr>
-        <w:t>usbipd</w:t>
-      </w:r>
-      <w:proofErr w:type="spellEnd"/>
-      <w:r>
-        <w:rPr>
-          <w:rFonts w:ascii="Consolas" w:hAnsi="Consolas" w:cstheme="minorHAnsi"/>
-          <w:color w:val="C00000"/>
-          <w:lang w:val="en-US"/>
-        </w:rPr>
-        <w:t xml:space="preserve"> attach --</w:t>
-      </w:r>
-      <w:proofErr w:type="spellStart"/>
-      <w:r>
-        <w:rPr>
-          <w:rFonts w:ascii="Consolas" w:hAnsi="Consolas" w:cstheme="minorHAnsi"/>
-          <w:color w:val="C00000"/>
-          <w:lang w:val="en-US"/>
-        </w:rPr>
-        <w:t>wsl</w:t>
-      </w:r>
-      <w:proofErr w:type="spellEnd"/>
-      <w:r>
-        <w:rPr>
-          <w:rFonts w:ascii="Consolas" w:hAnsi="Consolas" w:cstheme="minorHAnsi"/>
-          <w:color w:val="C00000"/>
-          <w:lang w:val="en-US"/>
-        </w:rPr>
-        <w:t xml:space="preserve"> --</w:t>
-      </w:r>
-      <w:proofErr w:type="spellStart"/>
-      <w:r>
-        <w:rPr>
-          <w:rFonts w:ascii="Consolas" w:hAnsi="Consolas" w:cstheme="minorHAnsi"/>
-          <w:color w:val="C00000"/>
-          <w:lang w:val="en-US"/>
-        </w:rPr>
-        <w:t>busid</w:t>
-      </w:r>
-      <w:proofErr w:type="spellEnd"/>
-      <w:r>
-        <w:rPr>
-          <w:rFonts w:ascii="Consolas" w:hAnsi="Consolas" w:cstheme="minorHAnsi"/>
-          <w:color w:val="C00000"/>
-          <w:lang w:val="en-US"/>
-        </w:rPr>
-        <w:t xml:space="preserve"> 1-3</w:t>
+        <w:t>usbipd bind --busid 1-3</w:t>
+      </w:r>
+      <w:r>
+        <w:rPr>
+          <w:rFonts w:ascii="Consolas" w:hAnsi="Consolas" w:cstheme="minorHAnsi"/>
+          <w:color w:val="C00000"/>
+          <w:lang w:val="en-US"/>
+        </w:rPr>
+        <w:br/>
+        <w:t>usbipd attach --wsl --busid 1-3</w:t>
       </w:r>
       <w:r>
         <w:rPr>
@@ -5040,12 +3846,6 @@
           <w:lang w:val="en-US"/>
         </w:rPr>
         <w:br/>
-      </w:r>
-      <w:r>
-        <w:rPr>
-          <w:rFonts w:asciiTheme="minorHAnsi" w:hAnsiTheme="minorHAnsi" w:cstheme="minorHAnsi"/>
-          <w:lang w:val="en-US"/>
-        </w:rPr>
         <w:t>Ubuntu:</w:t>
       </w:r>
       <w:r>
@@ -5063,33 +3863,22 @@
         </w:rPr>
         <w:br/>
       </w:r>
-      <w:proofErr w:type="spellStart"/>
-      <w:r>
-        <w:rPr>
-          <w:rFonts w:ascii="Consolas" w:hAnsi="Consolas" w:cstheme="minorHAnsi"/>
-          <w:color w:val="C00000"/>
-          <w:lang w:val="en-US"/>
-        </w:rPr>
-        <w:t>dmesg</w:t>
-      </w:r>
-      <w:proofErr w:type="spellEnd"/>
-      <w:r>
-        <w:rPr>
-          <w:rFonts w:ascii="Consolas" w:hAnsi="Consolas" w:cstheme="minorHAnsi"/>
-          <w:color w:val="C00000"/>
-          <w:lang w:val="en-US"/>
-        </w:rPr>
-        <w:t xml:space="preserve"> | tail</w:t>
-      </w:r>
-      <w:r>
-        <w:rPr>
-          <w:rFonts w:ascii="Consolas" w:hAnsi="Consolas" w:cstheme="minorHAnsi"/>
-          <w:color w:val="C00000"/>
-          <w:lang w:val="en-US"/>
-        </w:rPr>
-        <w:br/>
-      </w:r>
-      <w:proofErr w:type="spellStart"/>
+      <w:r>
+        <w:rPr>
+          <w:rFonts w:ascii="Consolas" w:hAnsi="Consolas" w:cstheme="minorHAnsi"/>
+          <w:color w:val="C00000"/>
+          <w:lang w:val="en-US"/>
+        </w:rPr>
+        <w:t>dmesg | tail</w:t>
+      </w:r>
+      <w:r>
+        <w:rPr>
+          <w:rFonts w:ascii="Consolas" w:hAnsi="Consolas" w:cstheme="minorHAnsi"/>
+          <w:color w:val="C00000"/>
+          <w:lang w:val="en-US"/>
+        </w:rPr>
+        <w:br/>
+      </w:r>
       <w:r>
         <w:rPr>
           <w:rFonts w:ascii="Consolas" w:hAnsi="Consolas" w:cstheme="minorHAnsi"/>
@@ -5098,7 +3887,6 @@
         </w:rPr>
         <w:t>lsusb</w:t>
       </w:r>
-      <w:proofErr w:type="spellEnd"/>
       <w:r>
         <w:rPr>
           <w:rFonts w:ascii="Consolas" w:hAnsi="Consolas" w:cstheme="minorHAnsi"/>
@@ -5366,15 +4154,7 @@
           <w:rFonts w:asciiTheme="minorHAnsi" w:hAnsiTheme="minorHAnsi" w:cstheme="minorHAnsi"/>
           <w:lang w:val="en-US"/>
         </w:rPr>
-        <w:t>There may be issues with shared access to COM ports in Windows 10 Enterprise.</w:t>
-      </w:r>
-      <w:proofErr w:type="gramEnd"/>
-      <w:r>
-        <w:rPr>
-          <w:rFonts w:asciiTheme="minorHAnsi" w:hAnsiTheme="minorHAnsi" w:cstheme="minorHAnsi"/>
-          <w:lang w:val="en-US"/>
-        </w:rPr>
-        <w:t xml:space="preserve"> Therefore, it will not be possible to use Ubuntu ports for flashing and monitoring the firmware. In this case, </w:t>
+        <w:t xml:space="preserve">There may be issues with shared access to COM ports in Windows 10 Enterprise. Therefore, it will not be possible to use Ubuntu ports for flashing and monitoring the firmware. In this case, </w:t>
       </w:r>
       <w:r>
         <w:rPr>
@@ -5402,23 +4182,7 @@
           <w:rFonts w:asciiTheme="minorHAnsi" w:hAnsiTheme="minorHAnsi" w:cstheme="minorHAnsi"/>
           <w:lang w:val="en-US"/>
         </w:rPr>
-        <w:t xml:space="preserve">build in </w:t>
-      </w:r>
-      <w:proofErr w:type="spellStart"/>
-      <w:r>
-        <w:rPr>
-          <w:rFonts w:asciiTheme="minorHAnsi" w:hAnsiTheme="minorHAnsi" w:cstheme="minorHAnsi"/>
-          <w:lang w:val="en-US"/>
-        </w:rPr>
-        <w:t>VSCode</w:t>
-      </w:r>
-      <w:proofErr w:type="spellEnd"/>
-      <w:r>
-        <w:rPr>
-          <w:rFonts w:asciiTheme="minorHAnsi" w:hAnsiTheme="minorHAnsi" w:cstheme="minorHAnsi"/>
-          <w:lang w:val="en-US"/>
-        </w:rPr>
-        <w:t xml:space="preserve"> using a remote WSL or in Ubuntu, and then use a shared drive (</w:t>
+        <w:t>build in VSCode using a remote WSL or in Ubuntu, and then use a shared drive (</w:t>
       </w:r>
       <w:r>
         <w:rPr>
@@ -5464,7 +4228,6 @@
         </w:rPr>
         <w:t xml:space="preserve"> and </w:t>
       </w:r>
-      <w:proofErr w:type="gramStart"/>
       <w:r>
         <w:rPr>
           <w:rFonts w:asciiTheme="minorHAnsi" w:hAnsiTheme="minorHAnsi" w:cstheme="minorHAnsi"/>
@@ -5847,7 +4610,6 @@
         </w:rPr>
         <w:t>.png</w:t>
       </w:r>
-      <w:proofErr w:type="gramEnd"/>
       <w:r>
         <w:rPr>
           <w:rFonts w:asciiTheme="minorHAnsi" w:hAnsiTheme="minorHAnsi" w:cstheme="minorHAnsi"/>
@@ -5910,7 +4672,6 @@
         </w:rPr>
         <w:t>, Ubuntu only</w:t>
       </w:r>
-      <w:proofErr w:type="gramStart"/>
       <w:r>
         <w:rPr>
           <w:rFonts w:asciiTheme="minorHAnsi" w:hAnsiTheme="minorHAnsi" w:cstheme="minorHAnsi"/>
@@ -5919,7 +4680,6 @@
         </w:rPr>
         <w:t>)</w:t>
       </w:r>
-      <w:proofErr w:type="gramEnd"/>
       <w:r>
         <w:rPr>
           <w:rFonts w:asciiTheme="minorHAnsi" w:hAnsiTheme="minorHAnsi" w:cstheme="minorHAnsi"/>
@@ -5959,23 +4719,13 @@
         </w:rPr>
         <w:t>/</w:t>
       </w:r>
-      <w:proofErr w:type="spellStart"/>
-      <w:r>
-        <w:rPr>
-          <w:rFonts w:asciiTheme="minorHAnsi" w:hAnsiTheme="minorHAnsi" w:cstheme="minorHAnsi"/>
-          <w:color w:val="000000" w:themeColor="text1"/>
-          <w:lang w:val="en-US"/>
-        </w:rPr>
-        <w:t>esp</w:t>
-      </w:r>
-      <w:proofErr w:type="spellEnd"/>
-      <w:r>
-        <w:rPr>
-          <w:rFonts w:asciiTheme="minorHAnsi" w:hAnsiTheme="minorHAnsi" w:cstheme="minorHAnsi"/>
-          <w:color w:val="000000" w:themeColor="text1"/>
-          <w:lang w:val="en-US"/>
-        </w:rPr>
-        <w:t>-matter</w:t>
+      <w:r>
+        <w:rPr>
+          <w:rFonts w:asciiTheme="minorHAnsi" w:hAnsiTheme="minorHAnsi" w:cstheme="minorHAnsi"/>
+          <w:color w:val="000000" w:themeColor="text1"/>
+          <w:lang w:val="en-US"/>
+        </w:rPr>
+        <w:t>esp-matter</w:t>
       </w:r>
       <w:r>
         <w:rPr>
@@ -6018,7 +4768,6 @@
         </w:rPr>
         <w:t xml:space="preserve"> folder to ..</w:t>
       </w:r>
-      <w:proofErr w:type="gramStart"/>
       <w:r>
         <w:rPr>
           <w:rFonts w:asciiTheme="minorHAnsi" w:hAnsiTheme="minorHAnsi" w:cstheme="minorHAnsi"/>
@@ -6048,17 +4797,8 @@
           <w:rFonts w:asciiTheme="minorHAnsi" w:hAnsiTheme="minorHAnsi" w:cstheme="minorHAnsi"/>
           <w:lang w:val="en-US"/>
         </w:rPr>
-        <w:t xml:space="preserve">- Open this folder in </w:t>
-      </w:r>
-      <w:proofErr w:type="spellStart"/>
-      <w:r>
-        <w:rPr>
-          <w:rFonts w:asciiTheme="minorHAnsi" w:hAnsiTheme="minorHAnsi" w:cstheme="minorHAnsi"/>
-          <w:lang w:val="en-US"/>
-        </w:rPr>
-        <w:t>VSCode</w:t>
-      </w:r>
-      <w:proofErr w:type="spellEnd"/>
+        <w:t>- Open this folder in VSCode</w:t>
+      </w:r>
       <w:r>
         <w:rPr>
           <w:rFonts w:asciiTheme="minorHAnsi" w:hAnsiTheme="minorHAnsi" w:cstheme="minorHAnsi"/>
@@ -6135,25 +4875,7 @@
           <w:color w:val="C00000"/>
           <w:lang w:val="en-US"/>
         </w:rPr>
-        <w:t>cd /root/</w:t>
-      </w:r>
-      <w:proofErr w:type="spellStart"/>
-      <w:r>
-        <w:rPr>
-          <w:rFonts w:ascii="Consolas" w:hAnsi="Consolas" w:cstheme="minorHAnsi"/>
-          <w:color w:val="C00000"/>
-          <w:lang w:val="en-US"/>
-        </w:rPr>
-        <w:t>esp</w:t>
-      </w:r>
-      <w:proofErr w:type="spellEnd"/>
-      <w:r>
-        <w:rPr>
-          <w:rFonts w:ascii="Consolas" w:hAnsi="Consolas" w:cstheme="minorHAnsi"/>
-          <w:color w:val="C00000"/>
-          <w:lang w:val="en-US"/>
-        </w:rPr>
-        <w:t xml:space="preserve">-matter/examples/light-c6   </w:t>
+        <w:t xml:space="preserve">cd /root/esp-matter/examples/light-c6   </w:t>
       </w:r>
       <w:r>
         <w:rPr>
@@ -6179,41 +4901,13 @@
         </w:rPr>
         <w:br/>
       </w:r>
-      <w:proofErr w:type="spellStart"/>
-      <w:r>
-        <w:rPr>
-          <w:rFonts w:ascii="Consolas" w:hAnsi="Consolas" w:cstheme="minorHAnsi"/>
-          <w:color w:val="C00000"/>
-          <w:lang w:val="en-US"/>
-        </w:rPr>
-        <w:t>rm</w:t>
-      </w:r>
-      <w:proofErr w:type="spellEnd"/>
-      <w:r>
-        <w:rPr>
-          <w:rFonts w:ascii="Consolas" w:hAnsi="Consolas" w:cstheme="minorHAnsi"/>
-          <w:color w:val="C00000"/>
-          <w:lang w:val="en-US"/>
-        </w:rPr>
-        <w:t xml:space="preserve"> -</w:t>
-      </w:r>
-      <w:proofErr w:type="spellStart"/>
-      <w:r>
-        <w:rPr>
-          <w:rFonts w:ascii="Consolas" w:hAnsi="Consolas" w:cstheme="minorHAnsi"/>
-          <w:color w:val="C00000"/>
-          <w:lang w:val="en-US"/>
-        </w:rPr>
-        <w:t>rf</w:t>
-      </w:r>
-      <w:proofErr w:type="spellEnd"/>
-      <w:r>
-        <w:rPr>
-          <w:rFonts w:ascii="Consolas" w:hAnsi="Consolas" w:cstheme="minorHAnsi"/>
-          <w:color w:val="C00000"/>
-          <w:lang w:val="en-US"/>
-        </w:rPr>
-        <w:t xml:space="preserve"> build/                     </w:t>
+      <w:r>
+        <w:rPr>
+          <w:rFonts w:ascii="Consolas" w:hAnsi="Consolas" w:cstheme="minorHAnsi"/>
+          <w:color w:val="C00000"/>
+          <w:lang w:val="en-US"/>
+        </w:rPr>
+        <w:t xml:space="preserve">rm -rf build/                     </w:t>
       </w:r>
       <w:r>
         <w:rPr>
@@ -6277,25 +4971,7 @@
           <w:color w:val="C00000"/>
           <w:lang w:val="en-US"/>
         </w:rPr>
-        <w:t xml:space="preserve">idf.py </w:t>
-      </w:r>
-      <w:proofErr w:type="spellStart"/>
-      <w:r>
-        <w:rPr>
-          <w:rFonts w:ascii="Consolas" w:hAnsi="Consolas" w:cstheme="minorHAnsi"/>
-          <w:color w:val="C00000"/>
-          <w:lang w:val="en-US"/>
-        </w:rPr>
-        <w:t>menuconfig</w:t>
-      </w:r>
-      <w:proofErr w:type="spellEnd"/>
-      <w:r>
-        <w:rPr>
-          <w:rFonts w:ascii="Consolas" w:hAnsi="Consolas" w:cstheme="minorHAnsi"/>
-          <w:color w:val="C00000"/>
-          <w:lang w:val="en-US"/>
-        </w:rPr>
-        <w:t xml:space="preserve">                </w:t>
+        <w:t xml:space="preserve">idf.py menuconfig                </w:t>
       </w:r>
       <w:r>
         <w:rPr>
@@ -6903,25 +5579,17 @@
           <w:color w:val="C00000"/>
           <w:lang w:val="en-US"/>
         </w:rPr>
-        <w:t>=p /</w:t>
-      </w:r>
-      <w:proofErr w:type="spellStart"/>
-      <w:r>
-        <w:rPr>
-          <w:rFonts w:ascii="Consolas" w:hAnsi="Consolas" w:cstheme="minorHAnsi"/>
-          <w:color w:val="C00000"/>
-          <w:lang w:val="en-US"/>
-        </w:rPr>
-        <w:t>tty</w:t>
-      </w:r>
-      <w:proofErr w:type="spellEnd"/>
-      <w:r>
-        <w:rPr>
-          <w:rFonts w:ascii="Consolas" w:hAnsi="Consolas" w:cstheme="minorHAnsi"/>
-          <w:color w:val="C00000"/>
-          <w:lang w:val="en-US"/>
-        </w:rPr>
-        <w:t>/ACM0 build flash monitor</w:t>
+        <w:t>-</w:t>
+      </w:r>
+      <w:bookmarkStart w:id="0" w:name="_GoBack"/>
+      <w:bookmarkEnd w:id="0"/>
+      <w:r>
+        <w:rPr>
+          <w:rFonts w:ascii="Consolas" w:hAnsi="Consolas" w:cstheme="minorHAnsi"/>
+          <w:color w:val="C00000"/>
+          <w:lang w:val="en-US"/>
+        </w:rPr>
+        <w:t>p /tty/ACM0 build flash monitor</w:t>
       </w:r>
       <w:r>
         <w:rPr>
@@ -6982,22 +5650,7 @@
           <w:lang w:val="en-US"/>
         </w:rPr>
         <w:br/>
-      </w:r>
-      <w:proofErr w:type="spellStart"/>
-      <w:r>
-        <w:rPr>
-          <w:rFonts w:asciiTheme="minorHAnsi" w:hAnsiTheme="minorHAnsi" w:cstheme="minorHAnsi"/>
-          <w:lang w:val="en-US"/>
-        </w:rPr>
-        <w:t>OpenThread</w:t>
-      </w:r>
-      <w:proofErr w:type="spellEnd"/>
-      <w:r>
-        <w:rPr>
-          <w:rFonts w:asciiTheme="minorHAnsi" w:hAnsiTheme="minorHAnsi" w:cstheme="minorHAnsi"/>
-          <w:lang w:val="en-US"/>
-        </w:rPr>
-        <w:t xml:space="preserve"> Border Router</w:t>
+        <w:t>OpenThread Border Router</w:t>
       </w:r>
       <w:r>
         <w:rPr>
@@ -7112,7 +5765,6 @@
         </w:rPr>
         <w:br/>
       </w:r>
-      <w:proofErr w:type="spellStart"/>
       <w:r>
         <w:rPr>
           <w:rFonts w:ascii="Lucida Console" w:hAnsi="Lucida Console" w:cstheme="minorHAnsi"/>
@@ -7121,7 +5773,6 @@
         </w:rPr>
         <w:t>networkkey</w:t>
       </w:r>
-      <w:proofErr w:type="spellEnd"/>
       <w:r>
         <w:rPr>
           <w:rFonts w:ascii="Lucida Console" w:hAnsi="Lucida Console" w:cstheme="minorHAnsi"/>
@@ -7206,7 +5857,6 @@
         </w:rPr>
         <w:t>matter dataset set active 0e08000000000001000000030000154a0300001735060004001fffe00208def5e21b6165cc560708fde61aeab4004131051000112233445566778899aabbccddeeff030f4f70656e5468726561642d32326339010222c90410a5e0c5822c1e723956af6b1ee43f084e0c0402a0f7f8</w:t>
       </w:r>
-      <w:proofErr w:type="gramEnd"/>
     </w:p>
     <w:p>
       <w:pPr>
@@ -7217,7 +5867,6 @@
           <w:lang w:val="en-US"/>
         </w:rPr>
       </w:pPr>
-      <w:proofErr w:type="gramStart"/>
       <w:r>
         <w:rPr>
           <w:rFonts w:asciiTheme="minorHAnsi" w:hAnsiTheme="minorHAnsi" w:cstheme="minorHAnsi"/>
@@ -7268,259 +5917,43 @@
           <w:color w:val="C00000"/>
           <w:lang w:val="en-US"/>
         </w:rPr>
-        <w:t xml:space="preserve">matter </w:t>
-      </w:r>
-      <w:proofErr w:type="spellStart"/>
+        <w:t>matter esp ot_cli dataset networkkey 00112233445566778899aabbccddeeff</w:t>
+      </w:r>
       <w:r>
         <w:rPr>
           <w:rFonts w:ascii="Lucida Console" w:hAnsi="Lucida Console" w:cstheme="minorHAnsi"/>
           <w:color w:val="C00000"/>
           <w:lang w:val="en-US"/>
         </w:rPr>
-        <w:t>esp</w:t>
-      </w:r>
-      <w:proofErr w:type="spellEnd"/>
+        <w:br/>
+        <w:t>matter esp ot_cli dataset commit active</w:t>
+      </w:r>
       <w:r>
         <w:rPr>
           <w:rFonts w:ascii="Lucida Console" w:hAnsi="Lucida Console" w:cstheme="minorHAnsi"/>
           <w:color w:val="C00000"/>
           <w:lang w:val="en-US"/>
         </w:rPr>
-        <w:t xml:space="preserve"> </w:t>
-      </w:r>
-      <w:proofErr w:type="spellStart"/>
+        <w:br/>
+        <w:t>matter esp ot_cli ifconfig up</w:t>
+      </w:r>
       <w:r>
         <w:rPr>
           <w:rFonts w:ascii="Lucida Console" w:hAnsi="Lucida Console" w:cstheme="minorHAnsi"/>
           <w:color w:val="C00000"/>
           <w:lang w:val="en-US"/>
         </w:rPr>
-        <w:t>ot_cli</w:t>
-      </w:r>
-      <w:proofErr w:type="spellEnd"/>
+        <w:br/>
+        <w:t>matter esp ot_cli thread start</w:t>
+      </w:r>
       <w:r>
         <w:rPr>
           <w:rFonts w:ascii="Lucida Console" w:hAnsi="Lucida Console" w:cstheme="minorHAnsi"/>
           <w:color w:val="C00000"/>
           <w:lang w:val="en-US"/>
         </w:rPr>
-        <w:t xml:space="preserve"> dataset </w:t>
-      </w:r>
-      <w:proofErr w:type="spellStart"/>
-      <w:r>
-        <w:rPr>
-          <w:rFonts w:ascii="Lucida Console" w:hAnsi="Lucida Console" w:cstheme="minorHAnsi"/>
-          <w:color w:val="C00000"/>
-          <w:lang w:val="en-US"/>
-        </w:rPr>
-        <w:t>networkkey</w:t>
-      </w:r>
-      <w:proofErr w:type="spellEnd"/>
-      <w:r>
-        <w:rPr>
-          <w:rFonts w:ascii="Lucida Console" w:hAnsi="Lucida Console" w:cstheme="minorHAnsi"/>
-          <w:color w:val="C00000"/>
-          <w:lang w:val="en-US"/>
-        </w:rPr>
-        <w:t xml:space="preserve"> 00112233445566778899aabbccddeeff</w:t>
-      </w:r>
-      <w:r>
-        <w:rPr>
-          <w:rFonts w:ascii="Lucida Console" w:hAnsi="Lucida Console" w:cstheme="minorHAnsi"/>
-          <w:color w:val="C00000"/>
-          <w:lang w:val="en-US"/>
-        </w:rPr>
-        <w:br/>
-        <w:t xml:space="preserve">matter </w:t>
-      </w:r>
-      <w:proofErr w:type="spellStart"/>
-      <w:r>
-        <w:rPr>
-          <w:rFonts w:ascii="Lucida Console" w:hAnsi="Lucida Console" w:cstheme="minorHAnsi"/>
-          <w:color w:val="C00000"/>
-          <w:lang w:val="en-US"/>
-        </w:rPr>
-        <w:t>esp</w:t>
-      </w:r>
-      <w:proofErr w:type="spellEnd"/>
-      <w:r>
-        <w:rPr>
-          <w:rFonts w:ascii="Lucida Console" w:hAnsi="Lucida Console" w:cstheme="minorHAnsi"/>
-          <w:color w:val="C00000"/>
-          <w:lang w:val="en-US"/>
-        </w:rPr>
-        <w:t xml:space="preserve"> </w:t>
-      </w:r>
-      <w:proofErr w:type="spellStart"/>
-      <w:r>
-        <w:rPr>
-          <w:rFonts w:ascii="Lucida Console" w:hAnsi="Lucida Console" w:cstheme="minorHAnsi"/>
-          <w:color w:val="C00000"/>
-          <w:lang w:val="en-US"/>
-        </w:rPr>
-        <w:t>ot_cli</w:t>
-      </w:r>
-      <w:proofErr w:type="spellEnd"/>
-      <w:r>
-        <w:rPr>
-          <w:rFonts w:ascii="Lucida Console" w:hAnsi="Lucida Console" w:cstheme="minorHAnsi"/>
-          <w:color w:val="C00000"/>
-          <w:lang w:val="en-US"/>
-        </w:rPr>
-        <w:t xml:space="preserve"> dataset commit active</w:t>
-      </w:r>
-      <w:r>
-        <w:rPr>
-          <w:rFonts w:ascii="Lucida Console" w:hAnsi="Lucida Console" w:cstheme="minorHAnsi"/>
-          <w:color w:val="C00000"/>
-          <w:lang w:val="en-US"/>
-        </w:rPr>
-        <w:br/>
-        <w:t xml:space="preserve">matter </w:t>
-      </w:r>
-      <w:proofErr w:type="spellStart"/>
-      <w:r>
-        <w:rPr>
-          <w:rFonts w:ascii="Lucida Console" w:hAnsi="Lucida Console" w:cstheme="minorHAnsi"/>
-          <w:color w:val="C00000"/>
-          <w:lang w:val="en-US"/>
-        </w:rPr>
-        <w:t>esp</w:t>
-      </w:r>
-      <w:proofErr w:type="spellEnd"/>
-      <w:r>
-        <w:rPr>
-          <w:rFonts w:ascii="Lucida Console" w:hAnsi="Lucida Console" w:cstheme="minorHAnsi"/>
-          <w:color w:val="C00000"/>
-          <w:lang w:val="en-US"/>
-        </w:rPr>
-        <w:t xml:space="preserve"> </w:t>
-      </w:r>
-      <w:proofErr w:type="spellStart"/>
-      <w:r>
-        <w:rPr>
-          <w:rFonts w:ascii="Lucida Console" w:hAnsi="Lucida Console" w:cstheme="minorHAnsi"/>
-          <w:color w:val="C00000"/>
-          <w:lang w:val="en-US"/>
-        </w:rPr>
-        <w:t>ot_cli</w:t>
-      </w:r>
-      <w:proofErr w:type="spellEnd"/>
-      <w:r>
-        <w:rPr>
-          <w:rFonts w:ascii="Lucida Console" w:hAnsi="Lucida Console" w:cstheme="minorHAnsi"/>
-          <w:color w:val="C00000"/>
-          <w:lang w:val="en-US"/>
-        </w:rPr>
-        <w:t xml:space="preserve"> </w:t>
-      </w:r>
-      <w:proofErr w:type="spellStart"/>
-      <w:r>
-        <w:rPr>
-          <w:rFonts w:ascii="Lucida Console" w:hAnsi="Lucida Console" w:cstheme="minorHAnsi"/>
-          <w:color w:val="C00000"/>
-          <w:lang w:val="en-US"/>
-        </w:rPr>
-        <w:t>ifconfig</w:t>
-      </w:r>
-      <w:proofErr w:type="spellEnd"/>
-      <w:r>
-        <w:rPr>
-          <w:rFonts w:ascii="Lucida Console" w:hAnsi="Lucida Console" w:cstheme="minorHAnsi"/>
-          <w:color w:val="C00000"/>
-          <w:lang w:val="en-US"/>
-        </w:rPr>
-        <w:t xml:space="preserve"> up</w:t>
-      </w:r>
-      <w:r>
-        <w:rPr>
-          <w:rFonts w:ascii="Lucida Console" w:hAnsi="Lucida Console" w:cstheme="minorHAnsi"/>
-          <w:color w:val="C00000"/>
-          <w:lang w:val="en-US"/>
-        </w:rPr>
-        <w:br/>
-        <w:t xml:space="preserve">matter </w:t>
-      </w:r>
-      <w:proofErr w:type="spellStart"/>
-      <w:r>
-        <w:rPr>
-          <w:rFonts w:ascii="Lucida Console" w:hAnsi="Lucida Console" w:cstheme="minorHAnsi"/>
-          <w:color w:val="C00000"/>
-          <w:lang w:val="en-US"/>
-        </w:rPr>
-        <w:t>esp</w:t>
-      </w:r>
-      <w:proofErr w:type="spellEnd"/>
-      <w:r>
-        <w:rPr>
-          <w:rFonts w:ascii="Lucida Console" w:hAnsi="Lucida Console" w:cstheme="minorHAnsi"/>
-          <w:color w:val="C00000"/>
-          <w:lang w:val="en-US"/>
-        </w:rPr>
-        <w:t xml:space="preserve"> </w:t>
-      </w:r>
-      <w:proofErr w:type="spellStart"/>
-      <w:r>
-        <w:rPr>
-          <w:rFonts w:ascii="Lucida Console" w:hAnsi="Lucida Console" w:cstheme="minorHAnsi"/>
-          <w:color w:val="C00000"/>
-          <w:lang w:val="en-US"/>
-        </w:rPr>
-        <w:t>ot_cli</w:t>
-      </w:r>
-      <w:proofErr w:type="spellEnd"/>
-      <w:r>
-        <w:rPr>
-          <w:rFonts w:ascii="Lucida Console" w:hAnsi="Lucida Console" w:cstheme="minorHAnsi"/>
-          <w:color w:val="C00000"/>
-          <w:lang w:val="en-US"/>
-        </w:rPr>
-        <w:t xml:space="preserve"> thread start</w:t>
-      </w:r>
-      <w:r>
-        <w:rPr>
-          <w:rFonts w:ascii="Lucida Console" w:hAnsi="Lucida Console" w:cstheme="minorHAnsi"/>
-          <w:color w:val="C00000"/>
-          <w:lang w:val="en-US"/>
-        </w:rPr>
-        <w:br/>
-        <w:t xml:space="preserve">matter </w:t>
-      </w:r>
-      <w:proofErr w:type="spellStart"/>
-      <w:r>
-        <w:rPr>
-          <w:rFonts w:ascii="Lucida Console" w:hAnsi="Lucida Console" w:cstheme="minorHAnsi"/>
-          <w:color w:val="C00000"/>
-          <w:lang w:val="en-US"/>
-        </w:rPr>
-        <w:t>esp</w:t>
-      </w:r>
-      <w:proofErr w:type="spellEnd"/>
-      <w:r>
-        <w:rPr>
-          <w:rFonts w:ascii="Lucida Console" w:hAnsi="Lucida Console" w:cstheme="minorHAnsi"/>
-          <w:color w:val="C00000"/>
-          <w:lang w:val="en-US"/>
-        </w:rPr>
-        <w:t xml:space="preserve"> </w:t>
-      </w:r>
-      <w:proofErr w:type="spellStart"/>
-      <w:r>
-        <w:rPr>
-          <w:rFonts w:ascii="Lucida Console" w:hAnsi="Lucida Console" w:cstheme="minorHAnsi"/>
-          <w:color w:val="C00000"/>
-          <w:lang w:val="en-US"/>
-        </w:rPr>
-        <w:t>ot_cli</w:t>
-      </w:r>
-      <w:proofErr w:type="spellEnd"/>
-      <w:r>
-        <w:rPr>
-          <w:rFonts w:ascii="Lucida Console" w:hAnsi="Lucida Console" w:cstheme="minorHAnsi"/>
-          <w:color w:val="C00000"/>
-          <w:lang w:val="en-US"/>
-        </w:rPr>
-        <w:t xml:space="preserve"> state</w:t>
+        <w:br/>
+        <w:t>matter esp ot_cli state</w:t>
       </w:r>
       <w:r>
         <w:rPr>
@@ -8037,27 +6470,8 @@
           <w:b/>
           <w:lang w:val="en-US"/>
         </w:rPr>
-        <w:t>.</w:t>
-      </w:r>
-      <w:proofErr w:type="gramEnd"/>
-      <w:r>
-        <w:rPr>
-          <w:rFonts w:asciiTheme="minorHAnsi" w:hAnsiTheme="minorHAnsi" w:cstheme="minorHAnsi"/>
-          <w:b/>
-          <w:lang w:val="en-US"/>
-        </w:rPr>
-        <w:t xml:space="preserve"> ??? Test Setup (CHIP Tool</w:t>
-      </w:r>
-      <w:proofErr w:type="gramStart"/>
-      <w:r>
-        <w:rPr>
-          <w:rFonts w:asciiTheme="minorHAnsi" w:hAnsiTheme="minorHAnsi" w:cstheme="minorHAnsi"/>
-          <w:b/>
-          <w:lang w:val="en-US"/>
-        </w:rPr>
-        <w:t>)</w:t>
-      </w:r>
-      <w:proofErr w:type="gramEnd"/>
+        <w:t>. ??? Test Setup (CHIP Tool)</w:t>
+      </w:r>
       <w:r>
         <w:rPr>
           <w:rFonts w:asciiTheme="minorHAnsi" w:hAnsiTheme="minorHAnsi" w:cstheme="minorHAnsi"/>
@@ -8589,16 +7003,7 @@
           <w:b/>
           <w:lang w:val="en-US"/>
         </w:rPr>
-        <w:t xml:space="preserve">. </w:t>
-      </w:r>
-      <w:proofErr w:type="gramStart"/>
-      <w:r>
-        <w:rPr>
-          <w:rFonts w:asciiTheme="minorHAnsi" w:hAnsiTheme="minorHAnsi" w:cstheme="minorHAnsi"/>
-          <w:b/>
-          <w:lang w:val="en-US"/>
-        </w:rPr>
-        <w:t>How to generate Matter Onboarding Codes (QR Code and Manual Pairing Code)</w:t>
+        <w:t>. How to generate Matter Onboarding Codes (QR Code and Manual Pairing Code)</w:t>
       </w:r>
       <w:r>
         <w:rPr>
@@ -8656,40 +7061,7 @@
           <w:lang w:val="en-US"/>
         </w:rPr>
         <w:br/>
-      </w:r>
-      <w:r>
-        <w:rPr>
-          <w:rFonts w:ascii="Consolas" w:hAnsi="Consolas" w:cstheme="minorHAnsi"/>
-          <w:color w:val="C00000"/>
-          <w:lang w:val="en-US"/>
-        </w:rPr>
-        <w:t>chip-tool payload generate-</w:t>
-      </w:r>
-      <w:proofErr w:type="spellStart"/>
-      <w:r>
-        <w:rPr>
-          <w:rFonts w:ascii="Consolas" w:hAnsi="Consolas" w:cstheme="minorHAnsi"/>
-          <w:color w:val="C00000"/>
-          <w:lang w:val="en-US"/>
-        </w:rPr>
-        <w:t>qrcode</w:t>
-      </w:r>
-      <w:proofErr w:type="spellEnd"/>
-      <w:r>
-        <w:rPr>
-          <w:rFonts w:ascii="Consolas" w:hAnsi="Consolas" w:cstheme="minorHAnsi"/>
-          <w:color w:val="C00000"/>
-          <w:lang w:val="en-US"/>
-        </w:rPr>
-        <w:t xml:space="preserve"> --discriminator 3131 --setup-pin-code 20201111 --vendor-id 0xFFF1 --product-id 0x8004 --version 0 --comm</w:t>
-      </w:r>
-      <w:r>
-        <w:rPr>
-          <w:rFonts w:ascii="Consolas" w:hAnsi="Consolas" w:cstheme="minorHAnsi"/>
-          <w:color w:val="C00000"/>
-          <w:lang w:val="en-US"/>
-        </w:rPr>
-        <w:t>issioning-mode 0 --rendezvous 2</w:t>
+        <w:t>chip-tool payload generate-qrcode --discriminator 3131 --setup-pin-code 20201111 --vendor-id 0xFFF1 --product-id 0x8004 --version 0 --commissioning-mode 0 --rendezvous 2</w:t>
       </w:r>
       <w:r>
         <w:rPr>
@@ -8713,7 +7085,32 @@
           <w:color w:val="7F7F7F" w:themeColor="text1" w:themeTint="80"/>
           <w:lang w:val="en-US"/>
         </w:rPr>
-        <w:t>#</w:t>
+        <w:t>#-- Generates the short manual pairing code (11-digit)</w:t>
+      </w:r>
+      <w:r>
+        <w:rPr>
+          <w:rFonts w:ascii="Consolas" w:hAnsi="Consolas" w:cstheme="minorHAnsi"/>
+          <w:color w:val="C00000"/>
+          <w:lang w:val="en-US"/>
+        </w:rPr>
+        <w:br/>
+        <w:t>chip-tool payload generate-manualcode --discriminator 3131 --setup-pin-code 20201111 --version 0 --commissioning-mode 0</w:t>
+      </w:r>
+      <w:r>
+        <w:rPr>
+          <w:rFonts w:ascii="Consolas" w:hAnsi="Consolas" w:cstheme="minorHAnsi"/>
+          <w:color w:val="C00000"/>
+          <w:lang w:val="en-US"/>
+        </w:rPr>
+        <w:br/>
+      </w:r>
+      <w:r>
+        <w:rPr>
+          <w:rFonts w:ascii="Consolas" w:hAnsi="Consolas" w:cstheme="minorHAnsi"/>
+          <w:color w:val="C00000"/>
+          <w:lang w:val="en-US"/>
+        </w:rPr>
+        <w:br/>
       </w:r>
       <w:r>
         <w:rPr>
@@ -8721,131 +7118,16 @@
           <w:color w:val="7F7F7F" w:themeColor="text1" w:themeTint="80"/>
           <w:lang w:val="en-US"/>
         </w:rPr>
-        <w:t>-- Generates the short</w:t>
-      </w:r>
-      <w:r>
-        <w:rPr>
-          <w:rFonts w:ascii="Consolas" w:hAnsi="Consolas" w:cstheme="minorHAnsi"/>
-          <w:color w:val="7F7F7F" w:themeColor="text1" w:themeTint="80"/>
-          <w:lang w:val="en-US"/>
-        </w:rPr>
-        <w:t xml:space="preserve"> manual pairing code (11-digit)</w:t>
-      </w:r>
-      <w:r>
-        <w:rPr>
-          <w:rFonts w:ascii="Consolas" w:hAnsi="Consolas" w:cstheme="minorHAnsi"/>
-          <w:color w:val="C00000"/>
-          <w:lang w:val="en-US"/>
-        </w:rPr>
-        <w:br/>
-      </w:r>
-      <w:r>
-        <w:rPr>
-          <w:rFonts w:ascii="Consolas" w:hAnsi="Consolas" w:cstheme="minorHAnsi"/>
-          <w:color w:val="C00000"/>
-          <w:lang w:val="en-US"/>
-        </w:rPr>
-        <w:t>chip-tool payload generate-</w:t>
-      </w:r>
-      <w:proofErr w:type="spellStart"/>
-      <w:r>
-        <w:rPr>
-          <w:rFonts w:ascii="Consolas" w:hAnsi="Consolas" w:cstheme="minorHAnsi"/>
-          <w:color w:val="C00000"/>
-          <w:lang w:val="en-US"/>
-        </w:rPr>
-        <w:t>manualcode</w:t>
-      </w:r>
-      <w:proofErr w:type="spellEnd"/>
-      <w:r>
-        <w:rPr>
-          <w:rFonts w:ascii="Consolas" w:hAnsi="Consolas" w:cstheme="minorHAnsi"/>
-          <w:color w:val="C00000"/>
-          <w:lang w:val="en-US"/>
-        </w:rPr>
-        <w:t xml:space="preserve"> --discriminator 3131 --setup-pin-code 20201111 --v</w:t>
-      </w:r>
-      <w:r>
-        <w:rPr>
-          <w:rFonts w:ascii="Consolas" w:hAnsi="Consolas" w:cstheme="minorHAnsi"/>
-          <w:color w:val="C00000"/>
-          <w:lang w:val="en-US"/>
-        </w:rPr>
-        <w:t>ersion 0 --commissioning-mode 0</w:t>
-      </w:r>
-      <w:r>
-        <w:rPr>
-          <w:rFonts w:ascii="Consolas" w:hAnsi="Consolas" w:cstheme="minorHAnsi"/>
-          <w:color w:val="C00000"/>
-          <w:lang w:val="en-US"/>
-        </w:rPr>
-        <w:br/>
-      </w:r>
-      <w:r>
-        <w:rPr>
-          <w:rFonts w:ascii="Consolas" w:hAnsi="Consolas" w:cstheme="minorHAnsi"/>
-          <w:color w:val="C00000"/>
-          <w:lang w:val="en-US"/>
-        </w:rPr>
-        <w:br/>
-      </w:r>
-      <w:r>
-        <w:rPr>
-          <w:rFonts w:ascii="Consolas" w:hAnsi="Consolas" w:cstheme="minorHAnsi"/>
-          <w:color w:val="7F7F7F" w:themeColor="text1" w:themeTint="80"/>
-          <w:lang w:val="en-US"/>
-        </w:rPr>
-        <w:t>#</w:t>
-      </w:r>
-      <w:r>
-        <w:rPr>
-          <w:rFonts w:ascii="Consolas" w:hAnsi="Consolas" w:cstheme="minorHAnsi"/>
-          <w:color w:val="7F7F7F" w:themeColor="text1" w:themeTint="80"/>
-          <w:lang w:val="en-US"/>
-        </w:rPr>
-        <w:t xml:space="preserve">-- To generate a long manual pairing code (21-digit) that includes both the vendor ID and product ID, --commissioning-mode parameter must be set to either 1 or 2, indicating a </w:t>
-      </w:r>
-      <w:r>
-        <w:rPr>
-          <w:rFonts w:ascii="Consolas" w:hAnsi="Consolas" w:cstheme="minorHAnsi"/>
-          <w:color w:val="7F7F7F" w:themeColor="text1" w:themeTint="80"/>
-          <w:lang w:val="en-US"/>
-        </w:rPr>
-        <w:t>non-standard commissioning flow</w:t>
-      </w:r>
-      <w:r>
-        <w:rPr>
-          <w:rFonts w:ascii="Consolas" w:hAnsi="Consolas" w:cstheme="minorHAnsi"/>
-          <w:color w:val="C00000"/>
-          <w:lang w:val="en-US"/>
-        </w:rPr>
-        <w:br/>
-      </w:r>
-      <w:r>
-        <w:rPr>
-          <w:rFonts w:ascii="Consolas" w:hAnsi="Consolas" w:cstheme="minorHAnsi"/>
-          <w:color w:val="C00000"/>
-          <w:lang w:val="en-US"/>
-        </w:rPr>
-        <w:t>chip-tool payload generate-</w:t>
-      </w:r>
-      <w:proofErr w:type="spellStart"/>
-      <w:r>
-        <w:rPr>
-          <w:rFonts w:ascii="Consolas" w:hAnsi="Consolas" w:cstheme="minorHAnsi"/>
-          <w:color w:val="C00000"/>
-          <w:lang w:val="en-US"/>
-        </w:rPr>
-        <w:t>manualcode</w:t>
-      </w:r>
-      <w:proofErr w:type="spellEnd"/>
-      <w:r>
-        <w:rPr>
-          <w:rFonts w:ascii="Consolas" w:hAnsi="Consolas" w:cstheme="minorHAnsi"/>
-          <w:color w:val="C00000"/>
-          <w:lang w:val="en-US"/>
-        </w:rPr>
-        <w:t xml:space="preserve"> --discriminator 3131 --setup-pin-code 20201111 --vendor-id 0xFFF1 --product-id 0x8004 --version 0 --commissioning-mode 1</w:t>
+        <w:t>#-- To generate a long manual pairing code (21-digit) that includes both the vendor ID and product ID, --commissioning-mode parameter must be set to either 1 or 2, indicating a non-standard commissioning flow</w:t>
+      </w:r>
+      <w:r>
+        <w:rPr>
+          <w:rFonts w:ascii="Consolas" w:hAnsi="Consolas" w:cstheme="minorHAnsi"/>
+          <w:color w:val="C00000"/>
+          <w:lang w:val="en-US"/>
+        </w:rPr>
+        <w:br/>
+        <w:t>chip-tool payload generate-manualcode --discriminator 3131 --setup-pin-code 20201111 --vendor-id 0xFFF1 --product-id 0x8004 --version 0 --commissioning-mode 1</w:t>
       </w:r>
       <w:r>
         <w:rPr>
@@ -8952,9 +7234,6 @@
         </w:rPr>
         <w:br/>
       </w:r>
-      <w:bookmarkStart w:id="0" w:name="_GoBack"/>
-      <w:bookmarkEnd w:id="0"/>
-      <w:proofErr w:type="gramEnd"/>
     </w:p>
     <w:sectPr>
       <w:pgSz w:w="16838" w:h="11906" w:orient="landscape"/>

</xml_diff>

<commit_message>
.bashrc all commands example + fixed some docs
</commit_message>
<xml_diff>
--- a/How_to_setup_and_work_with_ESP-IDF_and_ESP-Matter.docx
+++ b/How_to_setup_and_work_with_ESP-IDF_and_ESP-Matter.docx
@@ -64,12 +64,21 @@
         </w:rPr>
         <w:t xml:space="preserve">Windows </w:t>
       </w:r>
-      <w:r>
-        <w:rPr>
-          <w:rFonts w:asciiTheme="minorHAnsi" w:hAnsiTheme="minorHAnsi" w:cstheme="minorHAnsi"/>
-          <w:lang w:val="en-US"/>
-        </w:rPr>
-        <w:t>Powershell (with Administrator rights):</w:t>
+      <w:proofErr w:type="spellStart"/>
+      <w:r>
+        <w:rPr>
+          <w:rFonts w:asciiTheme="minorHAnsi" w:hAnsiTheme="minorHAnsi" w:cstheme="minorHAnsi"/>
+          <w:lang w:val="en-US"/>
+        </w:rPr>
+        <w:t>Powershell</w:t>
+      </w:r>
+      <w:proofErr w:type="spellEnd"/>
+      <w:r>
+        <w:rPr>
+          <w:rFonts w:asciiTheme="minorHAnsi" w:hAnsiTheme="minorHAnsi" w:cstheme="minorHAnsi"/>
+          <w:lang w:val="en-US"/>
+        </w:rPr>
+        <w:t xml:space="preserve"> (with Administrator rights):</w:t>
       </w:r>
       <w:r>
         <w:rPr>
@@ -92,6 +101,7 @@
         </w:rPr>
         <w:br/>
       </w:r>
+      <w:proofErr w:type="spellStart"/>
       <w:r>
         <w:rPr>
           <w:rFonts w:ascii="Consolas" w:hAnsi="Consolas" w:cstheme="minorHAnsi"/>
@@ -100,6 +110,7 @@
         </w:rPr>
         <w:t>systeminfo</w:t>
       </w:r>
+      <w:proofErr w:type="spellEnd"/>
       <w:r>
         <w:rPr>
           <w:rFonts w:asciiTheme="minorHAnsi" w:hAnsiTheme="minorHAnsi" w:cstheme="minorHAnsi"/>
@@ -200,6 +211,7 @@
         </w:rPr>
         <w:br/>
       </w:r>
+      <w:proofErr w:type="spellStart"/>
       <w:r>
         <w:rPr>
           <w:rFonts w:ascii="Consolas" w:hAnsi="Consolas" w:cstheme="minorHAnsi"/>
@@ -208,6 +220,7 @@
         </w:rPr>
         <w:t>systeminfo</w:t>
       </w:r>
+      <w:proofErr w:type="spellEnd"/>
       <w:r>
         <w:rPr>
           <w:rFonts w:asciiTheme="minorHAnsi" w:hAnsiTheme="minorHAnsi" w:cstheme="minorHAnsi"/>
@@ -406,8 +419,17 @@
           <w:rFonts w:asciiTheme="minorHAnsi" w:hAnsiTheme="minorHAnsi" w:cstheme="minorHAnsi"/>
           <w:lang w:val="en-US"/>
         </w:rPr>
-        <w:t>Check Ubuntu version:</w:t>
-      </w:r>
+        <w:t>Check Ubuntu version</w:t>
+      </w:r>
+      <w:proofErr w:type="gramStart"/>
+      <w:r>
+        <w:rPr>
+          <w:rFonts w:asciiTheme="minorHAnsi" w:hAnsiTheme="minorHAnsi" w:cstheme="minorHAnsi"/>
+          <w:lang w:val="en-US"/>
+        </w:rPr>
+        <w:t>:</w:t>
+      </w:r>
+      <w:proofErr w:type="gramEnd"/>
       <w:r>
         <w:rPr>
           <w:rFonts w:asciiTheme="minorHAnsi" w:hAnsiTheme="minorHAnsi" w:cstheme="minorHAnsi"/>
@@ -431,13 +453,23 @@
         </w:rPr>
         <w:br/>
       </w:r>
-      <w:r>
-        <w:rPr>
-          <w:rFonts w:ascii="Consolas" w:hAnsi="Consolas" w:cstheme="minorHAnsi"/>
-          <w:color w:val="C00000"/>
-          <w:lang w:val="en-US"/>
-        </w:rPr>
-        <w:t>lsb_release -a</w:t>
+      <w:proofErr w:type="spellStart"/>
+      <w:r>
+        <w:rPr>
+          <w:rFonts w:ascii="Consolas" w:hAnsi="Consolas" w:cstheme="minorHAnsi"/>
+          <w:color w:val="C00000"/>
+          <w:lang w:val="en-US"/>
+        </w:rPr>
+        <w:t>lsb_release</w:t>
+      </w:r>
+      <w:proofErr w:type="spellEnd"/>
+      <w:r>
+        <w:rPr>
+          <w:rFonts w:ascii="Consolas" w:hAnsi="Consolas" w:cstheme="minorHAnsi"/>
+          <w:color w:val="C00000"/>
+          <w:lang w:val="en-US"/>
+        </w:rPr>
+        <w:t xml:space="preserve"> -a</w:t>
       </w:r>
       <w:r>
         <w:rPr>
@@ -498,13 +530,24 @@
         </w:rPr>
         <w:t xml:space="preserve">Windows </w:t>
       </w:r>
-      <w:r>
-        <w:rPr>
-          <w:rFonts w:asciiTheme="minorHAnsi" w:hAnsiTheme="minorHAnsi" w:cstheme="minorHAnsi"/>
-          <w:lang w:val="en-US"/>
-        </w:rPr>
-        <w:t>Powershell:</w:t>
-      </w:r>
+      <w:proofErr w:type="spellStart"/>
+      <w:r>
+        <w:rPr>
+          <w:rFonts w:asciiTheme="minorHAnsi" w:hAnsiTheme="minorHAnsi" w:cstheme="minorHAnsi"/>
+          <w:lang w:val="en-US"/>
+        </w:rPr>
+        <w:t>Powershell</w:t>
+      </w:r>
+      <w:proofErr w:type="spellEnd"/>
+      <w:proofErr w:type="gramStart"/>
+      <w:r>
+        <w:rPr>
+          <w:rFonts w:asciiTheme="minorHAnsi" w:hAnsiTheme="minorHAnsi" w:cstheme="minorHAnsi"/>
+          <w:lang w:val="en-US"/>
+        </w:rPr>
+        <w:t>:</w:t>
+      </w:r>
+      <w:proofErr w:type="gramEnd"/>
       <w:r>
         <w:rPr>
           <w:rFonts w:asciiTheme="minorHAnsi" w:hAnsiTheme="minorHAnsi" w:cstheme="minorHAnsi"/>
@@ -527,13 +570,41 @@
         </w:rPr>
         <w:br/>
       </w:r>
-      <w:r>
-        <w:rPr>
-          <w:rFonts w:ascii="Consolas" w:hAnsi="Consolas" w:cstheme="minorHAnsi"/>
-          <w:color w:val="C00000"/>
-          <w:lang w:val="en-US"/>
-        </w:rPr>
-        <w:t>ubuntu config --default-user root</w:t>
+      <w:proofErr w:type="spellStart"/>
+      <w:r>
+        <w:rPr>
+          <w:rFonts w:ascii="Consolas" w:hAnsi="Consolas" w:cstheme="minorHAnsi"/>
+          <w:color w:val="C00000"/>
+          <w:lang w:val="en-US"/>
+        </w:rPr>
+        <w:t>ubuntu</w:t>
+      </w:r>
+      <w:proofErr w:type="spellEnd"/>
+      <w:r>
+        <w:rPr>
+          <w:rFonts w:ascii="Consolas" w:hAnsi="Consolas" w:cstheme="minorHAnsi"/>
+          <w:color w:val="C00000"/>
+          <w:lang w:val="en-US"/>
+        </w:rPr>
+        <w:t xml:space="preserve"> </w:t>
+      </w:r>
+      <w:proofErr w:type="spellStart"/>
+      <w:r>
+        <w:rPr>
+          <w:rFonts w:ascii="Consolas" w:hAnsi="Consolas" w:cstheme="minorHAnsi"/>
+          <w:color w:val="C00000"/>
+          <w:lang w:val="en-US"/>
+        </w:rPr>
+        <w:t>config</w:t>
+      </w:r>
+      <w:proofErr w:type="spellEnd"/>
+      <w:r>
+        <w:rPr>
+          <w:rFonts w:ascii="Consolas" w:hAnsi="Consolas" w:cstheme="minorHAnsi"/>
+          <w:color w:val="C00000"/>
+          <w:lang w:val="en-US"/>
+        </w:rPr>
+        <w:t xml:space="preserve"> --default-user root</w:t>
       </w:r>
       <w:r>
         <w:rPr>
@@ -581,7 +652,25 @@
           <w:color w:val="C00000"/>
           <w:lang w:val="en-US"/>
         </w:rPr>
-        <w:t xml:space="preserve"> config --default-user root</w:t>
+        <w:t xml:space="preserve"> </w:t>
+      </w:r>
+      <w:proofErr w:type="spellStart"/>
+      <w:r>
+        <w:rPr>
+          <w:rFonts w:ascii="Consolas" w:hAnsi="Consolas" w:cstheme="minorHAnsi"/>
+          <w:color w:val="C00000"/>
+          <w:lang w:val="en-US"/>
+        </w:rPr>
+        <w:t>config</w:t>
+      </w:r>
+      <w:proofErr w:type="spellEnd"/>
+      <w:r>
+        <w:rPr>
+          <w:rFonts w:ascii="Consolas" w:hAnsi="Consolas" w:cstheme="minorHAnsi"/>
+          <w:color w:val="C00000"/>
+          <w:lang w:val="en-US"/>
+        </w:rPr>
+        <w:t xml:space="preserve"> --default-user root</w:t>
       </w:r>
       <w:r>
         <w:rPr>
@@ -726,7 +815,25 @@
           <w:color w:val="000000" w:themeColor="text1"/>
           <w:lang w:val="en-US"/>
         </w:rPr>
-        <w:t xml:space="preserve"> (for instance). So, the project examples can be found in </w:t>
+        <w:t xml:space="preserve"> (for instance). So, the project examples </w:t>
+      </w:r>
+      <w:proofErr w:type="gramStart"/>
+      <w:r>
+        <w:rPr>
+          <w:rFonts w:asciiTheme="minorHAnsi" w:hAnsiTheme="minorHAnsi" w:cstheme="minorHAnsi"/>
+          <w:color w:val="000000" w:themeColor="text1"/>
+          <w:lang w:val="en-US"/>
+        </w:rPr>
+        <w:t>can be found</w:t>
+      </w:r>
+      <w:proofErr w:type="gramEnd"/>
+      <w:r>
+        <w:rPr>
+          <w:rFonts w:asciiTheme="minorHAnsi" w:hAnsiTheme="minorHAnsi" w:cstheme="minorHAnsi"/>
+          <w:color w:val="000000" w:themeColor="text1"/>
+          <w:lang w:val="en-US"/>
+        </w:rPr>
+        <w:t xml:space="preserve"> in </w:t>
       </w:r>
       <w:r>
         <w:rPr>
@@ -901,14 +1008,18 @@
         </w:rPr>
         <w:br/>
       </w:r>
+      <w:proofErr w:type="gramStart"/>
       <w:r>
         <w:rPr>
           <w:rFonts w:asciiTheme="majorHAnsi" w:hAnsiTheme="majorHAnsi" w:cstheme="majorHAnsi"/>
-          <w:color w:val="000000" w:themeColor="text1"/>
+          <w:i/>
+          <w:color w:val="7F7F7F" w:themeColor="text1" w:themeTint="80"/>
+          <w:sz w:val="20"/>
           <w:lang w:val="en-US"/>
         </w:rPr>
         <w:t>ubuntu_wsl.png</w:t>
       </w:r>
+      <w:proofErr w:type="gramEnd"/>
       <w:r>
         <w:rPr>
           <w:rFonts w:asciiTheme="minorHAnsi" w:hAnsiTheme="minorHAnsi" w:cstheme="minorHAnsi"/>
@@ -1005,31 +1116,219 @@
         </w:rPr>
         <w:br/>
       </w:r>
-      <w:r>
-        <w:rPr>
-          <w:rFonts w:ascii="Consolas" w:hAnsi="Consolas" w:cstheme="minorHAnsi"/>
-          <w:color w:val="C00000"/>
-          <w:lang w:val="en-US"/>
-        </w:rPr>
-        <w:t>sudo apt update</w:t>
-      </w:r>
-      <w:r>
-        <w:rPr>
-          <w:rFonts w:ascii="Consolas" w:hAnsi="Consolas" w:cstheme="minorHAnsi"/>
-          <w:color w:val="C00000"/>
-          <w:lang w:val="en-US"/>
-        </w:rPr>
-        <w:br/>
-        <w:t>sudo apt upgrade</w:t>
-      </w:r>
-      <w:r>
-        <w:rPr>
-          <w:rFonts w:ascii="Consolas" w:hAnsi="Consolas" w:cstheme="minorHAnsi"/>
-          <w:color w:val="C00000"/>
-          <w:lang w:val="en-US"/>
-        </w:rPr>
-        <w:br/>
-        <w:t>sudo apt-get install git wget flex bison gperf python3 python3-pip python3-venv cmake ninja-build ccache libffi-dev libssl-dev dfu-util libusb-1.0-0</w:t>
+      <w:proofErr w:type="spellStart"/>
+      <w:r>
+        <w:rPr>
+          <w:rFonts w:ascii="Consolas" w:hAnsi="Consolas" w:cstheme="minorHAnsi"/>
+          <w:color w:val="C00000"/>
+          <w:lang w:val="en-US"/>
+        </w:rPr>
+        <w:t>sudo</w:t>
+      </w:r>
+      <w:proofErr w:type="spellEnd"/>
+      <w:r>
+        <w:rPr>
+          <w:rFonts w:ascii="Consolas" w:hAnsi="Consolas" w:cstheme="minorHAnsi"/>
+          <w:color w:val="C00000"/>
+          <w:lang w:val="en-US"/>
+        </w:rPr>
+        <w:t xml:space="preserve"> apt update</w:t>
+      </w:r>
+      <w:r>
+        <w:rPr>
+          <w:rFonts w:ascii="Consolas" w:hAnsi="Consolas" w:cstheme="minorHAnsi"/>
+          <w:color w:val="C00000"/>
+          <w:lang w:val="en-US"/>
+        </w:rPr>
+        <w:br/>
+      </w:r>
+      <w:proofErr w:type="spellStart"/>
+      <w:r>
+        <w:rPr>
+          <w:rFonts w:ascii="Consolas" w:hAnsi="Consolas" w:cstheme="minorHAnsi"/>
+          <w:color w:val="C00000"/>
+          <w:lang w:val="en-US"/>
+        </w:rPr>
+        <w:t>sudo</w:t>
+      </w:r>
+      <w:proofErr w:type="spellEnd"/>
+      <w:r>
+        <w:rPr>
+          <w:rFonts w:ascii="Consolas" w:hAnsi="Consolas" w:cstheme="minorHAnsi"/>
+          <w:color w:val="C00000"/>
+          <w:lang w:val="en-US"/>
+        </w:rPr>
+        <w:t xml:space="preserve"> apt upgrade</w:t>
+      </w:r>
+      <w:r>
+        <w:rPr>
+          <w:rFonts w:ascii="Consolas" w:hAnsi="Consolas" w:cstheme="minorHAnsi"/>
+          <w:color w:val="C00000"/>
+          <w:lang w:val="en-US"/>
+        </w:rPr>
+        <w:br/>
+      </w:r>
+      <w:proofErr w:type="spellStart"/>
+      <w:r>
+        <w:rPr>
+          <w:rFonts w:ascii="Consolas" w:hAnsi="Consolas" w:cstheme="minorHAnsi"/>
+          <w:color w:val="C00000"/>
+          <w:lang w:val="en-US"/>
+        </w:rPr>
+        <w:t>sudo</w:t>
+      </w:r>
+      <w:proofErr w:type="spellEnd"/>
+      <w:r>
+        <w:rPr>
+          <w:rFonts w:ascii="Consolas" w:hAnsi="Consolas" w:cstheme="minorHAnsi"/>
+          <w:color w:val="C00000"/>
+          <w:lang w:val="en-US"/>
+        </w:rPr>
+        <w:t xml:space="preserve"> apt-get install </w:t>
+      </w:r>
+      <w:proofErr w:type="spellStart"/>
+      <w:r>
+        <w:rPr>
+          <w:rFonts w:ascii="Consolas" w:hAnsi="Consolas" w:cstheme="minorHAnsi"/>
+          <w:color w:val="C00000"/>
+          <w:lang w:val="en-US"/>
+        </w:rPr>
+        <w:t>git</w:t>
+      </w:r>
+      <w:proofErr w:type="spellEnd"/>
+      <w:r>
+        <w:rPr>
+          <w:rFonts w:ascii="Consolas" w:hAnsi="Consolas" w:cstheme="minorHAnsi"/>
+          <w:color w:val="C00000"/>
+          <w:lang w:val="en-US"/>
+        </w:rPr>
+        <w:t xml:space="preserve"> </w:t>
+      </w:r>
+      <w:proofErr w:type="spellStart"/>
+      <w:r>
+        <w:rPr>
+          <w:rFonts w:ascii="Consolas" w:hAnsi="Consolas" w:cstheme="minorHAnsi"/>
+          <w:color w:val="C00000"/>
+          <w:lang w:val="en-US"/>
+        </w:rPr>
+        <w:t>wget</w:t>
+      </w:r>
+      <w:proofErr w:type="spellEnd"/>
+      <w:r>
+        <w:rPr>
+          <w:rFonts w:ascii="Consolas" w:hAnsi="Consolas" w:cstheme="minorHAnsi"/>
+          <w:color w:val="C00000"/>
+          <w:lang w:val="en-US"/>
+        </w:rPr>
+        <w:t xml:space="preserve"> flex bison </w:t>
+      </w:r>
+      <w:proofErr w:type="spellStart"/>
+      <w:r>
+        <w:rPr>
+          <w:rFonts w:ascii="Consolas" w:hAnsi="Consolas" w:cstheme="minorHAnsi"/>
+          <w:color w:val="C00000"/>
+          <w:lang w:val="en-US"/>
+        </w:rPr>
+        <w:t>gperf</w:t>
+      </w:r>
+      <w:proofErr w:type="spellEnd"/>
+      <w:r>
+        <w:rPr>
+          <w:rFonts w:ascii="Consolas" w:hAnsi="Consolas" w:cstheme="minorHAnsi"/>
+          <w:color w:val="C00000"/>
+          <w:lang w:val="en-US"/>
+        </w:rPr>
+        <w:t xml:space="preserve"> python3 python3-pip python3-venv </w:t>
+      </w:r>
+      <w:proofErr w:type="spellStart"/>
+      <w:r>
+        <w:rPr>
+          <w:rFonts w:ascii="Consolas" w:hAnsi="Consolas" w:cstheme="minorHAnsi"/>
+          <w:color w:val="C00000"/>
+          <w:lang w:val="en-US"/>
+        </w:rPr>
+        <w:t>cmake</w:t>
+      </w:r>
+      <w:proofErr w:type="spellEnd"/>
+      <w:r>
+        <w:rPr>
+          <w:rFonts w:ascii="Consolas" w:hAnsi="Consolas" w:cstheme="minorHAnsi"/>
+          <w:color w:val="C00000"/>
+          <w:lang w:val="en-US"/>
+        </w:rPr>
+        <w:t xml:space="preserve"> ninja-build </w:t>
+      </w:r>
+      <w:proofErr w:type="spellStart"/>
+      <w:r>
+        <w:rPr>
+          <w:rFonts w:ascii="Consolas" w:hAnsi="Consolas" w:cstheme="minorHAnsi"/>
+          <w:color w:val="C00000"/>
+          <w:lang w:val="en-US"/>
+        </w:rPr>
+        <w:t>ccache</w:t>
+      </w:r>
+      <w:proofErr w:type="spellEnd"/>
+      <w:r>
+        <w:rPr>
+          <w:rFonts w:ascii="Consolas" w:hAnsi="Consolas" w:cstheme="minorHAnsi"/>
+          <w:color w:val="C00000"/>
+          <w:lang w:val="en-US"/>
+        </w:rPr>
+        <w:t xml:space="preserve"> </w:t>
+      </w:r>
+      <w:proofErr w:type="spellStart"/>
+      <w:r>
+        <w:rPr>
+          <w:rFonts w:ascii="Consolas" w:hAnsi="Consolas" w:cstheme="minorHAnsi"/>
+          <w:color w:val="C00000"/>
+          <w:lang w:val="en-US"/>
+        </w:rPr>
+        <w:t>libffi</w:t>
+      </w:r>
+      <w:proofErr w:type="spellEnd"/>
+      <w:r>
+        <w:rPr>
+          <w:rFonts w:ascii="Consolas" w:hAnsi="Consolas" w:cstheme="minorHAnsi"/>
+          <w:color w:val="C00000"/>
+          <w:lang w:val="en-US"/>
+        </w:rPr>
+        <w:t xml:space="preserve">-dev </w:t>
+      </w:r>
+      <w:proofErr w:type="spellStart"/>
+      <w:r>
+        <w:rPr>
+          <w:rFonts w:ascii="Consolas" w:hAnsi="Consolas" w:cstheme="minorHAnsi"/>
+          <w:color w:val="C00000"/>
+          <w:lang w:val="en-US"/>
+        </w:rPr>
+        <w:t>libssl</w:t>
+      </w:r>
+      <w:proofErr w:type="spellEnd"/>
+      <w:r>
+        <w:rPr>
+          <w:rFonts w:ascii="Consolas" w:hAnsi="Consolas" w:cstheme="minorHAnsi"/>
+          <w:color w:val="C00000"/>
+          <w:lang w:val="en-US"/>
+        </w:rPr>
+        <w:t xml:space="preserve">-dev </w:t>
+      </w:r>
+      <w:proofErr w:type="spellStart"/>
+      <w:r>
+        <w:rPr>
+          <w:rFonts w:ascii="Consolas" w:hAnsi="Consolas" w:cstheme="minorHAnsi"/>
+          <w:color w:val="C00000"/>
+          <w:lang w:val="en-US"/>
+        </w:rPr>
+        <w:t>dfu-util</w:t>
+      </w:r>
+      <w:proofErr w:type="spellEnd"/>
+      <w:r>
+        <w:rPr>
+          <w:rFonts w:ascii="Consolas" w:hAnsi="Consolas" w:cstheme="minorHAnsi"/>
+          <w:color w:val="C00000"/>
+          <w:lang w:val="en-US"/>
+        </w:rPr>
+        <w:t xml:space="preserve"> libusb-1.0-0</w:t>
       </w:r>
       <w:r>
         <w:rPr>
@@ -1096,8 +1395,20 @@
           <w:szCs w:val="22"/>
           <w:lang w:val="en-US"/>
         </w:rPr>
-        <w:t xml:space="preserve"> (Windows and Ubuntu)</w:t>
-      </w:r>
+        <w:t xml:space="preserve"> (Windows and Ubuntu</w:t>
+      </w:r>
+      <w:proofErr w:type="gramStart"/>
+      <w:r>
+        <w:rPr>
+          <w:rFonts w:asciiTheme="minorHAnsi" w:hAnsiTheme="minorHAnsi" w:cstheme="minorHAnsi"/>
+          <w:b/>
+          <w:sz w:val="22"/>
+          <w:szCs w:val="22"/>
+          <w:lang w:val="en-US"/>
+        </w:rPr>
+        <w:t>)</w:t>
+      </w:r>
+      <w:proofErr w:type="gramEnd"/>
       <w:r>
         <w:rPr>
           <w:rFonts w:asciiTheme="minorHAnsi" w:hAnsiTheme="minorHAnsi" w:cstheme="minorHAnsi"/>
@@ -1138,14 +1449,25 @@
         </w:rPr>
         <w:t xml:space="preserve">Windows </w:t>
       </w:r>
-      <w:r>
-        <w:rPr>
-          <w:rFonts w:asciiTheme="minorHAnsi" w:hAnsiTheme="minorHAnsi" w:cstheme="minorHAnsi"/>
-          <w:sz w:val="22"/>
-          <w:szCs w:val="22"/>
-          <w:lang w:val="en-US"/>
-        </w:rPr>
-        <w:t>Powershell (with Administrator rights):</w:t>
+      <w:proofErr w:type="spellStart"/>
+      <w:r>
+        <w:rPr>
+          <w:rFonts w:asciiTheme="minorHAnsi" w:hAnsiTheme="minorHAnsi" w:cstheme="minorHAnsi"/>
+          <w:sz w:val="22"/>
+          <w:szCs w:val="22"/>
+          <w:lang w:val="en-US"/>
+        </w:rPr>
+        <w:t>Powershell</w:t>
+      </w:r>
+      <w:proofErr w:type="spellEnd"/>
+      <w:r>
+        <w:rPr>
+          <w:rFonts w:asciiTheme="minorHAnsi" w:hAnsiTheme="minorHAnsi" w:cstheme="minorHAnsi"/>
+          <w:sz w:val="22"/>
+          <w:szCs w:val="22"/>
+          <w:lang w:val="en-US"/>
+        </w:rPr>
+        <w:t xml:space="preserve"> (with Administrator rights):</w:t>
       </w:r>
       <w:r>
         <w:rPr>
@@ -1196,19 +1518,64 @@
           <w:lang w:val="en-US"/>
         </w:rPr>
         <w:br/>
-        <w:t>mkdir Espressif</w:t>
-      </w:r>
-      <w:r>
-        <w:rPr>
-          <w:rFonts w:ascii="Consolas" w:hAnsi="Consolas" w:cstheme="minorHAnsi"/>
-          <w:color w:val="C00000"/>
-          <w:sz w:val="22"/>
-          <w:szCs w:val="22"/>
-          <w:lang w:val="en-US"/>
-        </w:rPr>
-        <w:br/>
-        <w:t>cd Espressif</w:t>
-      </w:r>
+      </w:r>
+      <w:proofErr w:type="spellStart"/>
+      <w:r>
+        <w:rPr>
+          <w:rFonts w:ascii="Consolas" w:hAnsi="Consolas" w:cstheme="minorHAnsi"/>
+          <w:color w:val="C00000"/>
+          <w:sz w:val="22"/>
+          <w:szCs w:val="22"/>
+          <w:lang w:val="en-US"/>
+        </w:rPr>
+        <w:t>mkdir</w:t>
+      </w:r>
+      <w:proofErr w:type="spellEnd"/>
+      <w:r>
+        <w:rPr>
+          <w:rFonts w:ascii="Consolas" w:hAnsi="Consolas" w:cstheme="minorHAnsi"/>
+          <w:color w:val="C00000"/>
+          <w:sz w:val="22"/>
+          <w:szCs w:val="22"/>
+          <w:lang w:val="en-US"/>
+        </w:rPr>
+        <w:t xml:space="preserve"> </w:t>
+      </w:r>
+      <w:proofErr w:type="spellStart"/>
+      <w:r>
+        <w:rPr>
+          <w:rFonts w:ascii="Consolas" w:hAnsi="Consolas" w:cstheme="minorHAnsi"/>
+          <w:color w:val="C00000"/>
+          <w:sz w:val="22"/>
+          <w:szCs w:val="22"/>
+          <w:lang w:val="en-US"/>
+        </w:rPr>
+        <w:t>Espressif</w:t>
+      </w:r>
+      <w:proofErr w:type="spellEnd"/>
+      <w:r>
+        <w:rPr>
+          <w:rFonts w:ascii="Consolas" w:hAnsi="Consolas" w:cstheme="minorHAnsi"/>
+          <w:color w:val="C00000"/>
+          <w:sz w:val="22"/>
+          <w:szCs w:val="22"/>
+          <w:lang w:val="en-US"/>
+        </w:rPr>
+        <w:br/>
+        <w:t xml:space="preserve">cd </w:t>
+      </w:r>
+      <w:proofErr w:type="spellStart"/>
+      <w:r>
+        <w:rPr>
+          <w:rFonts w:ascii="Consolas" w:hAnsi="Consolas" w:cstheme="minorHAnsi"/>
+          <w:color w:val="C00000"/>
+          <w:sz w:val="22"/>
+          <w:szCs w:val="22"/>
+          <w:lang w:val="en-US"/>
+        </w:rPr>
+        <w:t>Espressif</w:t>
+      </w:r>
+      <w:proofErr w:type="spellEnd"/>
       <w:r>
         <w:rPr>
           <w:rFonts w:asciiTheme="minorHAnsi" w:hAnsiTheme="minorHAnsi" w:cstheme="minorHAnsi"/>
@@ -1229,14 +1596,25 @@
         <w:br/>
         <w:t>Both, Windows and Ubuntu (</w:t>
       </w:r>
-      <w:r>
-        <w:rPr>
-          <w:rFonts w:asciiTheme="minorHAnsi" w:hAnsiTheme="minorHAnsi" w:cstheme="minorHAnsi"/>
-          <w:sz w:val="22"/>
-          <w:szCs w:val="22"/>
-          <w:lang w:val="en-US"/>
-        </w:rPr>
-        <w:t>esp-idf v5.2.4 is recommended</w:t>
+      <w:proofErr w:type="spellStart"/>
+      <w:r>
+        <w:rPr>
+          <w:rFonts w:asciiTheme="minorHAnsi" w:hAnsiTheme="minorHAnsi" w:cstheme="minorHAnsi"/>
+          <w:sz w:val="22"/>
+          <w:szCs w:val="22"/>
+          <w:lang w:val="en-US"/>
+        </w:rPr>
+        <w:t>esp-idf</w:t>
+      </w:r>
+      <w:proofErr w:type="spellEnd"/>
+      <w:r>
+        <w:rPr>
+          <w:rFonts w:asciiTheme="minorHAnsi" w:hAnsiTheme="minorHAnsi" w:cstheme="minorHAnsi"/>
+          <w:sz w:val="22"/>
+          <w:szCs w:val="22"/>
+          <w:lang w:val="en-US"/>
+        </w:rPr>
+        <w:t xml:space="preserve"> v5.2.4 is recommended</w:t>
       </w:r>
       <w:r>
         <w:rPr>
@@ -1268,6 +1646,7 @@
         </w:rPr>
         <w:br/>
       </w:r>
+      <w:proofErr w:type="spellStart"/>
       <w:r>
         <w:rPr>
           <w:rStyle w:val="n"/>
@@ -1279,6 +1658,7 @@
         </w:rPr>
         <w:t>git</w:t>
       </w:r>
+      <w:proofErr w:type="spellEnd"/>
       <w:r>
         <w:rPr>
           <w:rFonts w:ascii="Consolas" w:hAnsi="Consolas"/>
@@ -1508,6 +1888,7 @@
           <w:lang w:val="en-US"/>
         </w:rPr>
       </w:pPr>
+      <w:proofErr w:type="gramStart"/>
       <w:r>
         <w:rPr>
           <w:rStyle w:val="n"/>
@@ -1519,6 +1900,7 @@
         </w:rPr>
         <w:t>cd</w:t>
       </w:r>
+      <w:proofErr w:type="gramEnd"/>
       <w:r>
         <w:rPr>
           <w:rFonts w:ascii="Consolas" w:hAnsi="Consolas"/>
@@ -1529,6 +1911,7 @@
         </w:rPr>
         <w:t xml:space="preserve"> </w:t>
       </w:r>
+      <w:proofErr w:type="spellStart"/>
       <w:r>
         <w:rPr>
           <w:rStyle w:val="n"/>
@@ -1562,6 +1945,7 @@
         </w:rPr>
         <w:t>idf</w:t>
       </w:r>
+      <w:proofErr w:type="spellEnd"/>
       <w:r>
         <w:rPr>
           <w:rStyle w:val="n"/>
@@ -1573,6 +1957,7 @@
         </w:rPr>
         <w:br/>
       </w:r>
+      <w:proofErr w:type="spellStart"/>
       <w:r>
         <w:rPr>
           <w:rStyle w:val="n"/>
@@ -1584,6 +1969,7 @@
         </w:rPr>
         <w:t>git</w:t>
       </w:r>
+      <w:proofErr w:type="spellEnd"/>
       <w:r>
         <w:rPr>
           <w:rFonts w:ascii="Consolas" w:hAnsi="Consolas"/>
@@ -1659,6 +2045,7 @@
         </w:rPr>
         <w:br/>
       </w:r>
+      <w:proofErr w:type="spellStart"/>
       <w:r>
         <w:rPr>
           <w:rStyle w:val="n"/>
@@ -1670,6 +2057,7 @@
         </w:rPr>
         <w:t>git</w:t>
       </w:r>
+      <w:proofErr w:type="spellEnd"/>
       <w:r>
         <w:rPr>
           <w:rFonts w:ascii="Consolas" w:hAnsi="Consolas"/>
@@ -1733,6 +2121,7 @@
         </w:rPr>
         <w:t>--</w:t>
       </w:r>
+      <w:proofErr w:type="spellStart"/>
       <w:r>
         <w:rPr>
           <w:rStyle w:val="n"/>
@@ -1744,6 +2133,7 @@
         </w:rPr>
         <w:t>init</w:t>
       </w:r>
+      <w:proofErr w:type="spellEnd"/>
       <w:r>
         <w:rPr>
           <w:rFonts w:ascii="Consolas" w:hAnsi="Consolas"/>
@@ -1846,6 +2236,7 @@
           <w:lang w:val="en-US"/>
         </w:rPr>
       </w:pPr>
+      <w:proofErr w:type="gramStart"/>
       <w:r>
         <w:rPr>
           <w:rStyle w:val="n"/>
@@ -1857,6 +2248,7 @@
         </w:rPr>
         <w:t>source</w:t>
       </w:r>
+      <w:proofErr w:type="gramEnd"/>
       <w:r>
         <w:rPr>
           <w:rFonts w:ascii="Consolas" w:hAnsi="Consolas"/>
@@ -2073,16 +2465,46 @@
           <w:lang w:val="en-US"/>
         </w:rPr>
         <w:br/>
-        <w:t>To /root/.bashrc add</w:t>
-      </w:r>
-      <w:r>
-        <w:rPr>
-          <w:rFonts w:asciiTheme="minorHAnsi" w:hAnsiTheme="minorHAnsi" w:cstheme="minorHAnsi"/>
-          <w:sz w:val="22"/>
-          <w:szCs w:val="22"/>
-          <w:lang w:val="en-US"/>
-        </w:rPr>
-        <w:t xml:space="preserve"> (Ubuntu only)</w:t>
+        <w:t>To /root/.</w:t>
+      </w:r>
+      <w:proofErr w:type="spellStart"/>
+      <w:r>
+        <w:rPr>
+          <w:rFonts w:asciiTheme="minorHAnsi" w:hAnsiTheme="minorHAnsi" w:cstheme="minorHAnsi"/>
+          <w:sz w:val="22"/>
+          <w:szCs w:val="22"/>
+          <w:lang w:val="en-US"/>
+        </w:rPr>
+        <w:t>bashrc</w:t>
+      </w:r>
+      <w:proofErr w:type="spellEnd"/>
+      <w:r>
+        <w:rPr>
+          <w:rFonts w:asciiTheme="minorHAnsi" w:hAnsiTheme="minorHAnsi" w:cstheme="minorHAnsi"/>
+          <w:sz w:val="22"/>
+          <w:szCs w:val="22"/>
+          <w:lang w:val="en-US"/>
+        </w:rPr>
+        <w:t xml:space="preserve"> add</w:t>
+      </w:r>
+      <w:r>
+        <w:rPr>
+          <w:rFonts w:asciiTheme="minorHAnsi" w:hAnsiTheme="minorHAnsi" w:cstheme="minorHAnsi"/>
+          <w:sz w:val="22"/>
+          <w:szCs w:val="22"/>
+          <w:lang w:val="en-US"/>
+        </w:rPr>
+        <w:t xml:space="preserve"> (Ubuntu only</w:t>
+      </w:r>
+      <w:proofErr w:type="gramStart"/>
+      <w:r>
+        <w:rPr>
+          <w:rFonts w:asciiTheme="minorHAnsi" w:hAnsiTheme="minorHAnsi" w:cstheme="minorHAnsi"/>
+          <w:sz w:val="22"/>
+          <w:szCs w:val="22"/>
+          <w:lang w:val="en-US"/>
+        </w:rPr>
+        <w:t>)</w:t>
       </w:r>
       <w:r>
         <w:rPr>
@@ -2093,6 +2515,7 @@
         </w:rPr>
         <w:t>:</w:t>
       </w:r>
+      <w:proofErr w:type="gramEnd"/>
       <w:r>
         <w:rPr>
           <w:rFonts w:asciiTheme="minorHAnsi" w:hAnsiTheme="minorHAnsi" w:cstheme="minorHAnsi"/>
@@ -2150,7 +2573,51 @@
           <w:szCs w:val="22"/>
           <w:lang w:val="en-US"/>
         </w:rPr>
-        <w:t>alias get_idf='. ~/esp-idf/export.sh'</w:t>
+        <w:t xml:space="preserve">alias </w:t>
+      </w:r>
+      <w:proofErr w:type="spellStart"/>
+      <w:r>
+        <w:rPr>
+          <w:rFonts w:ascii="Consolas" w:hAnsi="Consolas" w:cstheme="minorHAnsi"/>
+          <w:color w:val="C00000"/>
+          <w:sz w:val="22"/>
+          <w:szCs w:val="22"/>
+          <w:lang w:val="en-US"/>
+        </w:rPr>
+        <w:t>get_idf</w:t>
+      </w:r>
+      <w:proofErr w:type="spellEnd"/>
+      <w:r>
+        <w:rPr>
+          <w:rFonts w:ascii="Consolas" w:hAnsi="Consolas" w:cstheme="minorHAnsi"/>
+          <w:color w:val="C00000"/>
+          <w:sz w:val="22"/>
+          <w:szCs w:val="22"/>
+          <w:lang w:val="en-US"/>
+        </w:rPr>
+        <w:t>='. ~/</w:t>
+      </w:r>
+      <w:proofErr w:type="spellStart"/>
+      <w:r>
+        <w:rPr>
+          <w:rFonts w:ascii="Consolas" w:hAnsi="Consolas" w:cstheme="minorHAnsi"/>
+          <w:color w:val="C00000"/>
+          <w:sz w:val="22"/>
+          <w:szCs w:val="22"/>
+          <w:lang w:val="en-US"/>
+        </w:rPr>
+        <w:t>esp-idf</w:t>
+      </w:r>
+      <w:proofErr w:type="spellEnd"/>
+      <w:r>
+        <w:rPr>
+          <w:rFonts w:ascii="Consolas" w:hAnsi="Consolas" w:cstheme="minorHAnsi"/>
+          <w:color w:val="C00000"/>
+          <w:sz w:val="22"/>
+          <w:szCs w:val="22"/>
+          <w:lang w:val="en-US"/>
+        </w:rPr>
+        <w:t>/export.sh'</w:t>
       </w:r>
       <w:r>
         <w:rPr>
@@ -2188,8 +2655,19 @@
           <w:szCs w:val="22"/>
           <w:lang w:val="en-US"/>
         </w:rPr>
-        <w:t>Than run:</w:t>
-      </w:r>
+        <w:t>Than run</w:t>
+      </w:r>
+      <w:proofErr w:type="gramStart"/>
+      <w:r>
+        <w:rPr>
+          <w:rFonts w:asciiTheme="minorHAnsi" w:hAnsiTheme="minorHAnsi" w:cstheme="minorHAnsi"/>
+          <w:sz w:val="22"/>
+          <w:szCs w:val="22"/>
+          <w:lang w:val="en-US"/>
+        </w:rPr>
+        <w:t>:</w:t>
+      </w:r>
+      <w:proofErr w:type="gramEnd"/>
       <w:r>
         <w:rPr>
           <w:rFonts w:asciiTheme="minorHAnsi" w:hAnsiTheme="minorHAnsi" w:cstheme="minorHAnsi"/>
@@ -2227,8 +2705,20 @@
           <w:szCs w:val="22"/>
           <w:lang w:val="en-US"/>
         </w:rPr>
-        <w:t>source ~/.bashrc</w:t>
-      </w:r>
+        <w:t>source ~/.</w:t>
+      </w:r>
+      <w:proofErr w:type="spellStart"/>
+      <w:r>
+        <w:rPr>
+          <w:rFonts w:ascii="Consolas" w:hAnsi="Consolas" w:cstheme="minorHAnsi"/>
+          <w:color w:val="C00000"/>
+          <w:sz w:val="22"/>
+          <w:szCs w:val="22"/>
+          <w:lang w:val="en-US"/>
+        </w:rPr>
+        <w:t>bashrc</w:t>
+      </w:r>
+      <w:proofErr w:type="spellEnd"/>
       <w:r>
         <w:rPr>
           <w:rFonts w:asciiTheme="minorHAnsi" w:hAnsiTheme="minorHAnsi" w:cstheme="minorHAnsi"/>
@@ -2258,6 +2748,7 @@
         <w:br/>
         <w:t xml:space="preserve">Now it is possible to run </w:t>
       </w:r>
+      <w:proofErr w:type="spellStart"/>
       <w:r>
         <w:rPr>
           <w:rFonts w:ascii="Consolas" w:hAnsi="Consolas" w:cstheme="minorHAnsi"/>
@@ -2278,14 +2769,25 @@
         </w:rPr>
         <w:t>idf</w:t>
       </w:r>
-      <w:r>
-        <w:rPr>
-          <w:rFonts w:asciiTheme="minorHAnsi" w:hAnsiTheme="minorHAnsi" w:cstheme="minorHAnsi"/>
-          <w:sz w:val="22"/>
-          <w:szCs w:val="22"/>
-          <w:lang w:val="en-US"/>
-        </w:rPr>
-        <w:t xml:space="preserve"> to set up or refresh the esp-</w:t>
+      <w:proofErr w:type="spellEnd"/>
+      <w:r>
+        <w:rPr>
+          <w:rFonts w:asciiTheme="minorHAnsi" w:hAnsiTheme="minorHAnsi" w:cstheme="minorHAnsi"/>
+          <w:sz w:val="22"/>
+          <w:szCs w:val="22"/>
+          <w:lang w:val="en-US"/>
+        </w:rPr>
+        <w:t xml:space="preserve"> to set up or refresh the </w:t>
+      </w:r>
+      <w:proofErr w:type="spellStart"/>
+      <w:r>
+        <w:rPr>
+          <w:rFonts w:asciiTheme="minorHAnsi" w:hAnsiTheme="minorHAnsi" w:cstheme="minorHAnsi"/>
+          <w:sz w:val="22"/>
+          <w:szCs w:val="22"/>
+          <w:lang w:val="en-US"/>
+        </w:rPr>
+        <w:t>esp-</w:t>
       </w:r>
       <w:r>
         <w:rPr>
@@ -2296,6 +2798,7 @@
         </w:rPr>
         <w:t>idf</w:t>
       </w:r>
+      <w:proofErr w:type="spellEnd"/>
       <w:r>
         <w:rPr>
           <w:rFonts w:asciiTheme="minorHAnsi" w:hAnsiTheme="minorHAnsi" w:cstheme="minorHAnsi"/>
@@ -2355,8 +2858,18 @@
           <w:b/>
           <w:lang w:val="en-US"/>
         </w:rPr>
-        <w:t xml:space="preserve"> (Ubuntu only)</w:t>
-      </w:r>
+        <w:t xml:space="preserve"> (Ubuntu only</w:t>
+      </w:r>
+      <w:proofErr w:type="gramStart"/>
+      <w:r>
+        <w:rPr>
+          <w:rFonts w:asciiTheme="minorHAnsi" w:hAnsiTheme="minorHAnsi" w:cstheme="minorHAnsi"/>
+          <w:b/>
+          <w:lang w:val="en-US"/>
+        </w:rPr>
+        <w:t>)</w:t>
+      </w:r>
+      <w:proofErr w:type="gramEnd"/>
       <w:r>
         <w:rPr>
           <w:rFonts w:asciiTheme="minorHAnsi" w:hAnsiTheme="minorHAnsi" w:cstheme="minorHAnsi"/>
@@ -2426,14 +2939,142 @@
         </w:rPr>
         <w:br/>
       </w:r>
-      <w:r>
-        <w:rPr>
-          <w:rFonts w:ascii="Consolas" w:hAnsi="Consolas" w:cstheme="minorHAnsi"/>
-          <w:color w:val="C00000"/>
-          <w:lang w:val="en-US"/>
-        </w:rPr>
-        <w:t>sudo apt-get install git gcc g++ pkg-config libssl-dev libdbus-1-dev libglib2.0-dev libavahi-client-dev ninja-build python3-venv python3-dev python3-pip unzip libgirepository1.0-dev libcairo2-dev libreadline-dev default-jre</w:t>
-      </w:r>
+      <w:proofErr w:type="spellStart"/>
+      <w:r>
+        <w:rPr>
+          <w:rFonts w:ascii="Consolas" w:hAnsi="Consolas" w:cstheme="minorHAnsi"/>
+          <w:color w:val="C00000"/>
+          <w:lang w:val="en-US"/>
+        </w:rPr>
+        <w:t>sudo</w:t>
+      </w:r>
+      <w:proofErr w:type="spellEnd"/>
+      <w:r>
+        <w:rPr>
+          <w:rFonts w:ascii="Consolas" w:hAnsi="Consolas" w:cstheme="minorHAnsi"/>
+          <w:color w:val="C00000"/>
+          <w:lang w:val="en-US"/>
+        </w:rPr>
+        <w:t xml:space="preserve"> apt-get install </w:t>
+      </w:r>
+      <w:proofErr w:type="spellStart"/>
+      <w:r>
+        <w:rPr>
+          <w:rFonts w:ascii="Consolas" w:hAnsi="Consolas" w:cstheme="minorHAnsi"/>
+          <w:color w:val="C00000"/>
+          <w:lang w:val="en-US"/>
+        </w:rPr>
+        <w:t>git</w:t>
+      </w:r>
+      <w:proofErr w:type="spellEnd"/>
+      <w:r>
+        <w:rPr>
+          <w:rFonts w:ascii="Consolas" w:hAnsi="Consolas" w:cstheme="minorHAnsi"/>
+          <w:color w:val="C00000"/>
+          <w:lang w:val="en-US"/>
+        </w:rPr>
+        <w:t xml:space="preserve"> </w:t>
+      </w:r>
+      <w:proofErr w:type="spellStart"/>
+      <w:r>
+        <w:rPr>
+          <w:rFonts w:ascii="Consolas" w:hAnsi="Consolas" w:cstheme="minorHAnsi"/>
+          <w:color w:val="C00000"/>
+          <w:lang w:val="en-US"/>
+        </w:rPr>
+        <w:t>gcc</w:t>
+      </w:r>
+      <w:proofErr w:type="spellEnd"/>
+      <w:r>
+        <w:rPr>
+          <w:rFonts w:ascii="Consolas" w:hAnsi="Consolas" w:cstheme="minorHAnsi"/>
+          <w:color w:val="C00000"/>
+          <w:lang w:val="en-US"/>
+        </w:rPr>
+        <w:t xml:space="preserve"> g++ </w:t>
+      </w:r>
+      <w:proofErr w:type="spellStart"/>
+      <w:r>
+        <w:rPr>
+          <w:rFonts w:ascii="Consolas" w:hAnsi="Consolas" w:cstheme="minorHAnsi"/>
+          <w:color w:val="C00000"/>
+          <w:lang w:val="en-US"/>
+        </w:rPr>
+        <w:t>pkg-config</w:t>
+      </w:r>
+      <w:proofErr w:type="spellEnd"/>
+      <w:r>
+        <w:rPr>
+          <w:rFonts w:ascii="Consolas" w:hAnsi="Consolas" w:cstheme="minorHAnsi"/>
+          <w:color w:val="C00000"/>
+          <w:lang w:val="en-US"/>
+        </w:rPr>
+        <w:t xml:space="preserve"> </w:t>
+      </w:r>
+      <w:proofErr w:type="spellStart"/>
+      <w:r>
+        <w:rPr>
+          <w:rFonts w:ascii="Consolas" w:hAnsi="Consolas" w:cstheme="minorHAnsi"/>
+          <w:color w:val="C00000"/>
+          <w:lang w:val="en-US"/>
+        </w:rPr>
+        <w:t>libssl</w:t>
+      </w:r>
+      <w:proofErr w:type="spellEnd"/>
+      <w:r>
+        <w:rPr>
+          <w:rFonts w:ascii="Consolas" w:hAnsi="Consolas" w:cstheme="minorHAnsi"/>
+          <w:color w:val="C00000"/>
+          <w:lang w:val="en-US"/>
+        </w:rPr>
+        <w:t xml:space="preserve">-dev libdbus-1-dev libglib2.0-dev </w:t>
+      </w:r>
+      <w:proofErr w:type="spellStart"/>
+      <w:r>
+        <w:rPr>
+          <w:rFonts w:ascii="Consolas" w:hAnsi="Consolas" w:cstheme="minorHAnsi"/>
+          <w:color w:val="C00000"/>
+          <w:lang w:val="en-US"/>
+        </w:rPr>
+        <w:t>libavahi</w:t>
+      </w:r>
+      <w:proofErr w:type="spellEnd"/>
+      <w:r>
+        <w:rPr>
+          <w:rFonts w:ascii="Consolas" w:hAnsi="Consolas" w:cstheme="minorHAnsi"/>
+          <w:color w:val="C00000"/>
+          <w:lang w:val="en-US"/>
+        </w:rPr>
+        <w:t xml:space="preserve">-client-dev ninja-build python3-venv python3-dev python3-pip unzip libgirepository1.0-dev libcairo2-dev </w:t>
+      </w:r>
+      <w:proofErr w:type="spellStart"/>
+      <w:r>
+        <w:rPr>
+          <w:rFonts w:ascii="Consolas" w:hAnsi="Consolas" w:cstheme="minorHAnsi"/>
+          <w:color w:val="C00000"/>
+          <w:lang w:val="en-US"/>
+        </w:rPr>
+        <w:t>libreadline</w:t>
+      </w:r>
+      <w:proofErr w:type="spellEnd"/>
+      <w:r>
+        <w:rPr>
+          <w:rFonts w:ascii="Consolas" w:hAnsi="Consolas" w:cstheme="minorHAnsi"/>
+          <w:color w:val="C00000"/>
+          <w:lang w:val="en-US"/>
+        </w:rPr>
+        <w:t>-dev default-</w:t>
+      </w:r>
+      <w:proofErr w:type="spellStart"/>
+      <w:r>
+        <w:rPr>
+          <w:rFonts w:ascii="Consolas" w:hAnsi="Consolas" w:cstheme="minorHAnsi"/>
+          <w:color w:val="C00000"/>
+          <w:lang w:val="en-US"/>
+        </w:rPr>
+        <w:t>jre</w:t>
+      </w:r>
+      <w:proofErr w:type="spellEnd"/>
       <w:r>
         <w:rPr>
           <w:rFonts w:asciiTheme="minorHAnsi" w:hAnsiTheme="minorHAnsi" w:cstheme="minorHAnsi"/>
@@ -2497,8 +3138,18 @@
           <w:b/>
           <w:lang w:val="en-US"/>
         </w:rPr>
-        <w:t xml:space="preserve"> (Ubuntu only)</w:t>
-      </w:r>
+        <w:t xml:space="preserve"> (Ubuntu only</w:t>
+      </w:r>
+      <w:proofErr w:type="gramStart"/>
+      <w:r>
+        <w:rPr>
+          <w:rFonts w:asciiTheme="minorHAnsi" w:hAnsiTheme="minorHAnsi" w:cstheme="minorHAnsi"/>
+          <w:b/>
+          <w:lang w:val="en-US"/>
+        </w:rPr>
+        <w:t>)</w:t>
+      </w:r>
+      <w:proofErr w:type="gramEnd"/>
       <w:r>
         <w:rPr>
           <w:rFonts w:asciiTheme="minorHAnsi" w:hAnsiTheme="minorHAnsi" w:cstheme="minorHAnsi"/>
@@ -2571,8 +3222,20 @@
           <w:szCs w:val="22"/>
           <w:lang w:val="en-US"/>
         </w:rPr>
-        <w:t>cd esp-idf</w:t>
-      </w:r>
+        <w:t xml:space="preserve">cd </w:t>
+      </w:r>
+      <w:proofErr w:type="spellStart"/>
+      <w:r>
+        <w:rPr>
+          <w:rFonts w:ascii="Consolas" w:hAnsi="Consolas" w:cstheme="minorHAnsi"/>
+          <w:color w:val="C00000"/>
+          <w:sz w:val="22"/>
+          <w:szCs w:val="22"/>
+          <w:lang w:val="en-US"/>
+        </w:rPr>
+        <w:t>esp-idf</w:t>
+      </w:r>
+      <w:proofErr w:type="spellEnd"/>
     </w:p>
     <w:p>
       <w:pPr>
@@ -2585,15 +3248,27 @@
           <w:lang w:val="en-US"/>
         </w:rPr>
       </w:pPr>
-      <w:r>
-        <w:rPr>
-          <w:rFonts w:ascii="Consolas" w:hAnsi="Consolas" w:cstheme="minorHAnsi"/>
-          <w:color w:val="C00000"/>
-          <w:sz w:val="22"/>
-          <w:szCs w:val="22"/>
-          <w:lang w:val="en-US"/>
-        </w:rPr>
-        <w:t>source ./export.sh</w:t>
+      <w:proofErr w:type="gramStart"/>
+      <w:r>
+        <w:rPr>
+          <w:rFonts w:ascii="Consolas" w:hAnsi="Consolas" w:cstheme="minorHAnsi"/>
+          <w:color w:val="C00000"/>
+          <w:sz w:val="22"/>
+          <w:szCs w:val="22"/>
+          <w:lang w:val="en-US"/>
+        </w:rPr>
+        <w:t>source</w:t>
+      </w:r>
+      <w:proofErr w:type="gramEnd"/>
+      <w:r>
+        <w:rPr>
+          <w:rFonts w:ascii="Consolas" w:hAnsi="Consolas" w:cstheme="minorHAnsi"/>
+          <w:color w:val="C00000"/>
+          <w:sz w:val="22"/>
+          <w:szCs w:val="22"/>
+          <w:lang w:val="en-US"/>
+        </w:rPr>
+        <w:t xml:space="preserve"> ./export.sh</w:t>
       </w:r>
     </w:p>
     <w:p>
@@ -2607,6 +3282,7 @@
           <w:lang w:val="en-US"/>
         </w:rPr>
       </w:pPr>
+      <w:proofErr w:type="gramStart"/>
       <w:r>
         <w:rPr>
           <w:rFonts w:ascii="Consolas" w:hAnsi="Consolas" w:cstheme="minorHAnsi"/>
@@ -2617,6 +3293,7 @@
         </w:rPr>
         <w:t>cd ..</w:t>
       </w:r>
+      <w:proofErr w:type="gramEnd"/>
     </w:p>
     <w:p>
       <w:pPr>
@@ -2641,15 +3318,29 @@
           <w:lang w:val="en-US"/>
         </w:rPr>
       </w:pPr>
-      <w:r>
-        <w:rPr>
-          <w:rFonts w:ascii="Consolas" w:hAnsi="Consolas" w:cstheme="minorHAnsi"/>
-          <w:color w:val="C00000"/>
-          <w:sz w:val="22"/>
-          <w:szCs w:val="22"/>
-          <w:lang w:val="en-US"/>
-        </w:rPr>
-        <w:t>git clone --depth 1 https://github.com/espressif/esp-matter.git</w:t>
+      <w:proofErr w:type="spellStart"/>
+      <w:proofErr w:type="gramStart"/>
+      <w:r>
+        <w:rPr>
+          <w:rFonts w:ascii="Consolas" w:hAnsi="Consolas" w:cstheme="minorHAnsi"/>
+          <w:color w:val="C00000"/>
+          <w:sz w:val="22"/>
+          <w:szCs w:val="22"/>
+          <w:lang w:val="en-US"/>
+        </w:rPr>
+        <w:t>git</w:t>
+      </w:r>
+      <w:proofErr w:type="spellEnd"/>
+      <w:proofErr w:type="gramEnd"/>
+      <w:r>
+        <w:rPr>
+          <w:rFonts w:ascii="Consolas" w:hAnsi="Consolas" w:cstheme="minorHAnsi"/>
+          <w:color w:val="C00000"/>
+          <w:sz w:val="22"/>
+          <w:szCs w:val="22"/>
+          <w:lang w:val="en-US"/>
+        </w:rPr>
+        <w:t xml:space="preserve"> clone --depth 1 https://github.com/espressif/esp-matter.git</w:t>
       </w:r>
     </w:p>
     <w:p>
@@ -2663,15 +3354,49 @@
           <w:lang w:val="en-US"/>
         </w:rPr>
       </w:pPr>
-      <w:r>
-        <w:rPr>
-          <w:rFonts w:ascii="Consolas" w:hAnsi="Consolas" w:cstheme="minorHAnsi"/>
-          <w:color w:val="C00000"/>
-          <w:sz w:val="22"/>
-          <w:szCs w:val="22"/>
-          <w:lang w:val="en-US"/>
-        </w:rPr>
-        <w:t>cd esp-matter</w:t>
+      <w:proofErr w:type="gramStart"/>
+      <w:r>
+        <w:rPr>
+          <w:rFonts w:ascii="Consolas" w:hAnsi="Consolas" w:cstheme="minorHAnsi"/>
+          <w:color w:val="C00000"/>
+          <w:sz w:val="22"/>
+          <w:szCs w:val="22"/>
+          <w:lang w:val="en-US"/>
+        </w:rPr>
+        <w:t>cd</w:t>
+      </w:r>
+      <w:proofErr w:type="gramEnd"/>
+      <w:r>
+        <w:rPr>
+          <w:rFonts w:ascii="Consolas" w:hAnsi="Consolas" w:cstheme="minorHAnsi"/>
+          <w:color w:val="C00000"/>
+          <w:sz w:val="22"/>
+          <w:szCs w:val="22"/>
+          <w:lang w:val="en-US"/>
+        </w:rPr>
+        <w:t xml:space="preserve"> </w:t>
+      </w:r>
+      <w:proofErr w:type="spellStart"/>
+      <w:r>
+        <w:rPr>
+          <w:rFonts w:ascii="Consolas" w:hAnsi="Consolas" w:cstheme="minorHAnsi"/>
+          <w:color w:val="C00000"/>
+          <w:sz w:val="22"/>
+          <w:szCs w:val="22"/>
+          <w:lang w:val="en-US"/>
+        </w:rPr>
+        <w:t>esp</w:t>
+      </w:r>
+      <w:proofErr w:type="spellEnd"/>
+      <w:r>
+        <w:rPr>
+          <w:rFonts w:ascii="Consolas" w:hAnsi="Consolas" w:cstheme="minorHAnsi"/>
+          <w:color w:val="C00000"/>
+          <w:sz w:val="22"/>
+          <w:szCs w:val="22"/>
+          <w:lang w:val="en-US"/>
+        </w:rPr>
+        <w:t>-matter</w:t>
       </w:r>
     </w:p>
     <w:p>
@@ -2685,15 +3410,51 @@
           <w:lang w:val="en-US"/>
         </w:rPr>
       </w:pPr>
-      <w:r>
-        <w:rPr>
-          <w:rFonts w:ascii="Consolas" w:hAnsi="Consolas" w:cstheme="minorHAnsi"/>
-          <w:color w:val="C00000"/>
-          <w:sz w:val="22"/>
-          <w:szCs w:val="22"/>
-          <w:lang w:val="en-US"/>
-        </w:rPr>
-        <w:t>git submodule update --init --depth 1</w:t>
+      <w:proofErr w:type="spellStart"/>
+      <w:proofErr w:type="gramStart"/>
+      <w:r>
+        <w:rPr>
+          <w:rFonts w:ascii="Consolas" w:hAnsi="Consolas" w:cstheme="minorHAnsi"/>
+          <w:color w:val="C00000"/>
+          <w:sz w:val="22"/>
+          <w:szCs w:val="22"/>
+          <w:lang w:val="en-US"/>
+        </w:rPr>
+        <w:t>git</w:t>
+      </w:r>
+      <w:proofErr w:type="spellEnd"/>
+      <w:proofErr w:type="gramEnd"/>
+      <w:r>
+        <w:rPr>
+          <w:rFonts w:ascii="Consolas" w:hAnsi="Consolas" w:cstheme="minorHAnsi"/>
+          <w:color w:val="C00000"/>
+          <w:sz w:val="22"/>
+          <w:szCs w:val="22"/>
+          <w:lang w:val="en-US"/>
+        </w:rPr>
+        <w:t xml:space="preserve"> submodule update --</w:t>
+      </w:r>
+      <w:proofErr w:type="spellStart"/>
+      <w:r>
+        <w:rPr>
+          <w:rFonts w:ascii="Consolas" w:hAnsi="Consolas" w:cstheme="minorHAnsi"/>
+          <w:color w:val="C00000"/>
+          <w:sz w:val="22"/>
+          <w:szCs w:val="22"/>
+          <w:lang w:val="en-US"/>
+        </w:rPr>
+        <w:t>init</w:t>
+      </w:r>
+      <w:proofErr w:type="spellEnd"/>
+      <w:r>
+        <w:rPr>
+          <w:rFonts w:ascii="Consolas" w:hAnsi="Consolas" w:cstheme="minorHAnsi"/>
+          <w:color w:val="C00000"/>
+          <w:sz w:val="22"/>
+          <w:szCs w:val="22"/>
+          <w:lang w:val="en-US"/>
+        </w:rPr>
+        <w:t xml:space="preserve"> --depth 1</w:t>
       </w:r>
     </w:p>
     <w:p>
@@ -2707,16 +3468,62 @@
           <w:lang w:val="en-US"/>
         </w:rPr>
       </w:pPr>
-      <w:r>
-        <w:rPr>
-          <w:rFonts w:ascii="Consolas" w:hAnsi="Consolas" w:cstheme="minorHAnsi"/>
-          <w:color w:val="C00000"/>
-          <w:sz w:val="22"/>
-          <w:szCs w:val="22"/>
-          <w:lang w:val="en-US"/>
-        </w:rPr>
-        <w:t>cd ./connectedhomeip/connectedhomeip</w:t>
-      </w:r>
+      <w:proofErr w:type="gramStart"/>
+      <w:r>
+        <w:rPr>
+          <w:rFonts w:ascii="Consolas" w:hAnsi="Consolas" w:cstheme="minorHAnsi"/>
+          <w:color w:val="C00000"/>
+          <w:sz w:val="22"/>
+          <w:szCs w:val="22"/>
+          <w:lang w:val="en-US"/>
+        </w:rPr>
+        <w:t>cd</w:t>
+      </w:r>
+      <w:proofErr w:type="gramEnd"/>
+      <w:r>
+        <w:rPr>
+          <w:rFonts w:ascii="Consolas" w:hAnsi="Consolas" w:cstheme="minorHAnsi"/>
+          <w:color w:val="C00000"/>
+          <w:sz w:val="22"/>
+          <w:szCs w:val="22"/>
+          <w:lang w:val="en-US"/>
+        </w:rPr>
+        <w:t xml:space="preserve"> ./</w:t>
+      </w:r>
+      <w:proofErr w:type="spellStart"/>
+      <w:r>
+        <w:rPr>
+          <w:rFonts w:ascii="Consolas" w:hAnsi="Consolas" w:cstheme="minorHAnsi"/>
+          <w:color w:val="C00000"/>
+          <w:sz w:val="22"/>
+          <w:szCs w:val="22"/>
+          <w:lang w:val="en-US"/>
+        </w:rPr>
+        <w:t>connectedhomeip</w:t>
+      </w:r>
+      <w:proofErr w:type="spellEnd"/>
+      <w:r>
+        <w:rPr>
+          <w:rFonts w:ascii="Consolas" w:hAnsi="Consolas" w:cstheme="minorHAnsi"/>
+          <w:color w:val="C00000"/>
+          <w:sz w:val="22"/>
+          <w:szCs w:val="22"/>
+          <w:lang w:val="en-US"/>
+        </w:rPr>
+        <w:t>/</w:t>
+      </w:r>
+      <w:proofErr w:type="spellStart"/>
+      <w:r>
+        <w:rPr>
+          <w:rFonts w:ascii="Consolas" w:hAnsi="Consolas" w:cstheme="minorHAnsi"/>
+          <w:color w:val="C00000"/>
+          <w:sz w:val="22"/>
+          <w:szCs w:val="22"/>
+          <w:lang w:val="en-US"/>
+        </w:rPr>
+        <w:t>connectedhomeip</w:t>
+      </w:r>
+      <w:proofErr w:type="spellEnd"/>
     </w:p>
     <w:p>
       <w:pPr>
@@ -2737,7 +3544,29 @@
           <w:szCs w:val="22"/>
           <w:lang w:val="en-US"/>
         </w:rPr>
-        <w:t>./scripts/checkout_submodules.py --platform esp32 linux --shallow</w:t>
+        <w:t xml:space="preserve">./scripts/checkout_submodules.py --platform esp32 </w:t>
+      </w:r>
+      <w:proofErr w:type="spellStart"/>
+      <w:r>
+        <w:rPr>
+          <w:rFonts w:ascii="Consolas" w:hAnsi="Consolas" w:cstheme="minorHAnsi"/>
+          <w:color w:val="C00000"/>
+          <w:sz w:val="22"/>
+          <w:szCs w:val="22"/>
+          <w:lang w:val="en-US"/>
+        </w:rPr>
+        <w:t>linux</w:t>
+      </w:r>
+      <w:proofErr w:type="spellEnd"/>
+      <w:r>
+        <w:rPr>
+          <w:rFonts w:ascii="Consolas" w:hAnsi="Consolas" w:cstheme="minorHAnsi"/>
+          <w:color w:val="C00000"/>
+          <w:sz w:val="22"/>
+          <w:szCs w:val="22"/>
+          <w:lang w:val="en-US"/>
+        </w:rPr>
+        <w:t xml:space="preserve"> --shallow</w:t>
       </w:r>
     </w:p>
     <w:p>
@@ -2751,15 +3580,27 @@
           <w:lang w:val="en-US"/>
         </w:rPr>
       </w:pPr>
-      <w:r>
-        <w:rPr>
-          <w:rFonts w:ascii="Consolas" w:hAnsi="Consolas" w:cstheme="minorHAnsi"/>
-          <w:color w:val="C00000"/>
-          <w:sz w:val="22"/>
-          <w:szCs w:val="22"/>
-          <w:lang w:val="en-US"/>
-        </w:rPr>
-        <w:t>cd ../..</w:t>
+      <w:proofErr w:type="gramStart"/>
+      <w:r>
+        <w:rPr>
+          <w:rFonts w:ascii="Consolas" w:hAnsi="Consolas" w:cstheme="minorHAnsi"/>
+          <w:color w:val="C00000"/>
+          <w:sz w:val="22"/>
+          <w:szCs w:val="22"/>
+          <w:lang w:val="en-US"/>
+        </w:rPr>
+        <w:t>cd ..</w:t>
+      </w:r>
+      <w:proofErr w:type="gramEnd"/>
+      <w:r>
+        <w:rPr>
+          <w:rFonts w:ascii="Consolas" w:hAnsi="Consolas" w:cstheme="minorHAnsi"/>
+          <w:color w:val="C00000"/>
+          <w:sz w:val="22"/>
+          <w:szCs w:val="22"/>
+          <w:lang w:val="en-US"/>
+        </w:rPr>
+        <w:t>/..</w:t>
       </w:r>
     </w:p>
     <w:p>
@@ -2795,6 +3636,7 @@
           <w:lang w:val="en-US"/>
         </w:rPr>
       </w:pPr>
+      <w:proofErr w:type="gramStart"/>
       <w:r>
         <w:rPr>
           <w:rFonts w:ascii="Consolas" w:hAnsi="Consolas" w:cstheme="minorHAnsi"/>
@@ -2805,6 +3647,7 @@
         </w:rPr>
         <w:t>cd ..</w:t>
       </w:r>
+      <w:proofErr w:type="gramEnd"/>
     </w:p>
     <w:p>
       <w:pPr>
@@ -2826,7 +3669,50 @@
           <w:lang w:val="en-US"/>
         </w:rPr>
         <w:br/>
-        <w:t>cd esp-idf; source ./export.sh; cd ..</w:t>
+      </w:r>
+      <w:proofErr w:type="gramStart"/>
+      <w:r>
+        <w:rPr>
+          <w:rFonts w:ascii="Consolas" w:hAnsi="Consolas" w:cstheme="minorHAnsi"/>
+          <w:color w:val="C00000"/>
+          <w:sz w:val="22"/>
+          <w:szCs w:val="22"/>
+          <w:lang w:val="en-US"/>
+        </w:rPr>
+        <w:t>cd</w:t>
+      </w:r>
+      <w:proofErr w:type="gramEnd"/>
+      <w:r>
+        <w:rPr>
+          <w:rFonts w:ascii="Consolas" w:hAnsi="Consolas" w:cstheme="minorHAnsi"/>
+          <w:color w:val="C00000"/>
+          <w:sz w:val="22"/>
+          <w:szCs w:val="22"/>
+          <w:lang w:val="en-US"/>
+        </w:rPr>
+        <w:t xml:space="preserve"> </w:t>
+      </w:r>
+      <w:proofErr w:type="spellStart"/>
+      <w:r>
+        <w:rPr>
+          <w:rFonts w:ascii="Consolas" w:hAnsi="Consolas" w:cstheme="minorHAnsi"/>
+          <w:color w:val="C00000"/>
+          <w:sz w:val="22"/>
+          <w:szCs w:val="22"/>
+          <w:lang w:val="en-US"/>
+        </w:rPr>
+        <w:t>esp-idf</w:t>
+      </w:r>
+      <w:proofErr w:type="spellEnd"/>
+      <w:r>
+        <w:rPr>
+          <w:rFonts w:ascii="Consolas" w:hAnsi="Consolas" w:cstheme="minorHAnsi"/>
+          <w:color w:val="C00000"/>
+          <w:sz w:val="22"/>
+          <w:szCs w:val="22"/>
+          <w:lang w:val="en-US"/>
+        </w:rPr>
+        <w:t>; source ./export.sh; cd ..</w:t>
       </w:r>
     </w:p>
     <w:p>
@@ -2840,45 +3726,91 @@
           <w:lang w:val="en-US"/>
         </w:rPr>
       </w:pPr>
-      <w:r>
-        <w:rPr>
-          <w:rFonts w:ascii="Consolas" w:hAnsi="Consolas" w:cstheme="minorHAnsi"/>
-          <w:color w:val="C00000"/>
-          <w:sz w:val="22"/>
-          <w:szCs w:val="22"/>
-          <w:lang w:val="en-US"/>
-        </w:rPr>
-        <w:t>cd esp-matter; source ./export.sh; cd ..</w:t>
-      </w:r>
-      <w:r>
-        <w:rPr>
-          <w:rFonts w:ascii="Consolas" w:hAnsi="Consolas" w:cstheme="minorHAnsi"/>
-          <w:color w:val="C00000"/>
-          <w:sz w:val="22"/>
-          <w:szCs w:val="22"/>
-          <w:lang w:val="en-US"/>
-        </w:rPr>
-        <w:br/>
-      </w:r>
-      <w:r>
-        <w:rPr>
-          <w:rFonts w:ascii="Consolas" w:hAnsi="Consolas" w:cstheme="minorHAnsi"/>
-          <w:color w:val="C00000"/>
-          <w:sz w:val="22"/>
-          <w:szCs w:val="22"/>
-          <w:lang w:val="en-US"/>
-        </w:rPr>
-        <w:br/>
-      </w:r>
-      <w:r>
-        <w:rPr>
-          <w:rFonts w:ascii="Consolas" w:hAnsi="Consolas" w:cstheme="minorHAnsi"/>
-          <w:color w:val="C00000"/>
-          <w:sz w:val="22"/>
-          <w:szCs w:val="22"/>
-          <w:lang w:val="en-US"/>
-        </w:rPr>
-        <w:t>export IDF_CCACHE_ENABLE=1</w:t>
+      <w:proofErr w:type="gramStart"/>
+      <w:r>
+        <w:rPr>
+          <w:rFonts w:ascii="Consolas" w:hAnsi="Consolas" w:cstheme="minorHAnsi"/>
+          <w:color w:val="C00000"/>
+          <w:sz w:val="22"/>
+          <w:szCs w:val="22"/>
+          <w:lang w:val="en-US"/>
+        </w:rPr>
+        <w:t>cd</w:t>
+      </w:r>
+      <w:proofErr w:type="gramEnd"/>
+      <w:r>
+        <w:rPr>
+          <w:rFonts w:ascii="Consolas" w:hAnsi="Consolas" w:cstheme="minorHAnsi"/>
+          <w:color w:val="C00000"/>
+          <w:sz w:val="22"/>
+          <w:szCs w:val="22"/>
+          <w:lang w:val="en-US"/>
+        </w:rPr>
+        <w:t xml:space="preserve"> </w:t>
+      </w:r>
+      <w:proofErr w:type="spellStart"/>
+      <w:r>
+        <w:rPr>
+          <w:rFonts w:ascii="Consolas" w:hAnsi="Consolas" w:cstheme="minorHAnsi"/>
+          <w:color w:val="C00000"/>
+          <w:sz w:val="22"/>
+          <w:szCs w:val="22"/>
+          <w:lang w:val="en-US"/>
+        </w:rPr>
+        <w:t>esp</w:t>
+      </w:r>
+      <w:proofErr w:type="spellEnd"/>
+      <w:r>
+        <w:rPr>
+          <w:rFonts w:ascii="Consolas" w:hAnsi="Consolas" w:cstheme="minorHAnsi"/>
+          <w:color w:val="C00000"/>
+          <w:sz w:val="22"/>
+          <w:szCs w:val="22"/>
+          <w:lang w:val="en-US"/>
+        </w:rPr>
+        <w:t>-matter; source ./export.sh; cd ..</w:t>
+      </w:r>
+      <w:r>
+        <w:rPr>
+          <w:rFonts w:ascii="Consolas" w:hAnsi="Consolas" w:cstheme="minorHAnsi"/>
+          <w:color w:val="C00000"/>
+          <w:sz w:val="22"/>
+          <w:szCs w:val="22"/>
+          <w:lang w:val="en-US"/>
+        </w:rPr>
+        <w:br/>
+      </w:r>
+      <w:r>
+        <w:rPr>
+          <w:rFonts w:ascii="Consolas" w:hAnsi="Consolas" w:cstheme="minorHAnsi"/>
+          <w:color w:val="C00000"/>
+          <w:sz w:val="22"/>
+          <w:szCs w:val="22"/>
+          <w:lang w:val="en-US"/>
+        </w:rPr>
+        <w:br/>
+      </w:r>
+      <w:proofErr w:type="gramStart"/>
+      <w:r>
+        <w:rPr>
+          <w:rFonts w:ascii="Consolas" w:hAnsi="Consolas" w:cstheme="minorHAnsi"/>
+          <w:color w:val="C00000"/>
+          <w:sz w:val="22"/>
+          <w:szCs w:val="22"/>
+          <w:lang w:val="en-US"/>
+        </w:rPr>
+        <w:t>export</w:t>
+      </w:r>
+      <w:proofErr w:type="gramEnd"/>
+      <w:r>
+        <w:rPr>
+          <w:rFonts w:ascii="Consolas" w:hAnsi="Consolas" w:cstheme="minorHAnsi"/>
+          <w:color w:val="C00000"/>
+          <w:sz w:val="22"/>
+          <w:szCs w:val="22"/>
+          <w:lang w:val="en-US"/>
+        </w:rPr>
+        <w:t xml:space="preserve"> IDF_CCACHE_ENABLE=1</w:t>
       </w:r>
       <w:r>
         <w:rPr>
@@ -2915,7 +3847,27 @@
           <w:szCs w:val="22"/>
           <w:lang w:val="en-US"/>
         </w:rPr>
-        <w:t>To /root/.bashrc add:</w:t>
+        <w:t>To /root/.</w:t>
+      </w:r>
+      <w:proofErr w:type="spellStart"/>
+      <w:r>
+        <w:rPr>
+          <w:rFonts w:asciiTheme="minorHAnsi" w:hAnsiTheme="minorHAnsi" w:cstheme="minorHAnsi"/>
+          <w:sz w:val="22"/>
+          <w:szCs w:val="22"/>
+          <w:lang w:val="en-US"/>
+        </w:rPr>
+        <w:t>bashrc</w:t>
+      </w:r>
+      <w:proofErr w:type="spellEnd"/>
+      <w:r>
+        <w:rPr>
+          <w:rFonts w:asciiTheme="minorHAnsi" w:hAnsiTheme="minorHAnsi" w:cstheme="minorHAnsi"/>
+          <w:sz w:val="22"/>
+          <w:szCs w:val="22"/>
+          <w:lang w:val="en-US"/>
+        </w:rPr>
+        <w:t xml:space="preserve"> add:</w:t>
       </w:r>
       <w:r>
         <w:rPr>
@@ -2971,7 +3923,51 @@
           <w:szCs w:val="22"/>
           <w:lang w:val="en-US"/>
         </w:rPr>
-        <w:t>alias get_matter='. ~/esp-matter/export.sh'</w:t>
+        <w:t xml:space="preserve">alias </w:t>
+      </w:r>
+      <w:proofErr w:type="spellStart"/>
+      <w:r>
+        <w:rPr>
+          <w:rFonts w:ascii="Consolas" w:hAnsi="Consolas" w:cstheme="minorHAnsi"/>
+          <w:color w:val="C00000"/>
+          <w:sz w:val="22"/>
+          <w:szCs w:val="22"/>
+          <w:lang w:val="en-US"/>
+        </w:rPr>
+        <w:t>get_matter</w:t>
+      </w:r>
+      <w:proofErr w:type="spellEnd"/>
+      <w:r>
+        <w:rPr>
+          <w:rFonts w:ascii="Consolas" w:hAnsi="Consolas" w:cstheme="minorHAnsi"/>
+          <w:color w:val="C00000"/>
+          <w:sz w:val="22"/>
+          <w:szCs w:val="22"/>
+          <w:lang w:val="en-US"/>
+        </w:rPr>
+        <w:t>='. ~/</w:t>
+      </w:r>
+      <w:proofErr w:type="spellStart"/>
+      <w:r>
+        <w:rPr>
+          <w:rFonts w:ascii="Consolas" w:hAnsi="Consolas" w:cstheme="minorHAnsi"/>
+          <w:color w:val="C00000"/>
+          <w:sz w:val="22"/>
+          <w:szCs w:val="22"/>
+          <w:lang w:val="en-US"/>
+        </w:rPr>
+        <w:t>esp</w:t>
+      </w:r>
+      <w:proofErr w:type="spellEnd"/>
+      <w:r>
+        <w:rPr>
+          <w:rFonts w:ascii="Consolas" w:hAnsi="Consolas" w:cstheme="minorHAnsi"/>
+          <w:color w:val="C00000"/>
+          <w:sz w:val="22"/>
+          <w:szCs w:val="22"/>
+          <w:lang w:val="en-US"/>
+        </w:rPr>
+        <w:t>-matter/export.sh'</w:t>
       </w:r>
       <w:r>
         <w:rPr>
@@ -3002,6 +3998,7 @@
         </w:rPr>
         <w:t xml:space="preserve">#-- Enable </w:t>
       </w:r>
+      <w:proofErr w:type="spellStart"/>
       <w:r>
         <w:rPr>
           <w:rFonts w:ascii="Consolas" w:hAnsi="Consolas" w:cstheme="minorHAnsi"/>
@@ -3010,27 +4007,60 @@
           <w:szCs w:val="22"/>
           <w:lang w:val="en-US"/>
         </w:rPr>
-        <w:t>ccache to speed up compilation</w:t>
-      </w:r>
-      <w:r>
-        <w:rPr>
-          <w:rFonts w:ascii="Consolas" w:hAnsi="Consolas" w:cstheme="minorHAnsi"/>
-          <w:color w:val="C00000"/>
-          <w:sz w:val="22"/>
-          <w:szCs w:val="22"/>
-          <w:lang w:val="en-US"/>
-        </w:rPr>
-        <w:br/>
-      </w:r>
-      <w:r>
-        <w:rPr>
-          <w:rFonts w:ascii="Consolas" w:hAnsi="Consolas" w:cstheme="minorHAnsi"/>
-          <w:color w:val="C00000"/>
-          <w:sz w:val="22"/>
-          <w:szCs w:val="22"/>
-          <w:lang w:val="en-US"/>
-        </w:rPr>
-        <w:t>alias set_cache='export IDF_CCACHE_ENABLE=1'</w:t>
+        <w:t>ccache</w:t>
+      </w:r>
+      <w:proofErr w:type="spellEnd"/>
+      <w:r>
+        <w:rPr>
+          <w:rFonts w:ascii="Consolas" w:hAnsi="Consolas" w:cstheme="minorHAnsi"/>
+          <w:color w:val="7F7F7F" w:themeColor="text1" w:themeTint="80"/>
+          <w:sz w:val="22"/>
+          <w:szCs w:val="22"/>
+          <w:lang w:val="en-US"/>
+        </w:rPr>
+        <w:t xml:space="preserve"> to speed up compilation</w:t>
+      </w:r>
+      <w:r>
+        <w:rPr>
+          <w:rFonts w:ascii="Consolas" w:hAnsi="Consolas" w:cstheme="minorHAnsi"/>
+          <w:color w:val="C00000"/>
+          <w:sz w:val="22"/>
+          <w:szCs w:val="22"/>
+          <w:lang w:val="en-US"/>
+        </w:rPr>
+        <w:br/>
+      </w:r>
+      <w:r>
+        <w:rPr>
+          <w:rFonts w:ascii="Consolas" w:hAnsi="Consolas" w:cstheme="minorHAnsi"/>
+          <w:color w:val="C00000"/>
+          <w:sz w:val="22"/>
+          <w:szCs w:val="22"/>
+          <w:lang w:val="en-US"/>
+        </w:rPr>
+        <w:t xml:space="preserve">alias </w:t>
+      </w:r>
+      <w:proofErr w:type="spellStart"/>
+      <w:r>
+        <w:rPr>
+          <w:rFonts w:ascii="Consolas" w:hAnsi="Consolas" w:cstheme="minorHAnsi"/>
+          <w:color w:val="C00000"/>
+          <w:sz w:val="22"/>
+          <w:szCs w:val="22"/>
+          <w:lang w:val="en-US"/>
+        </w:rPr>
+        <w:t>set_cache</w:t>
+      </w:r>
+      <w:proofErr w:type="spellEnd"/>
+      <w:r>
+        <w:rPr>
+          <w:rFonts w:ascii="Consolas" w:hAnsi="Consolas" w:cstheme="minorHAnsi"/>
+          <w:color w:val="C00000"/>
+          <w:sz w:val="22"/>
+          <w:szCs w:val="22"/>
+          <w:lang w:val="en-US"/>
+        </w:rPr>
+        <w:t>='export IDF_CCACHE_ENABLE=1'</w:t>
       </w:r>
       <w:r>
         <w:rPr>
@@ -3066,8 +4096,19 @@
           <w:szCs w:val="22"/>
           <w:lang w:val="en-US"/>
         </w:rPr>
-        <w:t>Than run:</w:t>
-      </w:r>
+        <w:t>Than run</w:t>
+      </w:r>
+      <w:proofErr w:type="gramStart"/>
+      <w:r>
+        <w:rPr>
+          <w:rFonts w:asciiTheme="minorHAnsi" w:hAnsiTheme="minorHAnsi" w:cstheme="minorHAnsi"/>
+          <w:sz w:val="22"/>
+          <w:szCs w:val="22"/>
+          <w:lang w:val="en-US"/>
+        </w:rPr>
+        <w:t>:</w:t>
+      </w:r>
+      <w:proofErr w:type="gramEnd"/>
       <w:r>
         <w:rPr>
           <w:rFonts w:asciiTheme="minorHAnsi" w:hAnsiTheme="minorHAnsi" w:cstheme="minorHAnsi"/>
@@ -3103,8 +4144,20 @@
           <w:szCs w:val="22"/>
           <w:lang w:val="en-US"/>
         </w:rPr>
-        <w:t>source ~/.bashrc</w:t>
-      </w:r>
+        <w:t>source ~/.</w:t>
+      </w:r>
+      <w:proofErr w:type="spellStart"/>
+      <w:r>
+        <w:rPr>
+          <w:rFonts w:ascii="Consolas" w:hAnsi="Consolas" w:cstheme="minorHAnsi"/>
+          <w:color w:val="C00000"/>
+          <w:sz w:val="22"/>
+          <w:szCs w:val="22"/>
+          <w:lang w:val="en-US"/>
+        </w:rPr>
+        <w:t>bashrc</w:t>
+      </w:r>
+      <w:proofErr w:type="spellEnd"/>
       <w:r>
         <w:rPr>
           <w:rFonts w:asciiTheme="minorHAnsi" w:hAnsiTheme="minorHAnsi" w:cstheme="minorHAnsi"/>
@@ -3133,6 +4186,7 @@
         <w:br/>
         <w:t xml:space="preserve">Now it is possible to run </w:t>
       </w:r>
+      <w:proofErr w:type="spellStart"/>
       <w:r>
         <w:rPr>
           <w:rFonts w:ascii="Consolas" w:hAnsi="Consolas" w:cstheme="minorHAnsi"/>
@@ -3143,6 +4197,7 @@
         </w:rPr>
         <w:t>get_matter</w:t>
       </w:r>
+      <w:proofErr w:type="spellEnd"/>
       <w:r>
         <w:rPr>
           <w:rFonts w:asciiTheme="minorHAnsi" w:hAnsiTheme="minorHAnsi" w:cstheme="minorHAnsi"/>
@@ -3152,6 +4207,7 @@
         </w:rPr>
         <w:t xml:space="preserve"> and </w:t>
       </w:r>
+      <w:proofErr w:type="spellStart"/>
       <w:r>
         <w:rPr>
           <w:rFonts w:ascii="Consolas" w:hAnsi="Consolas" w:cstheme="minorHAnsi"/>
@@ -3162,14 +4218,35 @@
         </w:rPr>
         <w:t>set_cache</w:t>
       </w:r>
-      <w:r>
-        <w:rPr>
-          <w:rFonts w:asciiTheme="minorHAnsi" w:hAnsiTheme="minorHAnsi" w:cstheme="minorHAnsi"/>
-          <w:sz w:val="22"/>
-          <w:szCs w:val="22"/>
-          <w:lang w:val="en-US"/>
-        </w:rPr>
-        <w:t xml:space="preserve"> to set up or refresh the esp-matter environment in any terminal session.</w:t>
+      <w:proofErr w:type="spellEnd"/>
+      <w:r>
+        <w:rPr>
+          <w:rFonts w:asciiTheme="minorHAnsi" w:hAnsiTheme="minorHAnsi" w:cstheme="minorHAnsi"/>
+          <w:sz w:val="22"/>
+          <w:szCs w:val="22"/>
+          <w:lang w:val="en-US"/>
+        </w:rPr>
+        <w:t xml:space="preserve"> to set up or refresh the </w:t>
+      </w:r>
+      <w:proofErr w:type="spellStart"/>
+      <w:r>
+        <w:rPr>
+          <w:rFonts w:asciiTheme="minorHAnsi" w:hAnsiTheme="minorHAnsi" w:cstheme="minorHAnsi"/>
+          <w:sz w:val="22"/>
+          <w:szCs w:val="22"/>
+          <w:lang w:val="en-US"/>
+        </w:rPr>
+        <w:t>esp</w:t>
+      </w:r>
+      <w:proofErr w:type="spellEnd"/>
+      <w:r>
+        <w:rPr>
+          <w:rFonts w:asciiTheme="minorHAnsi" w:hAnsiTheme="minorHAnsi" w:cstheme="minorHAnsi"/>
+          <w:sz w:val="22"/>
+          <w:szCs w:val="22"/>
+          <w:lang w:val="en-US"/>
+        </w:rPr>
+        <w:t>-matter environment in any terminal session.</w:t>
       </w:r>
       <w:r>
         <w:rPr>
@@ -3377,7 +4454,34 @@
           <w:b/>
           <w:lang w:val="en-US"/>
         </w:rPr>
-        <w:t>. Install usbipd-win</w:t>
+        <w:t xml:space="preserve">. </w:t>
+      </w:r>
+      <w:proofErr w:type="gramStart"/>
+      <w:r>
+        <w:rPr>
+          <w:rFonts w:asciiTheme="minorHAnsi" w:hAnsiTheme="minorHAnsi" w:cstheme="minorHAnsi"/>
+          <w:b/>
+          <w:lang w:val="en-US"/>
+        </w:rPr>
+        <w:t xml:space="preserve">Install </w:t>
+      </w:r>
+      <w:proofErr w:type="spellStart"/>
+      <w:r>
+        <w:rPr>
+          <w:rFonts w:asciiTheme="minorHAnsi" w:hAnsiTheme="minorHAnsi" w:cstheme="minorHAnsi"/>
+          <w:b/>
+          <w:lang w:val="en-US"/>
+        </w:rPr>
+        <w:t>usbipd</w:t>
+      </w:r>
+      <w:proofErr w:type="spellEnd"/>
+      <w:r>
+        <w:rPr>
+          <w:rFonts w:asciiTheme="minorHAnsi" w:hAnsiTheme="minorHAnsi" w:cstheme="minorHAnsi"/>
+          <w:b/>
+          <w:lang w:val="en-US"/>
+        </w:rPr>
+        <w:t>-win</w:t>
       </w:r>
       <w:r>
         <w:rPr>
@@ -3428,12 +4532,21 @@
         </w:rPr>
         <w:t xml:space="preserve">Windows </w:t>
       </w:r>
-      <w:r>
-        <w:rPr>
-          <w:rFonts w:asciiTheme="minorHAnsi" w:hAnsiTheme="minorHAnsi" w:cstheme="minorHAnsi"/>
-          <w:lang w:val="en-US"/>
-        </w:rPr>
-        <w:t>Powershell:</w:t>
+      <w:proofErr w:type="spellStart"/>
+      <w:r>
+        <w:rPr>
+          <w:rFonts w:asciiTheme="minorHAnsi" w:hAnsiTheme="minorHAnsi" w:cstheme="minorHAnsi"/>
+          <w:lang w:val="en-US"/>
+        </w:rPr>
+        <w:t>Powershell</w:t>
+      </w:r>
+      <w:proofErr w:type="spellEnd"/>
+      <w:r>
+        <w:rPr>
+          <w:rFonts w:asciiTheme="minorHAnsi" w:hAnsiTheme="minorHAnsi" w:cstheme="minorHAnsi"/>
+          <w:lang w:val="en-US"/>
+        </w:rPr>
+        <w:t>:</w:t>
       </w:r>
       <w:r>
         <w:rPr>
@@ -3450,29 +4563,49 @@
         </w:rPr>
         <w:br/>
       </w:r>
-      <w:r>
-        <w:rPr>
-          <w:rFonts w:ascii="Consolas" w:hAnsi="Consolas" w:cstheme="minorHAnsi"/>
-          <w:color w:val="C00000"/>
-          <w:lang w:val="en-US"/>
-        </w:rPr>
-        <w:t>usbipd list</w:t>
-      </w:r>
-      <w:r>
-        <w:rPr>
-          <w:rFonts w:ascii="Consolas" w:hAnsi="Consolas" w:cstheme="minorHAnsi"/>
-          <w:color w:val="C00000"/>
-          <w:lang w:val="en-US"/>
-        </w:rPr>
-        <w:br/>
-      </w:r>
-      <w:r>
-        <w:rPr>
-          <w:rFonts w:ascii="Consolas" w:hAnsi="Consolas" w:cstheme="minorHAnsi"/>
-          <w:color w:val="C00000"/>
-          <w:lang w:val="en-US"/>
-        </w:rPr>
-        <w:t xml:space="preserve">usbipd list </w:t>
+      <w:proofErr w:type="spellStart"/>
+      <w:r>
+        <w:rPr>
+          <w:rFonts w:ascii="Consolas" w:hAnsi="Consolas" w:cstheme="minorHAnsi"/>
+          <w:color w:val="C00000"/>
+          <w:lang w:val="en-US"/>
+        </w:rPr>
+        <w:t>usbipd</w:t>
+      </w:r>
+      <w:proofErr w:type="spellEnd"/>
+      <w:r>
+        <w:rPr>
+          <w:rFonts w:ascii="Consolas" w:hAnsi="Consolas" w:cstheme="minorHAnsi"/>
+          <w:color w:val="C00000"/>
+          <w:lang w:val="en-US"/>
+        </w:rPr>
+        <w:t xml:space="preserve"> list</w:t>
+      </w:r>
+      <w:r>
+        <w:rPr>
+          <w:rFonts w:ascii="Consolas" w:hAnsi="Consolas" w:cstheme="minorHAnsi"/>
+          <w:color w:val="C00000"/>
+          <w:lang w:val="en-US"/>
+        </w:rPr>
+        <w:br/>
+      </w:r>
+      <w:proofErr w:type="spellStart"/>
+      <w:r>
+        <w:rPr>
+          <w:rFonts w:ascii="Consolas" w:hAnsi="Consolas" w:cstheme="minorHAnsi"/>
+          <w:color w:val="C00000"/>
+          <w:lang w:val="en-US"/>
+        </w:rPr>
+        <w:t>usbipd</w:t>
+      </w:r>
+      <w:proofErr w:type="spellEnd"/>
+      <w:r>
+        <w:rPr>
+          <w:rFonts w:ascii="Consolas" w:hAnsi="Consolas" w:cstheme="minorHAnsi"/>
+          <w:color w:val="C00000"/>
+          <w:lang w:val="en-US"/>
+        </w:rPr>
+        <w:t xml:space="preserve"> list </w:t>
       </w:r>
       <w:r>
         <w:rPr>
@@ -3497,16 +4630,104 @@
           <w:lang w:val="en-US"/>
         </w:rPr>
         <w:br/>
-        <w:t>usbipd bind --busid 1-3</w:t>
-      </w:r>
-      <w:r>
-        <w:rPr>
-          <w:rFonts w:ascii="Consolas" w:hAnsi="Consolas" w:cstheme="minorHAnsi"/>
-          <w:color w:val="C00000"/>
-          <w:lang w:val="en-US"/>
-        </w:rPr>
-        <w:br/>
-        <w:t>usbipd attach --wsl --busid 1-3</w:t>
+      </w:r>
+      <w:proofErr w:type="spellStart"/>
+      <w:r>
+        <w:rPr>
+          <w:rFonts w:ascii="Consolas" w:hAnsi="Consolas" w:cstheme="minorHAnsi"/>
+          <w:color w:val="C00000"/>
+          <w:lang w:val="en-US"/>
+        </w:rPr>
+        <w:t>usbipd</w:t>
+      </w:r>
+      <w:proofErr w:type="spellEnd"/>
+      <w:r>
+        <w:rPr>
+          <w:rFonts w:ascii="Consolas" w:hAnsi="Consolas" w:cstheme="minorHAnsi"/>
+          <w:color w:val="C00000"/>
+          <w:lang w:val="en-US"/>
+        </w:rPr>
+        <w:t xml:space="preserve"> bind --</w:t>
+      </w:r>
+      <w:proofErr w:type="spellStart"/>
+      <w:r>
+        <w:rPr>
+          <w:rFonts w:ascii="Consolas" w:hAnsi="Consolas" w:cstheme="minorHAnsi"/>
+          <w:color w:val="C00000"/>
+          <w:lang w:val="en-US"/>
+        </w:rPr>
+        <w:t>busid</w:t>
+      </w:r>
+      <w:proofErr w:type="spellEnd"/>
+      <w:r>
+        <w:rPr>
+          <w:rFonts w:ascii="Consolas" w:hAnsi="Consolas" w:cstheme="minorHAnsi"/>
+          <w:color w:val="C00000"/>
+          <w:lang w:val="en-US"/>
+        </w:rPr>
+        <w:t xml:space="preserve"> 1-3</w:t>
+      </w:r>
+      <w:r>
+        <w:rPr>
+          <w:rFonts w:ascii="Consolas" w:hAnsi="Consolas" w:cstheme="minorHAnsi"/>
+          <w:color w:val="C00000"/>
+          <w:lang w:val="en-US"/>
+        </w:rPr>
+        <w:br/>
+      </w:r>
+      <w:proofErr w:type="spellStart"/>
+      <w:r>
+        <w:rPr>
+          <w:rFonts w:ascii="Consolas" w:hAnsi="Consolas" w:cstheme="minorHAnsi"/>
+          <w:color w:val="C00000"/>
+          <w:lang w:val="en-US"/>
+        </w:rPr>
+        <w:t>usbipd</w:t>
+      </w:r>
+      <w:proofErr w:type="spellEnd"/>
+      <w:r>
+        <w:rPr>
+          <w:rFonts w:ascii="Consolas" w:hAnsi="Consolas" w:cstheme="minorHAnsi"/>
+          <w:color w:val="C00000"/>
+          <w:lang w:val="en-US"/>
+        </w:rPr>
+        <w:t xml:space="preserve"> attach --</w:t>
+      </w:r>
+      <w:proofErr w:type="spellStart"/>
+      <w:r>
+        <w:rPr>
+          <w:rFonts w:ascii="Consolas" w:hAnsi="Consolas" w:cstheme="minorHAnsi"/>
+          <w:color w:val="C00000"/>
+          <w:lang w:val="en-US"/>
+        </w:rPr>
+        <w:t>wsl</w:t>
+      </w:r>
+      <w:proofErr w:type="spellEnd"/>
+      <w:r>
+        <w:rPr>
+          <w:rFonts w:ascii="Consolas" w:hAnsi="Consolas" w:cstheme="minorHAnsi"/>
+          <w:color w:val="C00000"/>
+          <w:lang w:val="en-US"/>
+        </w:rPr>
+        <w:t xml:space="preserve"> --</w:t>
+      </w:r>
+      <w:proofErr w:type="spellStart"/>
+      <w:r>
+        <w:rPr>
+          <w:rFonts w:ascii="Consolas" w:hAnsi="Consolas" w:cstheme="minorHAnsi"/>
+          <w:color w:val="C00000"/>
+          <w:lang w:val="en-US"/>
+        </w:rPr>
+        <w:t>busid</w:t>
+      </w:r>
+      <w:proofErr w:type="spellEnd"/>
+      <w:r>
+        <w:rPr>
+          <w:rFonts w:ascii="Consolas" w:hAnsi="Consolas" w:cstheme="minorHAnsi"/>
+          <w:color w:val="C00000"/>
+          <w:lang w:val="en-US"/>
+        </w:rPr>
+        <w:t xml:space="preserve"> 1-3</w:t>
       </w:r>
       <w:r>
         <w:rPr>
@@ -3595,7 +4816,9 @@
       <w:r>
         <w:rPr>
           <w:rFonts w:asciiTheme="majorHAnsi" w:hAnsiTheme="majorHAnsi" w:cstheme="majorHAnsi"/>
-          <w:color w:val="000000" w:themeColor="text1"/>
+          <w:i/>
+          <w:color w:val="7F7F7F" w:themeColor="text1" w:themeTint="80"/>
+          <w:sz w:val="20"/>
           <w:lang w:val="en-US"/>
         </w:rPr>
         <w:t>usbipd_01.png</w:t>
@@ -3673,7 +4896,9 @@
       <w:r>
         <w:rPr>
           <w:rFonts w:asciiTheme="majorHAnsi" w:hAnsiTheme="majorHAnsi" w:cstheme="majorHAnsi"/>
-          <w:color w:val="000000" w:themeColor="text1"/>
+          <w:i/>
+          <w:color w:val="7F7F7F" w:themeColor="text1" w:themeTint="80"/>
+          <w:sz w:val="20"/>
           <w:lang w:val="en-US"/>
         </w:rPr>
         <w:t>usbipd_02.png</w:t>
@@ -3750,7 +4975,9 @@
       <w:r>
         <w:rPr>
           <w:rFonts w:asciiTheme="majorHAnsi" w:hAnsiTheme="majorHAnsi" w:cstheme="majorHAnsi"/>
-          <w:color w:val="000000" w:themeColor="text1"/>
+          <w:i/>
+          <w:color w:val="7F7F7F" w:themeColor="text1" w:themeTint="80"/>
+          <w:sz w:val="20"/>
           <w:lang w:val="en-US"/>
         </w:rPr>
         <w:t>usbipd_03.png</w:t>
@@ -3827,7 +5054,9 @@
       <w:r>
         <w:rPr>
           <w:rFonts w:asciiTheme="majorHAnsi" w:hAnsiTheme="majorHAnsi" w:cstheme="majorHAnsi"/>
-          <w:color w:val="000000" w:themeColor="text1"/>
+          <w:i/>
+          <w:color w:val="7F7F7F" w:themeColor="text1" w:themeTint="80"/>
+          <w:sz w:val="20"/>
           <w:lang w:val="en-US"/>
         </w:rPr>
         <w:lastRenderedPageBreak/>
@@ -3863,22 +5092,33 @@
         </w:rPr>
         <w:br/>
       </w:r>
-      <w:r>
-        <w:rPr>
-          <w:rFonts w:ascii="Consolas" w:hAnsi="Consolas" w:cstheme="minorHAnsi"/>
-          <w:color w:val="C00000"/>
-          <w:lang w:val="en-US"/>
-        </w:rPr>
-        <w:t>dmesg | tail</w:t>
-      </w:r>
-      <w:r>
-        <w:rPr>
-          <w:rFonts w:ascii="Consolas" w:hAnsi="Consolas" w:cstheme="minorHAnsi"/>
-          <w:color w:val="C00000"/>
-          <w:lang w:val="en-US"/>
-        </w:rPr>
-        <w:br/>
-      </w:r>
+      <w:proofErr w:type="spellStart"/>
+      <w:r>
+        <w:rPr>
+          <w:rFonts w:ascii="Consolas" w:hAnsi="Consolas" w:cstheme="minorHAnsi"/>
+          <w:color w:val="C00000"/>
+          <w:lang w:val="en-US"/>
+        </w:rPr>
+        <w:t>dmesg</w:t>
+      </w:r>
+      <w:proofErr w:type="spellEnd"/>
+      <w:r>
+        <w:rPr>
+          <w:rFonts w:ascii="Consolas" w:hAnsi="Consolas" w:cstheme="minorHAnsi"/>
+          <w:color w:val="C00000"/>
+          <w:lang w:val="en-US"/>
+        </w:rPr>
+        <w:t xml:space="preserve"> | tail</w:t>
+      </w:r>
+      <w:r>
+        <w:rPr>
+          <w:rFonts w:ascii="Consolas" w:hAnsi="Consolas" w:cstheme="minorHAnsi"/>
+          <w:color w:val="C00000"/>
+          <w:lang w:val="en-US"/>
+        </w:rPr>
+        <w:br/>
+      </w:r>
+      <w:proofErr w:type="spellStart"/>
       <w:r>
         <w:rPr>
           <w:rFonts w:ascii="Consolas" w:hAnsi="Consolas" w:cstheme="minorHAnsi"/>
@@ -3887,6 +5127,7 @@
         </w:rPr>
         <w:t>lsusb</w:t>
       </w:r>
+      <w:proofErr w:type="spellEnd"/>
       <w:r>
         <w:rPr>
           <w:rFonts w:ascii="Consolas" w:hAnsi="Consolas" w:cstheme="minorHAnsi"/>
@@ -3974,7 +5215,9 @@
       <w:r>
         <w:rPr>
           <w:rFonts w:asciiTheme="majorHAnsi" w:hAnsiTheme="majorHAnsi" w:cstheme="majorHAnsi"/>
-          <w:color w:val="000000" w:themeColor="text1"/>
+          <w:i/>
+          <w:color w:val="7F7F7F" w:themeColor="text1" w:themeTint="80"/>
+          <w:sz w:val="20"/>
           <w:lang w:val="en-US"/>
         </w:rPr>
         <w:t>usbipd_05.png</w:t>
@@ -4051,7 +5294,9 @@
       <w:r>
         <w:rPr>
           <w:rFonts w:asciiTheme="majorHAnsi" w:hAnsiTheme="majorHAnsi" w:cstheme="majorHAnsi"/>
-          <w:color w:val="000000" w:themeColor="text1"/>
+          <w:i/>
+          <w:color w:val="7F7F7F" w:themeColor="text1" w:themeTint="80"/>
+          <w:sz w:val="20"/>
           <w:lang w:val="en-US"/>
         </w:rPr>
         <w:t>usbipd_06.png</w:t>
@@ -4129,7 +5374,9 @@
       <w:r>
         <w:rPr>
           <w:rFonts w:asciiTheme="majorHAnsi" w:hAnsiTheme="majorHAnsi" w:cstheme="majorHAnsi"/>
-          <w:color w:val="000000" w:themeColor="text1"/>
+          <w:i/>
+          <w:color w:val="7F7F7F" w:themeColor="text1" w:themeTint="80"/>
+          <w:sz w:val="20"/>
           <w:lang w:val="en-US"/>
         </w:rPr>
         <w:t>usbipd_07.png</w:t>
@@ -4154,7 +5401,15 @@
           <w:rFonts w:asciiTheme="minorHAnsi" w:hAnsiTheme="minorHAnsi" w:cstheme="minorHAnsi"/>
           <w:lang w:val="en-US"/>
         </w:rPr>
-        <w:t xml:space="preserve">There may be issues with shared access to COM ports in Windows 10 Enterprise. Therefore, it will not be possible to use Ubuntu ports for flashing and monitoring the firmware. In this case, </w:t>
+        <w:t>There may be issues with shared access to COM ports in Windows 10 Enterprise.</w:t>
+      </w:r>
+      <w:proofErr w:type="gramEnd"/>
+      <w:r>
+        <w:rPr>
+          <w:rFonts w:asciiTheme="minorHAnsi" w:hAnsiTheme="minorHAnsi" w:cstheme="minorHAnsi"/>
+          <w:lang w:val="en-US"/>
+        </w:rPr>
+        <w:t xml:space="preserve"> Therefore, it will not be possible to use Ubuntu ports for flashing and monitoring the firmware. In this case, </w:t>
       </w:r>
       <w:r>
         <w:rPr>
@@ -4182,7 +5437,23 @@
           <w:rFonts w:asciiTheme="minorHAnsi" w:hAnsiTheme="minorHAnsi" w:cstheme="minorHAnsi"/>
           <w:lang w:val="en-US"/>
         </w:rPr>
-        <w:t>build in VSCode using a remote WSL or in Ubuntu, and then use a shared drive (</w:t>
+        <w:t xml:space="preserve">build in </w:t>
+      </w:r>
+      <w:proofErr w:type="spellStart"/>
+      <w:r>
+        <w:rPr>
+          <w:rFonts w:asciiTheme="minorHAnsi" w:hAnsiTheme="minorHAnsi" w:cstheme="minorHAnsi"/>
+          <w:lang w:val="en-US"/>
+        </w:rPr>
+        <w:t>VSCode</w:t>
+      </w:r>
+      <w:proofErr w:type="spellEnd"/>
+      <w:r>
+        <w:rPr>
+          <w:rFonts w:asciiTheme="minorHAnsi" w:hAnsiTheme="minorHAnsi" w:cstheme="minorHAnsi"/>
+          <w:lang w:val="en-US"/>
+        </w:rPr>
+        <w:t xml:space="preserve"> using a remote WSL or in Ubuntu, and then use a shared drive (</w:t>
       </w:r>
       <w:r>
         <w:rPr>
@@ -4219,7 +5490,25 @@
           <w:b/>
           <w:lang w:val="en-US"/>
         </w:rPr>
-        <w:t>/D/Espressif/idf_build_c6.cmd</w:t>
+        <w:t>/D/</w:t>
+      </w:r>
+      <w:proofErr w:type="spellStart"/>
+      <w:r>
+        <w:rPr>
+          <w:rFonts w:asciiTheme="minorHAnsi" w:hAnsiTheme="minorHAnsi" w:cstheme="minorHAnsi"/>
+          <w:b/>
+          <w:lang w:val="en-US"/>
+        </w:rPr>
+        <w:t>Espressif</w:t>
+      </w:r>
+      <w:proofErr w:type="spellEnd"/>
+      <w:r>
+        <w:rPr>
+          <w:rFonts w:asciiTheme="minorHAnsi" w:hAnsiTheme="minorHAnsi" w:cstheme="minorHAnsi"/>
+          <w:b/>
+          <w:lang w:val="en-US"/>
+        </w:rPr>
+        <w:t>/idf_build_c6.cmd</w:t>
       </w:r>
       <w:r>
         <w:rPr>
@@ -4228,13 +5517,32 @@
         </w:rPr>
         <w:t xml:space="preserve"> and </w:t>
       </w:r>
-      <w:r>
-        <w:rPr>
-          <w:rFonts w:asciiTheme="minorHAnsi" w:hAnsiTheme="minorHAnsi" w:cstheme="minorHAnsi"/>
-          <w:b/>
-          <w:lang w:val="en-US"/>
-        </w:rPr>
-        <w:t>/D/Espressif/idf_build_</w:t>
+      <w:proofErr w:type="gramStart"/>
+      <w:r>
+        <w:rPr>
+          <w:rFonts w:asciiTheme="minorHAnsi" w:hAnsiTheme="minorHAnsi" w:cstheme="minorHAnsi"/>
+          <w:b/>
+          <w:lang w:val="en-US"/>
+        </w:rPr>
+        <w:t>/D/</w:t>
+      </w:r>
+      <w:proofErr w:type="spellStart"/>
+      <w:r>
+        <w:rPr>
+          <w:rFonts w:asciiTheme="minorHAnsi" w:hAnsiTheme="minorHAnsi" w:cstheme="minorHAnsi"/>
+          <w:b/>
+          <w:lang w:val="en-US"/>
+        </w:rPr>
+        <w:t>Espressif</w:t>
+      </w:r>
+      <w:proofErr w:type="spellEnd"/>
+      <w:r>
+        <w:rPr>
+          <w:rFonts w:asciiTheme="minorHAnsi" w:hAnsiTheme="minorHAnsi" w:cstheme="minorHAnsi"/>
+          <w:b/>
+          <w:lang w:val="en-US"/>
+        </w:rPr>
+        <w:t>/idf_build_</w:t>
       </w:r>
       <w:r>
         <w:rPr>
@@ -4325,7 +5633,9 @@
       <w:r>
         <w:rPr>
           <w:rFonts w:asciiTheme="majorHAnsi" w:hAnsiTheme="majorHAnsi" w:cstheme="majorHAnsi"/>
-          <w:color w:val="000000" w:themeColor="text1"/>
+          <w:i/>
+          <w:color w:val="7F7F7F" w:themeColor="text1" w:themeTint="80"/>
+          <w:sz w:val="20"/>
           <w:lang w:val="en-US"/>
         </w:rPr>
         <w:t>usdipd_error_01.png</w:t>
@@ -4402,26 +5712,12 @@
       <w:r>
         <w:rPr>
           <w:rFonts w:asciiTheme="majorHAnsi" w:hAnsiTheme="majorHAnsi" w:cstheme="majorHAnsi"/>
-          <w:color w:val="000000" w:themeColor="text1"/>
-          <w:lang w:val="en-US"/>
-        </w:rPr>
-        <w:t>usdipd_error_0</w:t>
-      </w:r>
-      <w:r>
-        <w:rPr>
-          <w:rFonts w:asciiTheme="majorHAnsi" w:hAnsiTheme="majorHAnsi" w:cstheme="majorHAnsi"/>
-          <w:color w:val="000000" w:themeColor="text1"/>
-          <w:lang w:val="en-US"/>
-        </w:rPr>
-        <w:t>2</w:t>
-      </w:r>
-      <w:r>
-        <w:rPr>
-          <w:rFonts w:asciiTheme="majorHAnsi" w:hAnsiTheme="majorHAnsi" w:cstheme="majorHAnsi"/>
-          <w:color w:val="000000" w:themeColor="text1"/>
-          <w:lang w:val="en-US"/>
-        </w:rPr>
-        <w:t>.png</w:t>
+          <w:i/>
+          <w:color w:val="7F7F7F" w:themeColor="text1" w:themeTint="80"/>
+          <w:sz w:val="20"/>
+          <w:lang w:val="en-US"/>
+        </w:rPr>
+        <w:t>usdipd_error_02.png</w:t>
       </w:r>
       <w:r>
         <w:rPr>
@@ -4495,26 +5791,12 @@
       <w:r>
         <w:rPr>
           <w:rFonts w:asciiTheme="majorHAnsi" w:hAnsiTheme="majorHAnsi" w:cstheme="majorHAnsi"/>
-          <w:color w:val="000000" w:themeColor="text1"/>
-          <w:lang w:val="en-US"/>
-        </w:rPr>
-        <w:t>usdipd_error_0</w:t>
-      </w:r>
-      <w:r>
-        <w:rPr>
-          <w:rFonts w:asciiTheme="majorHAnsi" w:hAnsiTheme="majorHAnsi" w:cstheme="majorHAnsi"/>
-          <w:color w:val="000000" w:themeColor="text1"/>
-          <w:lang w:val="en-US"/>
-        </w:rPr>
-        <w:t>3</w:t>
-      </w:r>
-      <w:r>
-        <w:rPr>
-          <w:rFonts w:asciiTheme="majorHAnsi" w:hAnsiTheme="majorHAnsi" w:cstheme="majorHAnsi"/>
-          <w:color w:val="000000" w:themeColor="text1"/>
-          <w:lang w:val="en-US"/>
-        </w:rPr>
-        <w:t>.png</w:t>
+          <w:i/>
+          <w:color w:val="7F7F7F" w:themeColor="text1" w:themeTint="80"/>
+          <w:sz w:val="20"/>
+          <w:lang w:val="en-US"/>
+        </w:rPr>
+        <w:t>usdipd_error_03.png</w:t>
       </w:r>
       <w:r>
         <w:rPr>
@@ -4589,118 +5871,149 @@
       <w:r>
         <w:rPr>
           <w:rFonts w:asciiTheme="majorHAnsi" w:hAnsiTheme="majorHAnsi" w:cstheme="majorHAnsi"/>
+          <w:i/>
+          <w:color w:val="7F7F7F" w:themeColor="text1" w:themeTint="80"/>
+          <w:sz w:val="20"/>
+          <w:lang w:val="en-US"/>
+        </w:rPr>
+        <w:t>usdipd_error_04.png</w:t>
+      </w:r>
+      <w:proofErr w:type="gramEnd"/>
+      <w:r>
+        <w:rPr>
+          <w:rFonts w:asciiTheme="minorHAnsi" w:hAnsiTheme="minorHAnsi" w:cstheme="minorHAnsi"/>
+          <w:lang w:val="en-US"/>
+        </w:rPr>
+        <w:br/>
+      </w:r>
+      <w:r>
+        <w:rPr>
+          <w:rFonts w:asciiTheme="minorHAnsi" w:hAnsiTheme="minorHAnsi" w:cstheme="minorHAnsi"/>
+          <w:lang w:val="en-US"/>
+        </w:rPr>
+        <w:br/>
+      </w:r>
+      <w:r>
+        <w:rPr>
+          <w:rFonts w:asciiTheme="minorHAnsi" w:hAnsiTheme="minorHAnsi" w:cstheme="minorHAnsi"/>
+          <w:b/>
+          <w:lang w:val="en-US"/>
+        </w:rPr>
+        <w:t># 1</w:t>
+      </w:r>
+      <w:r>
+        <w:rPr>
+          <w:rFonts w:asciiTheme="minorHAnsi" w:hAnsiTheme="minorHAnsi" w:cstheme="minorHAnsi"/>
+          <w:b/>
+          <w:lang w:val="en-US"/>
+        </w:rPr>
+        <w:t>0</w:t>
+      </w:r>
+      <w:r>
+        <w:rPr>
+          <w:rFonts w:asciiTheme="minorHAnsi" w:hAnsiTheme="minorHAnsi" w:cstheme="minorHAnsi"/>
+          <w:b/>
+          <w:lang w:val="en-US"/>
+        </w:rPr>
+        <w:t xml:space="preserve">. </w:t>
+      </w:r>
+      <w:r>
+        <w:rPr>
+          <w:rFonts w:asciiTheme="minorHAnsi" w:hAnsiTheme="minorHAnsi" w:cstheme="minorHAnsi"/>
+          <w:b/>
+          <w:lang w:val="en-US"/>
+        </w:rPr>
+        <w:t>Make an example project</w:t>
+      </w:r>
+      <w:r>
+        <w:rPr>
+          <w:rFonts w:asciiTheme="minorHAnsi" w:hAnsiTheme="minorHAnsi" w:cstheme="minorHAnsi"/>
+          <w:b/>
+          <w:lang w:val="en-US"/>
+        </w:rPr>
+        <w:t xml:space="preserve"> (all the settings are made for ESP32-C6 development board</w:t>
+      </w:r>
+      <w:r>
+        <w:rPr>
+          <w:rFonts w:asciiTheme="minorHAnsi" w:hAnsiTheme="minorHAnsi" w:cstheme="minorHAnsi"/>
+          <w:b/>
+          <w:lang w:val="en-US"/>
+        </w:rPr>
+        <w:t>, Ubuntu only</w:t>
+      </w:r>
+      <w:proofErr w:type="gramStart"/>
+      <w:r>
+        <w:rPr>
+          <w:rFonts w:asciiTheme="minorHAnsi" w:hAnsiTheme="minorHAnsi" w:cstheme="minorHAnsi"/>
+          <w:b/>
+          <w:lang w:val="en-US"/>
+        </w:rPr>
+        <w:t>)</w:t>
+      </w:r>
+      <w:proofErr w:type="gramEnd"/>
+      <w:r>
+        <w:rPr>
+          <w:rFonts w:asciiTheme="minorHAnsi" w:hAnsiTheme="minorHAnsi" w:cstheme="minorHAnsi"/>
+          <w:b/>
+          <w:lang w:val="en-US"/>
+        </w:rPr>
+        <w:br/>
+      </w:r>
+      <w:r>
+        <w:rPr>
+          <w:rFonts w:asciiTheme="minorHAnsi" w:hAnsiTheme="minorHAnsi" w:cstheme="minorHAnsi"/>
+          <w:lang w:val="en-US"/>
+        </w:rPr>
+        <w:t xml:space="preserve">- Make a copy of </w:t>
+      </w:r>
+      <w:r>
+        <w:rPr>
+          <w:rFonts w:asciiTheme="minorHAnsi" w:hAnsiTheme="minorHAnsi" w:cstheme="minorHAnsi"/>
           <w:color w:val="000000" w:themeColor="text1"/>
           <w:lang w:val="en-US"/>
         </w:rPr>
-        <w:t>usdipd_error_0</w:t>
-      </w:r>
-      <w:r>
-        <w:rPr>
-          <w:rFonts w:asciiTheme="majorHAnsi" w:hAnsiTheme="majorHAnsi" w:cstheme="majorHAnsi"/>
+        <w:t>/</w:t>
+      </w:r>
+      <w:r>
+        <w:rPr>
+          <w:rFonts w:asciiTheme="minorHAnsi" w:hAnsiTheme="minorHAnsi" w:cstheme="minorHAnsi"/>
           <w:color w:val="000000" w:themeColor="text1"/>
           <w:lang w:val="en-US"/>
         </w:rPr>
-        <w:t>4</w:t>
-      </w:r>
-      <w:r>
-        <w:rPr>
-          <w:rFonts w:asciiTheme="majorHAnsi" w:hAnsiTheme="majorHAnsi" w:cstheme="majorHAnsi"/>
+        <w:t>root</w:t>
+      </w:r>
+      <w:r>
+        <w:rPr>
+          <w:rFonts w:asciiTheme="minorHAnsi" w:hAnsiTheme="minorHAnsi" w:cstheme="minorHAnsi"/>
           <w:color w:val="000000" w:themeColor="text1"/>
           <w:lang w:val="en-US"/>
         </w:rPr>
-        <w:t>.png</w:t>
-      </w:r>
-      <w:r>
-        <w:rPr>
-          <w:rFonts w:asciiTheme="minorHAnsi" w:hAnsiTheme="minorHAnsi" w:cstheme="minorHAnsi"/>
-          <w:lang w:val="en-US"/>
-        </w:rPr>
-        <w:br/>
-      </w:r>
-      <w:r>
-        <w:rPr>
-          <w:rFonts w:asciiTheme="minorHAnsi" w:hAnsiTheme="minorHAnsi" w:cstheme="minorHAnsi"/>
-          <w:lang w:val="en-US"/>
-        </w:rPr>
-        <w:br/>
-      </w:r>
-      <w:r>
-        <w:rPr>
-          <w:rFonts w:asciiTheme="minorHAnsi" w:hAnsiTheme="minorHAnsi" w:cstheme="minorHAnsi"/>
-          <w:b/>
-          <w:lang w:val="en-US"/>
-        </w:rPr>
-        <w:t># 1</w:t>
-      </w:r>
-      <w:r>
-        <w:rPr>
-          <w:rFonts w:asciiTheme="minorHAnsi" w:hAnsiTheme="minorHAnsi" w:cstheme="minorHAnsi"/>
-          <w:b/>
-          <w:lang w:val="en-US"/>
-        </w:rPr>
-        <w:t>0</w:t>
-      </w:r>
-      <w:r>
-        <w:rPr>
-          <w:rFonts w:asciiTheme="minorHAnsi" w:hAnsiTheme="minorHAnsi" w:cstheme="minorHAnsi"/>
-          <w:b/>
-          <w:lang w:val="en-US"/>
-        </w:rPr>
-        <w:t xml:space="preserve">. </w:t>
-      </w:r>
-      <w:r>
-        <w:rPr>
-          <w:rFonts w:asciiTheme="minorHAnsi" w:hAnsiTheme="minorHAnsi" w:cstheme="minorHAnsi"/>
-          <w:b/>
-          <w:lang w:val="en-US"/>
-        </w:rPr>
-        <w:t>Make an example project</w:t>
-      </w:r>
-      <w:r>
-        <w:rPr>
-          <w:rFonts w:asciiTheme="minorHAnsi" w:hAnsiTheme="minorHAnsi" w:cstheme="minorHAnsi"/>
-          <w:b/>
-          <w:lang w:val="en-US"/>
-        </w:rPr>
-        <w:t xml:space="preserve"> (all the settings are made for ESP32-C6 development board</w:t>
-      </w:r>
-      <w:r>
-        <w:rPr>
-          <w:rFonts w:asciiTheme="minorHAnsi" w:hAnsiTheme="minorHAnsi" w:cstheme="minorHAnsi"/>
-          <w:b/>
-          <w:lang w:val="en-US"/>
-        </w:rPr>
-        <w:t>, Ubuntu only</w:t>
-      </w:r>
-      <w:r>
-        <w:rPr>
-          <w:rFonts w:asciiTheme="minorHAnsi" w:hAnsiTheme="minorHAnsi" w:cstheme="minorHAnsi"/>
-          <w:b/>
-          <w:lang w:val="en-US"/>
-        </w:rPr>
-        <w:t>)</w:t>
-      </w:r>
-      <w:r>
-        <w:rPr>
-          <w:rFonts w:asciiTheme="minorHAnsi" w:hAnsiTheme="minorHAnsi" w:cstheme="minorHAnsi"/>
-          <w:b/>
-          <w:lang w:val="en-US"/>
-        </w:rPr>
-        <w:br/>
-      </w:r>
-      <w:r>
-        <w:rPr>
-          <w:rFonts w:asciiTheme="minorHAnsi" w:hAnsiTheme="minorHAnsi" w:cstheme="minorHAnsi"/>
-          <w:lang w:val="en-US"/>
-        </w:rPr>
-        <w:t xml:space="preserve">- Make a copy of </w:t>
-      </w:r>
+        <w:t>/</w:t>
+      </w:r>
+      <w:proofErr w:type="spellStart"/>
       <w:r>
         <w:rPr>
           <w:rFonts w:asciiTheme="minorHAnsi" w:hAnsiTheme="minorHAnsi" w:cstheme="minorHAnsi"/>
           <w:color w:val="000000" w:themeColor="text1"/>
           <w:lang w:val="en-US"/>
         </w:rPr>
+        <w:t>esp</w:t>
+      </w:r>
+      <w:proofErr w:type="spellEnd"/>
+      <w:r>
+        <w:rPr>
+          <w:rFonts w:asciiTheme="minorHAnsi" w:hAnsiTheme="minorHAnsi" w:cstheme="minorHAnsi"/>
+          <w:color w:val="000000" w:themeColor="text1"/>
+          <w:lang w:val="en-US"/>
+        </w:rPr>
+        <w:t>-matter</w:t>
+      </w:r>
+      <w:r>
+        <w:rPr>
+          <w:rFonts w:asciiTheme="minorHAnsi" w:hAnsiTheme="minorHAnsi" w:cstheme="minorHAnsi"/>
+          <w:color w:val="000000" w:themeColor="text1"/>
+          <w:lang w:val="en-US"/>
+        </w:rPr>
         <w:t>/</w:t>
       </w:r>
       <w:r>
@@ -4709,7 +6022,7 @@
           <w:color w:val="000000" w:themeColor="text1"/>
           <w:lang w:val="en-US"/>
         </w:rPr>
-        <w:t>root</w:t>
+        <w:t>examples</w:t>
       </w:r>
       <w:r>
         <w:rPr>
@@ -4722,10 +6035,11 @@
       <w:r>
         <w:rPr>
           <w:rFonts w:asciiTheme="minorHAnsi" w:hAnsiTheme="minorHAnsi" w:cstheme="minorHAnsi"/>
+          <w:b/>
           <w:color w:val="000000" w:themeColor="text1"/>
           <w:lang w:val="en-US"/>
         </w:rPr>
-        <w:t>esp-matter</w:t>
+        <w:t>light</w:t>
       </w:r>
       <w:r>
         <w:rPr>
@@ -4733,56 +6047,24 @@
           <w:color w:val="000000" w:themeColor="text1"/>
           <w:lang w:val="en-US"/>
         </w:rPr>
+        <w:t xml:space="preserve"> folder to ..</w:t>
+      </w:r>
+      <w:proofErr w:type="gramStart"/>
+      <w:r>
+        <w:rPr>
+          <w:rFonts w:asciiTheme="minorHAnsi" w:hAnsiTheme="minorHAnsi" w:cstheme="minorHAnsi"/>
+          <w:color w:val="000000" w:themeColor="text1"/>
+          <w:lang w:val="en-US"/>
+        </w:rPr>
         <w:t>/</w:t>
       </w:r>
       <w:r>
         <w:rPr>
           <w:rFonts w:asciiTheme="minorHAnsi" w:hAnsiTheme="minorHAnsi" w:cstheme="minorHAnsi"/>
+          <w:b/>
           <w:color w:val="000000" w:themeColor="text1"/>
           <w:lang w:val="en-US"/>
         </w:rPr>
-        <w:t>examples</w:t>
-      </w:r>
-      <w:r>
-        <w:rPr>
-          <w:rFonts w:asciiTheme="minorHAnsi" w:hAnsiTheme="minorHAnsi" w:cstheme="minorHAnsi"/>
-          <w:color w:val="000000" w:themeColor="text1"/>
-          <w:lang w:val="en-US"/>
-        </w:rPr>
-        <w:t>/</w:t>
-      </w:r>
-      <w:r>
-        <w:rPr>
-          <w:rFonts w:asciiTheme="minorHAnsi" w:hAnsiTheme="minorHAnsi" w:cstheme="minorHAnsi"/>
-          <w:b/>
-          <w:color w:val="000000" w:themeColor="text1"/>
-          <w:lang w:val="en-US"/>
-        </w:rPr>
-        <w:t>light</w:t>
-      </w:r>
-      <w:r>
-        <w:rPr>
-          <w:rFonts w:asciiTheme="minorHAnsi" w:hAnsiTheme="minorHAnsi" w:cstheme="minorHAnsi"/>
-          <w:color w:val="000000" w:themeColor="text1"/>
-          <w:lang w:val="en-US"/>
-        </w:rPr>
-        <w:t xml:space="preserve"> folder to ..</w:t>
-      </w:r>
-      <w:r>
-        <w:rPr>
-          <w:rFonts w:asciiTheme="minorHAnsi" w:hAnsiTheme="minorHAnsi" w:cstheme="minorHAnsi"/>
-          <w:color w:val="000000" w:themeColor="text1"/>
-          <w:lang w:val="en-US"/>
-        </w:rPr>
-        <w:t>/</w:t>
-      </w:r>
-      <w:r>
-        <w:rPr>
-          <w:rFonts w:asciiTheme="minorHAnsi" w:hAnsiTheme="minorHAnsi" w:cstheme="minorHAnsi"/>
-          <w:b/>
-          <w:color w:val="000000" w:themeColor="text1"/>
-          <w:lang w:val="en-US"/>
-        </w:rPr>
         <w:t>light-c6</w:t>
       </w:r>
       <w:r>
@@ -4797,8 +6079,17 @@
           <w:rFonts w:asciiTheme="minorHAnsi" w:hAnsiTheme="minorHAnsi" w:cstheme="minorHAnsi"/>
           <w:lang w:val="en-US"/>
         </w:rPr>
-        <w:t>- Open this folder in VSCode</w:t>
-      </w:r>
+        <w:t xml:space="preserve">- Open this folder in </w:t>
+      </w:r>
+      <w:proofErr w:type="spellStart"/>
+      <w:r>
+        <w:rPr>
+          <w:rFonts w:asciiTheme="minorHAnsi" w:hAnsiTheme="minorHAnsi" w:cstheme="minorHAnsi"/>
+          <w:lang w:val="en-US"/>
+        </w:rPr>
+        <w:t>VSCode</w:t>
+      </w:r>
+      <w:proofErr w:type="spellEnd"/>
       <w:r>
         <w:rPr>
           <w:rFonts w:asciiTheme="minorHAnsi" w:hAnsiTheme="minorHAnsi" w:cstheme="minorHAnsi"/>
@@ -4875,7 +6166,25 @@
           <w:color w:val="C00000"/>
           <w:lang w:val="en-US"/>
         </w:rPr>
-        <w:t xml:space="preserve">cd /root/esp-matter/examples/light-c6   </w:t>
+        <w:t>cd /root/</w:t>
+      </w:r>
+      <w:proofErr w:type="spellStart"/>
+      <w:r>
+        <w:rPr>
+          <w:rFonts w:ascii="Consolas" w:hAnsi="Consolas" w:cstheme="minorHAnsi"/>
+          <w:color w:val="C00000"/>
+          <w:lang w:val="en-US"/>
+        </w:rPr>
+        <w:t>esp</w:t>
+      </w:r>
+      <w:proofErr w:type="spellEnd"/>
+      <w:r>
+        <w:rPr>
+          <w:rFonts w:ascii="Consolas" w:hAnsi="Consolas" w:cstheme="minorHAnsi"/>
+          <w:color w:val="C00000"/>
+          <w:lang w:val="en-US"/>
+        </w:rPr>
+        <w:t xml:space="preserve">-matter/examples/light-c6   </w:t>
       </w:r>
       <w:r>
         <w:rPr>
@@ -4901,13 +6210,41 @@
         </w:rPr>
         <w:br/>
       </w:r>
-      <w:r>
-        <w:rPr>
-          <w:rFonts w:ascii="Consolas" w:hAnsi="Consolas" w:cstheme="minorHAnsi"/>
-          <w:color w:val="C00000"/>
-          <w:lang w:val="en-US"/>
-        </w:rPr>
-        <w:t xml:space="preserve">rm -rf build/                     </w:t>
+      <w:proofErr w:type="spellStart"/>
+      <w:r>
+        <w:rPr>
+          <w:rFonts w:ascii="Consolas" w:hAnsi="Consolas" w:cstheme="minorHAnsi"/>
+          <w:color w:val="C00000"/>
+          <w:lang w:val="en-US"/>
+        </w:rPr>
+        <w:t>rm</w:t>
+      </w:r>
+      <w:proofErr w:type="spellEnd"/>
+      <w:r>
+        <w:rPr>
+          <w:rFonts w:ascii="Consolas" w:hAnsi="Consolas" w:cstheme="minorHAnsi"/>
+          <w:color w:val="C00000"/>
+          <w:lang w:val="en-US"/>
+        </w:rPr>
+        <w:t xml:space="preserve"> -</w:t>
+      </w:r>
+      <w:proofErr w:type="spellStart"/>
+      <w:r>
+        <w:rPr>
+          <w:rFonts w:ascii="Consolas" w:hAnsi="Consolas" w:cstheme="minorHAnsi"/>
+          <w:color w:val="C00000"/>
+          <w:lang w:val="en-US"/>
+        </w:rPr>
+        <w:t>rf</w:t>
+      </w:r>
+      <w:proofErr w:type="spellEnd"/>
+      <w:r>
+        <w:rPr>
+          <w:rFonts w:ascii="Consolas" w:hAnsi="Consolas" w:cstheme="minorHAnsi"/>
+          <w:color w:val="C00000"/>
+          <w:lang w:val="en-US"/>
+        </w:rPr>
+        <w:t xml:space="preserve"> build/                     </w:t>
       </w:r>
       <w:r>
         <w:rPr>
@@ -4971,7 +6308,25 @@
           <w:color w:val="C00000"/>
           <w:lang w:val="en-US"/>
         </w:rPr>
-        <w:t xml:space="preserve">idf.py menuconfig                </w:t>
+        <w:t xml:space="preserve">idf.py </w:t>
+      </w:r>
+      <w:proofErr w:type="spellStart"/>
+      <w:r>
+        <w:rPr>
+          <w:rFonts w:ascii="Consolas" w:hAnsi="Consolas" w:cstheme="minorHAnsi"/>
+          <w:color w:val="C00000"/>
+          <w:lang w:val="en-US"/>
+        </w:rPr>
+        <w:t>menuconfig</w:t>
+      </w:r>
+      <w:proofErr w:type="spellEnd"/>
+      <w:r>
+        <w:rPr>
+          <w:rFonts w:ascii="Consolas" w:hAnsi="Consolas" w:cstheme="minorHAnsi"/>
+          <w:color w:val="C00000"/>
+          <w:lang w:val="en-US"/>
+        </w:rPr>
+        <w:t xml:space="preserve">                </w:t>
       </w:r>
       <w:r>
         <w:rPr>
@@ -5151,7 +6506,9 @@
       <w:r>
         <w:rPr>
           <w:rFonts w:asciiTheme="majorHAnsi" w:hAnsiTheme="majorHAnsi" w:cstheme="majorHAnsi"/>
-          <w:color w:val="000000" w:themeColor="text1"/>
+          <w:i/>
+          <w:color w:val="7F7F7F" w:themeColor="text1" w:themeTint="80"/>
+          <w:sz w:val="20"/>
           <w:lang w:val="en-US"/>
         </w:rPr>
         <w:t>esp_menuconfig_01.png</w:t>
@@ -5228,7 +6585,9 @@
       <w:r>
         <w:rPr>
           <w:rFonts w:asciiTheme="majorHAnsi" w:hAnsiTheme="majorHAnsi" w:cstheme="majorHAnsi"/>
-          <w:color w:val="000000" w:themeColor="text1"/>
+          <w:i/>
+          <w:color w:val="7F7F7F" w:themeColor="text1" w:themeTint="80"/>
+          <w:sz w:val="20"/>
           <w:lang w:val="en-US"/>
         </w:rPr>
         <w:t>esp_menuconfig_02.png</w:t>
@@ -5306,7 +6665,9 @@
       <w:r>
         <w:rPr>
           <w:rFonts w:asciiTheme="majorHAnsi" w:hAnsiTheme="majorHAnsi" w:cstheme="majorHAnsi"/>
-          <w:color w:val="000000" w:themeColor="text1"/>
+          <w:i/>
+          <w:color w:val="7F7F7F" w:themeColor="text1" w:themeTint="80"/>
+          <w:sz w:val="20"/>
           <w:lang w:val="en-US"/>
         </w:rPr>
         <w:t>esp_menuconfig_03.png</w:t>
@@ -5383,7 +6744,9 @@
       <w:r>
         <w:rPr>
           <w:rFonts w:asciiTheme="majorHAnsi" w:hAnsiTheme="majorHAnsi" w:cstheme="majorHAnsi"/>
-          <w:color w:val="000000" w:themeColor="text1"/>
+          <w:i/>
+          <w:color w:val="7F7F7F" w:themeColor="text1" w:themeTint="80"/>
+          <w:sz w:val="20"/>
           <w:lang w:val="en-US"/>
         </w:rPr>
         <w:t>esp_menuconfig_04.png</w:t>
@@ -5460,7 +6823,9 @@
       <w:r>
         <w:rPr>
           <w:rFonts w:asciiTheme="majorHAnsi" w:hAnsiTheme="majorHAnsi" w:cstheme="majorHAnsi"/>
-          <w:color w:val="000000" w:themeColor="text1"/>
+          <w:i/>
+          <w:color w:val="7F7F7F" w:themeColor="text1" w:themeTint="80"/>
+          <w:sz w:val="20"/>
           <w:lang w:val="en-US"/>
         </w:rPr>
         <w:t>esp_menuconfig_05.png</w:t>
@@ -5537,7 +6902,9 @@
       <w:r>
         <w:rPr>
           <w:rFonts w:asciiTheme="majorHAnsi" w:hAnsiTheme="majorHAnsi" w:cstheme="majorHAnsi"/>
-          <w:color w:val="000000" w:themeColor="text1"/>
+          <w:i/>
+          <w:color w:val="7F7F7F" w:themeColor="text1" w:themeTint="80"/>
+          <w:sz w:val="20"/>
           <w:lang w:val="en-US"/>
         </w:rPr>
         <w:t>esp_menuconfig_06.png</w:t>
@@ -5554,8 +6921,14 @@
           <w:rFonts w:asciiTheme="minorHAnsi" w:hAnsiTheme="minorHAnsi" w:cstheme="minorHAnsi"/>
           <w:lang w:val="en-US"/>
         </w:rPr>
+        <w:br/>
+      </w:r>
+      <w:r>
+        <w:rPr>
+          <w:rFonts w:asciiTheme="minorHAnsi" w:hAnsiTheme="minorHAnsi" w:cstheme="minorHAnsi"/>
+          <w:lang w:val="en-US"/>
+        </w:rPr>
         <w:lastRenderedPageBreak/>
-        <w:br/>
         <w:t>~~~</w:t>
       </w:r>
       <w:r>
@@ -5581,15 +6954,31 @@
         </w:rPr>
         <w:t>-</w:t>
       </w:r>
-      <w:bookmarkStart w:id="0" w:name="_GoBack"/>
-      <w:bookmarkEnd w:id="0"/>
-      <w:r>
-        <w:rPr>
-          <w:rFonts w:ascii="Consolas" w:hAnsi="Consolas" w:cstheme="minorHAnsi"/>
-          <w:color w:val="C00000"/>
-          <w:lang w:val="en-US"/>
-        </w:rPr>
-        <w:t>p /tty/ACM0 build flash monitor</w:t>
+      <w:r>
+        <w:rPr>
+          <w:rFonts w:ascii="Consolas" w:hAnsi="Consolas" w:cstheme="minorHAnsi"/>
+          <w:color w:val="C00000"/>
+          <w:lang w:val="en-US"/>
+        </w:rPr>
+        <w:t>p /</w:t>
+      </w:r>
+      <w:proofErr w:type="spellStart"/>
+      <w:r>
+        <w:rPr>
+          <w:rFonts w:ascii="Consolas" w:hAnsi="Consolas" w:cstheme="minorHAnsi"/>
+          <w:color w:val="C00000"/>
+          <w:lang w:val="en-US"/>
+        </w:rPr>
+        <w:t>tty</w:t>
+      </w:r>
+      <w:proofErr w:type="spellEnd"/>
+      <w:r>
+        <w:rPr>
+          <w:rFonts w:ascii="Consolas" w:hAnsi="Consolas" w:cstheme="minorHAnsi"/>
+          <w:color w:val="C00000"/>
+          <w:lang w:val="en-US"/>
+        </w:rPr>
+        <w:t>/ACM0 build flash monitor</w:t>
       </w:r>
       <w:r>
         <w:rPr>
@@ -5650,7 +7039,22 @@
           <w:lang w:val="en-US"/>
         </w:rPr>
         <w:br/>
-        <w:t>OpenThread Border Router</w:t>
+      </w:r>
+      <w:proofErr w:type="spellStart"/>
+      <w:r>
+        <w:rPr>
+          <w:rFonts w:asciiTheme="minorHAnsi" w:hAnsiTheme="minorHAnsi" w:cstheme="minorHAnsi"/>
+          <w:lang w:val="en-US"/>
+        </w:rPr>
+        <w:t>OpenThread</w:t>
+      </w:r>
+      <w:proofErr w:type="spellEnd"/>
+      <w:r>
+        <w:rPr>
+          <w:rFonts w:asciiTheme="minorHAnsi" w:hAnsiTheme="minorHAnsi" w:cstheme="minorHAnsi"/>
+          <w:lang w:val="en-US"/>
+        </w:rPr>
+        <w:t xml:space="preserve"> Border Router</w:t>
       </w:r>
       <w:r>
         <w:rPr>
@@ -5765,6 +7169,7 @@
         </w:rPr>
         <w:br/>
       </w:r>
+      <w:proofErr w:type="spellStart"/>
       <w:r>
         <w:rPr>
           <w:rFonts w:ascii="Lucida Console" w:hAnsi="Lucida Console" w:cstheme="minorHAnsi"/>
@@ -5773,6 +7178,7 @@
         </w:rPr>
         <w:t>networkkey</w:t>
       </w:r>
+      <w:proofErr w:type="spellEnd"/>
       <w:r>
         <w:rPr>
           <w:rFonts w:ascii="Lucida Console" w:hAnsi="Lucida Console" w:cstheme="minorHAnsi"/>
@@ -5857,6 +7263,7 @@
         </w:rPr>
         <w:t>matter dataset set active 0e08000000000001000000030000154a0300001735060004001fffe00208def5e21b6165cc560708fde61aeab4004131051000112233445566778899aabbccddeeff030f4f70656e5468726561642d32326339010222c90410a5e0c5822c1e723956af6b1ee43f084e0c0402a0f7f8</w:t>
       </w:r>
+      <w:proofErr w:type="gramEnd"/>
     </w:p>
     <w:p>
       <w:pPr>
@@ -5867,6 +7274,7 @@
           <w:lang w:val="en-US"/>
         </w:rPr>
       </w:pPr>
+      <w:proofErr w:type="gramStart"/>
       <w:r>
         <w:rPr>
           <w:rFonts w:asciiTheme="minorHAnsi" w:hAnsiTheme="minorHAnsi" w:cstheme="minorHAnsi"/>
@@ -5917,43 +7325,259 @@
           <w:color w:val="C00000"/>
           <w:lang w:val="en-US"/>
         </w:rPr>
-        <w:t>matter esp ot_cli dataset networkkey 00112233445566778899aabbccddeeff</w:t>
-      </w:r>
+        <w:t xml:space="preserve">matter </w:t>
+      </w:r>
+      <w:proofErr w:type="spellStart"/>
       <w:r>
         <w:rPr>
           <w:rFonts w:ascii="Lucida Console" w:hAnsi="Lucida Console" w:cstheme="minorHAnsi"/>
           <w:color w:val="C00000"/>
           <w:lang w:val="en-US"/>
         </w:rPr>
-        <w:br/>
-        <w:t>matter esp ot_cli dataset commit active</w:t>
-      </w:r>
+        <w:t>esp</w:t>
+      </w:r>
+      <w:proofErr w:type="spellEnd"/>
       <w:r>
         <w:rPr>
           <w:rFonts w:ascii="Lucida Console" w:hAnsi="Lucida Console" w:cstheme="minorHAnsi"/>
           <w:color w:val="C00000"/>
           <w:lang w:val="en-US"/>
         </w:rPr>
-        <w:br/>
-        <w:t>matter esp ot_cli ifconfig up</w:t>
-      </w:r>
+        <w:t xml:space="preserve"> </w:t>
+      </w:r>
+      <w:proofErr w:type="spellStart"/>
       <w:r>
         <w:rPr>
           <w:rFonts w:ascii="Lucida Console" w:hAnsi="Lucida Console" w:cstheme="minorHAnsi"/>
           <w:color w:val="C00000"/>
           <w:lang w:val="en-US"/>
         </w:rPr>
-        <w:br/>
-        <w:t>matter esp ot_cli thread start</w:t>
-      </w:r>
+        <w:t>ot_cli</w:t>
+      </w:r>
+      <w:proofErr w:type="spellEnd"/>
       <w:r>
         <w:rPr>
           <w:rFonts w:ascii="Lucida Console" w:hAnsi="Lucida Console" w:cstheme="minorHAnsi"/>
           <w:color w:val="C00000"/>
           <w:lang w:val="en-US"/>
         </w:rPr>
-        <w:br/>
-        <w:t>matter esp ot_cli state</w:t>
+        <w:t xml:space="preserve"> dataset </w:t>
+      </w:r>
+      <w:proofErr w:type="spellStart"/>
+      <w:r>
+        <w:rPr>
+          <w:rFonts w:ascii="Lucida Console" w:hAnsi="Lucida Console" w:cstheme="minorHAnsi"/>
+          <w:color w:val="C00000"/>
+          <w:lang w:val="en-US"/>
+        </w:rPr>
+        <w:t>networkkey</w:t>
+      </w:r>
+      <w:proofErr w:type="spellEnd"/>
+      <w:r>
+        <w:rPr>
+          <w:rFonts w:ascii="Lucida Console" w:hAnsi="Lucida Console" w:cstheme="minorHAnsi"/>
+          <w:color w:val="C00000"/>
+          <w:lang w:val="en-US"/>
+        </w:rPr>
+        <w:t xml:space="preserve"> 00112233445566778899aabbccddeeff</w:t>
+      </w:r>
+      <w:r>
+        <w:rPr>
+          <w:rFonts w:ascii="Lucida Console" w:hAnsi="Lucida Console" w:cstheme="minorHAnsi"/>
+          <w:color w:val="C00000"/>
+          <w:lang w:val="en-US"/>
+        </w:rPr>
+        <w:br/>
+        <w:t xml:space="preserve">matter </w:t>
+      </w:r>
+      <w:proofErr w:type="spellStart"/>
+      <w:r>
+        <w:rPr>
+          <w:rFonts w:ascii="Lucida Console" w:hAnsi="Lucida Console" w:cstheme="minorHAnsi"/>
+          <w:color w:val="C00000"/>
+          <w:lang w:val="en-US"/>
+        </w:rPr>
+        <w:t>esp</w:t>
+      </w:r>
+      <w:proofErr w:type="spellEnd"/>
+      <w:r>
+        <w:rPr>
+          <w:rFonts w:ascii="Lucida Console" w:hAnsi="Lucida Console" w:cstheme="minorHAnsi"/>
+          <w:color w:val="C00000"/>
+          <w:lang w:val="en-US"/>
+        </w:rPr>
+        <w:t xml:space="preserve"> </w:t>
+      </w:r>
+      <w:proofErr w:type="spellStart"/>
+      <w:r>
+        <w:rPr>
+          <w:rFonts w:ascii="Lucida Console" w:hAnsi="Lucida Console" w:cstheme="minorHAnsi"/>
+          <w:color w:val="C00000"/>
+          <w:lang w:val="en-US"/>
+        </w:rPr>
+        <w:t>ot_cli</w:t>
+      </w:r>
+      <w:proofErr w:type="spellEnd"/>
+      <w:r>
+        <w:rPr>
+          <w:rFonts w:ascii="Lucida Console" w:hAnsi="Lucida Console" w:cstheme="minorHAnsi"/>
+          <w:color w:val="C00000"/>
+          <w:lang w:val="en-US"/>
+        </w:rPr>
+        <w:t xml:space="preserve"> dataset commit active</w:t>
+      </w:r>
+      <w:r>
+        <w:rPr>
+          <w:rFonts w:ascii="Lucida Console" w:hAnsi="Lucida Console" w:cstheme="minorHAnsi"/>
+          <w:color w:val="C00000"/>
+          <w:lang w:val="en-US"/>
+        </w:rPr>
+        <w:br/>
+        <w:t xml:space="preserve">matter </w:t>
+      </w:r>
+      <w:proofErr w:type="spellStart"/>
+      <w:r>
+        <w:rPr>
+          <w:rFonts w:ascii="Lucida Console" w:hAnsi="Lucida Console" w:cstheme="minorHAnsi"/>
+          <w:color w:val="C00000"/>
+          <w:lang w:val="en-US"/>
+        </w:rPr>
+        <w:t>esp</w:t>
+      </w:r>
+      <w:proofErr w:type="spellEnd"/>
+      <w:r>
+        <w:rPr>
+          <w:rFonts w:ascii="Lucida Console" w:hAnsi="Lucida Console" w:cstheme="minorHAnsi"/>
+          <w:color w:val="C00000"/>
+          <w:lang w:val="en-US"/>
+        </w:rPr>
+        <w:t xml:space="preserve"> </w:t>
+      </w:r>
+      <w:proofErr w:type="spellStart"/>
+      <w:r>
+        <w:rPr>
+          <w:rFonts w:ascii="Lucida Console" w:hAnsi="Lucida Console" w:cstheme="minorHAnsi"/>
+          <w:color w:val="C00000"/>
+          <w:lang w:val="en-US"/>
+        </w:rPr>
+        <w:t>ot_cli</w:t>
+      </w:r>
+      <w:proofErr w:type="spellEnd"/>
+      <w:r>
+        <w:rPr>
+          <w:rFonts w:ascii="Lucida Console" w:hAnsi="Lucida Console" w:cstheme="minorHAnsi"/>
+          <w:color w:val="C00000"/>
+          <w:lang w:val="en-US"/>
+        </w:rPr>
+        <w:t xml:space="preserve"> </w:t>
+      </w:r>
+      <w:proofErr w:type="spellStart"/>
+      <w:r>
+        <w:rPr>
+          <w:rFonts w:ascii="Lucida Console" w:hAnsi="Lucida Console" w:cstheme="minorHAnsi"/>
+          <w:color w:val="C00000"/>
+          <w:lang w:val="en-US"/>
+        </w:rPr>
+        <w:t>ifconfig</w:t>
+      </w:r>
+      <w:proofErr w:type="spellEnd"/>
+      <w:r>
+        <w:rPr>
+          <w:rFonts w:ascii="Lucida Console" w:hAnsi="Lucida Console" w:cstheme="minorHAnsi"/>
+          <w:color w:val="C00000"/>
+          <w:lang w:val="en-US"/>
+        </w:rPr>
+        <w:t xml:space="preserve"> up</w:t>
+      </w:r>
+      <w:r>
+        <w:rPr>
+          <w:rFonts w:ascii="Lucida Console" w:hAnsi="Lucida Console" w:cstheme="minorHAnsi"/>
+          <w:color w:val="C00000"/>
+          <w:lang w:val="en-US"/>
+        </w:rPr>
+        <w:br/>
+        <w:t xml:space="preserve">matter </w:t>
+      </w:r>
+      <w:proofErr w:type="spellStart"/>
+      <w:r>
+        <w:rPr>
+          <w:rFonts w:ascii="Lucida Console" w:hAnsi="Lucida Console" w:cstheme="minorHAnsi"/>
+          <w:color w:val="C00000"/>
+          <w:lang w:val="en-US"/>
+        </w:rPr>
+        <w:t>esp</w:t>
+      </w:r>
+      <w:proofErr w:type="spellEnd"/>
+      <w:r>
+        <w:rPr>
+          <w:rFonts w:ascii="Lucida Console" w:hAnsi="Lucida Console" w:cstheme="minorHAnsi"/>
+          <w:color w:val="C00000"/>
+          <w:lang w:val="en-US"/>
+        </w:rPr>
+        <w:t xml:space="preserve"> </w:t>
+      </w:r>
+      <w:proofErr w:type="spellStart"/>
+      <w:r>
+        <w:rPr>
+          <w:rFonts w:ascii="Lucida Console" w:hAnsi="Lucida Console" w:cstheme="minorHAnsi"/>
+          <w:color w:val="C00000"/>
+          <w:lang w:val="en-US"/>
+        </w:rPr>
+        <w:t>ot_cli</w:t>
+      </w:r>
+      <w:proofErr w:type="spellEnd"/>
+      <w:r>
+        <w:rPr>
+          <w:rFonts w:ascii="Lucida Console" w:hAnsi="Lucida Console" w:cstheme="minorHAnsi"/>
+          <w:color w:val="C00000"/>
+          <w:lang w:val="en-US"/>
+        </w:rPr>
+        <w:t xml:space="preserve"> thread start</w:t>
+      </w:r>
+      <w:r>
+        <w:rPr>
+          <w:rFonts w:ascii="Lucida Console" w:hAnsi="Lucida Console" w:cstheme="minorHAnsi"/>
+          <w:color w:val="C00000"/>
+          <w:lang w:val="en-US"/>
+        </w:rPr>
+        <w:br/>
+        <w:t xml:space="preserve">matter </w:t>
+      </w:r>
+      <w:proofErr w:type="spellStart"/>
+      <w:r>
+        <w:rPr>
+          <w:rFonts w:ascii="Lucida Console" w:hAnsi="Lucida Console" w:cstheme="minorHAnsi"/>
+          <w:color w:val="C00000"/>
+          <w:lang w:val="en-US"/>
+        </w:rPr>
+        <w:t>esp</w:t>
+      </w:r>
+      <w:proofErr w:type="spellEnd"/>
+      <w:r>
+        <w:rPr>
+          <w:rFonts w:ascii="Lucida Console" w:hAnsi="Lucida Console" w:cstheme="minorHAnsi"/>
+          <w:color w:val="C00000"/>
+          <w:lang w:val="en-US"/>
+        </w:rPr>
+        <w:t xml:space="preserve"> </w:t>
+      </w:r>
+      <w:proofErr w:type="spellStart"/>
+      <w:r>
+        <w:rPr>
+          <w:rFonts w:ascii="Lucida Console" w:hAnsi="Lucida Console" w:cstheme="minorHAnsi"/>
+          <w:color w:val="C00000"/>
+          <w:lang w:val="en-US"/>
+        </w:rPr>
+        <w:t>ot_cli</w:t>
+      </w:r>
+      <w:proofErr w:type="spellEnd"/>
+      <w:r>
+        <w:rPr>
+          <w:rFonts w:ascii="Lucida Console" w:hAnsi="Lucida Console" w:cstheme="minorHAnsi"/>
+          <w:color w:val="C00000"/>
+          <w:lang w:val="en-US"/>
+        </w:rPr>
+        <w:t xml:space="preserve"> state</w:t>
       </w:r>
       <w:r>
         <w:rPr>
@@ -6042,7 +7666,9 @@
       <w:r>
         <w:rPr>
           <w:rFonts w:asciiTheme="majorHAnsi" w:hAnsiTheme="majorHAnsi" w:cstheme="majorHAnsi"/>
-          <w:color w:val="000000" w:themeColor="text1"/>
+          <w:i/>
+          <w:color w:val="7F7F7F" w:themeColor="text1" w:themeTint="80"/>
+          <w:sz w:val="20"/>
           <w:lang w:val="en-US"/>
         </w:rPr>
         <w:t>esp_join_openthread_01.png</w:t>
@@ -6119,7 +7745,9 @@
       <w:r>
         <w:rPr>
           <w:rFonts w:asciiTheme="majorHAnsi" w:hAnsiTheme="majorHAnsi" w:cstheme="majorHAnsi"/>
-          <w:color w:val="000000" w:themeColor="text1"/>
+          <w:i/>
+          <w:color w:val="7F7F7F" w:themeColor="text1" w:themeTint="80"/>
+          <w:sz w:val="20"/>
           <w:lang w:val="en-US"/>
         </w:rPr>
         <w:t>esp_join_openthread_02.png</w:t>
@@ -6136,7 +7764,6 @@
           <w:rFonts w:asciiTheme="minorHAnsi" w:hAnsiTheme="minorHAnsi" w:cstheme="minorHAnsi"/>
           <w:lang w:val="en-US"/>
         </w:rPr>
-        <w:lastRenderedPageBreak/>
         <w:br/>
       </w:r>
       <w:r>
@@ -6145,6 +7772,7 @@
           <w:noProof/>
           <w:lang w:eastAsia="ru-RU"/>
         </w:rPr>
+        <w:lastRenderedPageBreak/>
         <w:drawing>
           <wp:inline distT="0" distB="0" distL="0" distR="0">
             <wp:extent cx="2324424" cy="562053"/>
@@ -6197,7 +7825,9 @@
       <w:r>
         <w:rPr>
           <w:rFonts w:asciiTheme="majorHAnsi" w:hAnsiTheme="majorHAnsi" w:cstheme="majorHAnsi"/>
-          <w:color w:val="000000" w:themeColor="text1"/>
+          <w:i/>
+          <w:color w:val="7F7F7F" w:themeColor="text1" w:themeTint="80"/>
+          <w:sz w:val="20"/>
           <w:lang w:val="en-US"/>
         </w:rPr>
         <w:t>esp_join_openthread_03.png</w:t>
@@ -6274,7 +7904,9 @@
       <w:r>
         <w:rPr>
           <w:rFonts w:asciiTheme="majorHAnsi" w:hAnsiTheme="majorHAnsi" w:cstheme="majorHAnsi"/>
-          <w:color w:val="000000" w:themeColor="text1"/>
+          <w:i/>
+          <w:color w:val="7F7F7F" w:themeColor="text1" w:themeTint="80"/>
+          <w:sz w:val="20"/>
           <w:lang w:val="en-US"/>
         </w:rPr>
         <w:t>esp_join_openthread_04.png</w:t>
@@ -6351,7 +7983,9 @@
       <w:r>
         <w:rPr>
           <w:rFonts w:asciiTheme="majorHAnsi" w:hAnsiTheme="majorHAnsi" w:cstheme="majorHAnsi"/>
-          <w:color w:val="000000" w:themeColor="text1"/>
+          <w:i/>
+          <w:color w:val="7F7F7F" w:themeColor="text1" w:themeTint="80"/>
+          <w:sz w:val="20"/>
           <w:lang w:val="en-US"/>
         </w:rPr>
         <w:t>esp_join_openthread_05.png</w:t>
@@ -6428,7 +8062,9 @@
       <w:r>
         <w:rPr>
           <w:rFonts w:asciiTheme="majorHAnsi" w:hAnsiTheme="majorHAnsi" w:cstheme="majorHAnsi"/>
-          <w:color w:val="000000" w:themeColor="text1"/>
+          <w:i/>
+          <w:color w:val="7F7F7F" w:themeColor="text1" w:themeTint="80"/>
+          <w:sz w:val="20"/>
           <w:lang w:val="en-US"/>
         </w:rPr>
         <w:t>matter_esp_ot_cli.png</w:t>
@@ -6445,15 +8081,15 @@
           <w:rFonts w:asciiTheme="minorHAnsi" w:hAnsiTheme="minorHAnsi" w:cstheme="minorHAnsi"/>
           <w:lang w:val="en-US"/>
         </w:rPr>
+        <w:br/>
+      </w:r>
+      <w:r>
+        <w:rPr>
+          <w:rFonts w:asciiTheme="minorHAnsi" w:hAnsiTheme="minorHAnsi" w:cstheme="minorHAnsi"/>
+          <w:b/>
+          <w:lang w:val="en-US"/>
+        </w:rPr>
         <w:lastRenderedPageBreak/>
-        <w:br/>
-      </w:r>
-      <w:r>
-        <w:rPr>
-          <w:rFonts w:asciiTheme="minorHAnsi" w:hAnsiTheme="minorHAnsi" w:cstheme="minorHAnsi"/>
-          <w:b/>
-          <w:lang w:val="en-US"/>
-        </w:rPr>
         <w:t># 1</w:t>
       </w:r>
       <w:r>
@@ -6470,8 +8106,27 @@
           <w:b/>
           <w:lang w:val="en-US"/>
         </w:rPr>
-        <w:t>. ??? Test Setup (CHIP Tool)</w:t>
-      </w:r>
+        <w:t>.</w:t>
+      </w:r>
+      <w:proofErr w:type="gramEnd"/>
+      <w:r>
+        <w:rPr>
+          <w:rFonts w:asciiTheme="minorHAnsi" w:hAnsiTheme="minorHAnsi" w:cstheme="minorHAnsi"/>
+          <w:b/>
+          <w:lang w:val="en-US"/>
+        </w:rPr>
+        <w:t xml:space="preserve"> ??? Test Setup (CHIP Tool</w:t>
+      </w:r>
+      <w:proofErr w:type="gramStart"/>
+      <w:r>
+        <w:rPr>
+          <w:rFonts w:asciiTheme="minorHAnsi" w:hAnsiTheme="minorHAnsi" w:cstheme="minorHAnsi"/>
+          <w:b/>
+          <w:lang w:val="en-US"/>
+        </w:rPr>
+        <w:t>)</w:t>
+      </w:r>
+      <w:proofErr w:type="gramEnd"/>
       <w:r>
         <w:rPr>
           <w:rFonts w:asciiTheme="minorHAnsi" w:hAnsiTheme="minorHAnsi" w:cstheme="minorHAnsi"/>
@@ -6705,7 +8360,9 @@
       <w:r>
         <w:rPr>
           <w:rFonts w:asciiTheme="majorHAnsi" w:hAnsiTheme="majorHAnsi" w:cstheme="majorHAnsi"/>
-          <w:color w:val="000000" w:themeColor="text1"/>
+          <w:i/>
+          <w:color w:val="7F7F7F" w:themeColor="text1" w:themeTint="80"/>
+          <w:sz w:val="20"/>
           <w:lang w:val="en-US"/>
         </w:rPr>
         <w:t>esp_matter_01.png</w:t>
@@ -6789,7 +8446,9 @@
       <w:r>
         <w:rPr>
           <w:rFonts w:asciiTheme="majorHAnsi" w:hAnsiTheme="majorHAnsi" w:cstheme="majorHAnsi"/>
-          <w:color w:val="000000" w:themeColor="text1"/>
+          <w:i/>
+          <w:color w:val="7F7F7F" w:themeColor="text1" w:themeTint="80"/>
+          <w:sz w:val="20"/>
           <w:lang w:val="en-US"/>
         </w:rPr>
         <w:t>esp_matter_02.png</w:t>
@@ -6875,7 +8534,9 @@
       <w:r>
         <w:rPr>
           <w:rFonts w:asciiTheme="majorHAnsi" w:hAnsiTheme="majorHAnsi" w:cstheme="majorHAnsi"/>
-          <w:color w:val="000000" w:themeColor="text1"/>
+          <w:i/>
+          <w:color w:val="7F7F7F" w:themeColor="text1" w:themeTint="80"/>
+          <w:sz w:val="20"/>
           <w:lang w:val="en-US"/>
         </w:rPr>
         <w:t>qrcode_01.png</w:t>
@@ -6959,7 +8620,9 @@
       <w:r>
         <w:rPr>
           <w:rFonts w:asciiTheme="majorHAnsi" w:hAnsiTheme="majorHAnsi" w:cstheme="majorHAnsi"/>
-          <w:color w:val="000000" w:themeColor="text1"/>
+          <w:i/>
+          <w:color w:val="7F7F7F" w:themeColor="text1" w:themeTint="80"/>
+          <w:sz w:val="20"/>
           <w:lang w:val="en-US"/>
         </w:rPr>
         <w:t>esp_matter_03.png</w:t>
@@ -7003,7 +8666,16 @@
           <w:b/>
           <w:lang w:val="en-US"/>
         </w:rPr>
-        <w:t>. How to generate Matter Onboarding Codes (QR Code and Manual Pairing Code)</w:t>
+        <w:t xml:space="preserve">. </w:t>
+      </w:r>
+      <w:proofErr w:type="gramStart"/>
+      <w:r>
+        <w:rPr>
+          <w:rFonts w:asciiTheme="minorHAnsi" w:hAnsiTheme="minorHAnsi" w:cstheme="minorHAnsi"/>
+          <w:b/>
+          <w:lang w:val="en-US"/>
+        </w:rPr>
+        <w:t>How to generate Matter Onboarding Codes (QR Code and Manual Pairing Code)</w:t>
       </w:r>
       <w:r>
         <w:rPr>
@@ -7061,7 +8733,25 @@
           <w:lang w:val="en-US"/>
         </w:rPr>
         <w:br/>
-        <w:t>chip-tool payload generate-qrcode --discriminator 3131 --setup-pin-code 20201111 --vendor-id 0xFFF1 --product-id 0x8004 --version 0 --commissioning-mode 0 --rendezvous 2</w:t>
+        <w:t>chip-tool payload generate-</w:t>
+      </w:r>
+      <w:proofErr w:type="spellStart"/>
+      <w:r>
+        <w:rPr>
+          <w:rFonts w:ascii="Consolas" w:hAnsi="Consolas" w:cstheme="minorHAnsi"/>
+          <w:color w:val="C00000"/>
+          <w:lang w:val="en-US"/>
+        </w:rPr>
+        <w:t>qrcode</w:t>
+      </w:r>
+      <w:proofErr w:type="spellEnd"/>
+      <w:r>
+        <w:rPr>
+          <w:rFonts w:ascii="Consolas" w:hAnsi="Consolas" w:cstheme="minorHAnsi"/>
+          <w:color w:val="C00000"/>
+          <w:lang w:val="en-US"/>
+        </w:rPr>
+        <w:t xml:space="preserve"> --discriminator 3131 --setup-pin-code 20201111 --vendor-id 0xFFF1 --product-id 0x8004 --version 0 --commissioning-mode 0 --rendezvous 2</w:t>
       </w:r>
       <w:r>
         <w:rPr>
@@ -7094,7 +8784,25 @@
           <w:lang w:val="en-US"/>
         </w:rPr>
         <w:br/>
-        <w:t>chip-tool payload generate-manualcode --discriminator 3131 --setup-pin-code 20201111 --version 0 --commissioning-mode 0</w:t>
+        <w:t>chip-tool payload generate-</w:t>
+      </w:r>
+      <w:proofErr w:type="spellStart"/>
+      <w:r>
+        <w:rPr>
+          <w:rFonts w:ascii="Consolas" w:hAnsi="Consolas" w:cstheme="minorHAnsi"/>
+          <w:color w:val="C00000"/>
+          <w:lang w:val="en-US"/>
+        </w:rPr>
+        <w:t>manualcode</w:t>
+      </w:r>
+      <w:proofErr w:type="spellEnd"/>
+      <w:r>
+        <w:rPr>
+          <w:rFonts w:ascii="Consolas" w:hAnsi="Consolas" w:cstheme="minorHAnsi"/>
+          <w:color w:val="C00000"/>
+          <w:lang w:val="en-US"/>
+        </w:rPr>
+        <w:t xml:space="preserve"> --discriminator 3131 --setup-pin-code 20201111 --version 0 --commissioning-mode 0</w:t>
       </w:r>
       <w:r>
         <w:rPr>
@@ -7127,7 +8835,25 @@
           <w:lang w:val="en-US"/>
         </w:rPr>
         <w:br/>
-        <w:t>chip-tool payload generate-manualcode --discriminator 3131 --setup-pin-code 20201111 --vendor-id 0xFFF1 --product-id 0x8004 --version 0 --commissioning-mode 1</w:t>
+        <w:t>chip-tool payload generate-</w:t>
+      </w:r>
+      <w:proofErr w:type="spellStart"/>
+      <w:r>
+        <w:rPr>
+          <w:rFonts w:ascii="Consolas" w:hAnsi="Consolas" w:cstheme="minorHAnsi"/>
+          <w:color w:val="C00000"/>
+          <w:lang w:val="en-US"/>
+        </w:rPr>
+        <w:t>manualcode</w:t>
+      </w:r>
+      <w:proofErr w:type="spellEnd"/>
+      <w:r>
+        <w:rPr>
+          <w:rFonts w:ascii="Consolas" w:hAnsi="Consolas" w:cstheme="minorHAnsi"/>
+          <w:color w:val="C00000"/>
+          <w:lang w:val="en-US"/>
+        </w:rPr>
+        <w:t xml:space="preserve"> --discriminator 3131 --setup-pin-code 20201111 --vendor-id 0xFFF1 --product-id 0x8004 --version 0 --commissioning-mode 1</w:t>
       </w:r>
       <w:r>
         <w:rPr>
@@ -7213,7 +8939,9 @@
       <w:r>
         <w:rPr>
           <w:rFonts w:asciiTheme="majorHAnsi" w:hAnsiTheme="majorHAnsi" w:cstheme="majorHAnsi"/>
-          <w:color w:val="000000" w:themeColor="text1"/>
+          <w:i/>
+          <w:color w:val="7F7F7F" w:themeColor="text1" w:themeTint="80"/>
+          <w:sz w:val="20"/>
           <w:lang w:val="en-US"/>
         </w:rPr>
         <w:t>esp_chiptool_qrcode.png</w:t>
@@ -7234,6 +8962,9 @@
         </w:rPr>
         <w:br/>
       </w:r>
+      <w:bookmarkStart w:id="0" w:name="_GoBack"/>
+      <w:bookmarkEnd w:id="0"/>
+      <w:proofErr w:type="gramEnd"/>
     </w:p>
     <w:sectPr>
       <w:pgSz w:w="16838" w:h="11906" w:orient="landscape"/>

</xml_diff>